<commit_message>
commentaires et manuel technique avancé
</commit_message>
<xml_diff>
--- a/ManuelUtilisateur.docx
+++ b/ManuelUtilisateur.docx
@@ -5,7 +5,9 @@
     <w:sdt>
       <w:sdtPr>
         <w:rPr>
+          <w:rFonts w:eastAsiaTheme="minorHAnsi"/>
           <w:sz w:val="2"/>
+          <w:lang w:eastAsia="en-US"/>
         </w:rPr>
         <w:id w:val="-1195926142"/>
         <w:docPartObj>
@@ -15,9 +17,7 @@
       </w:sdtPr>
       <w:sdtEndPr>
         <w:rPr>
-          <w:rFonts w:eastAsiaTheme="minorHAnsi"/>
           <w:sz w:val="22"/>
-          <w:lang w:eastAsia="en-US"/>
         </w:rPr>
       </w:sdtEndPr>
       <w:sdtContent>
@@ -153,6 +153,7 @@
                                     <w:dataBinding w:prefixMappings="xmlns:ns0='http://purl.org/dc/elements/1.1/' xmlns:ns1='http://schemas.openxmlformats.org/package/2006/metadata/core-properties' " w:xpath="/ns1:coreProperties[1]/ns0:subject[1]" w:storeItemID="{6C3C8BC8-F283-45AE-878A-BAB7291924A1}"/>
                                     <w:text/>
                                   </w:sdtPr>
+                                  <w:sdtEndPr/>
                                   <w:sdtContent>
                                     <w:r>
                                       <w:rPr>
@@ -906,6 +907,7 @@
                                     <w:dataBinding w:prefixMappings="xmlns:ns0='http://schemas.openxmlformats.org/officeDocument/2006/extended-properties' " w:xpath="/ns0:Properties[1]/ns0:Company[1]" w:storeItemID="{6668398D-A668-4E3E-A5EB-62B293D839F1}"/>
                                     <w:text/>
                                   </w:sdtPr>
+                                  <w:sdtEndPr/>
                                   <w:sdtContent>
                                     <w:r>
                                       <w:rPr>
@@ -931,6 +933,7 @@
                                   <w:dataBinding w:prefixMappings="xmlns:ns0='http://purl.org/dc/elements/1.1/' xmlns:ns1='http://schemas.openxmlformats.org/package/2006/metadata/core-properties' " w:xpath="/ns1:coreProperties[1]/ns1:category[1]" w:storeItemID="{6C3C8BC8-F283-45AE-878A-BAB7291924A1}"/>
                                   <w:text/>
                                 </w:sdtPr>
+                                <w:sdtEndPr/>
                                 <w:sdtContent>
                                   <w:p>
                                     <w:pPr>
@@ -1067,7 +1070,11 @@
     <w:sdt>
       <w:sdtPr>
         <w:rPr>
-          <w:lang w:val="fr-FR"/>
+          <w:rFonts w:asciiTheme="minorHAnsi" w:eastAsiaTheme="minorHAnsi" w:hAnsiTheme="minorHAnsi" w:cstheme="minorBidi"/>
+          <w:color w:val="auto"/>
+          <w:sz w:val="22"/>
+          <w:szCs w:val="22"/>
+          <w:lang w:val="fr-FR" w:eastAsia="en-US"/>
         </w:rPr>
         <w:id w:val="693511808"/>
         <w:docPartObj>
@@ -1077,13 +1084,8 @@
       </w:sdtPr>
       <w:sdtEndPr>
         <w:rPr>
-          <w:rFonts w:asciiTheme="minorHAnsi" w:eastAsiaTheme="minorHAnsi" w:hAnsiTheme="minorHAnsi" w:cstheme="minorBidi"/>
           <w:b/>
           <w:bCs/>
-          <w:color w:val="auto"/>
-          <w:sz w:val="22"/>
-          <w:szCs w:val="22"/>
-          <w:lang w:eastAsia="en-US"/>
         </w:rPr>
       </w:sdtEndPr>
       <w:sdtContent>
@@ -2916,14 +2918,27 @@
       <w:r>
         <w:t xml:space="preserve">Figure </w:t>
       </w:r>
-      <w:fldSimple w:instr=" SEQ Figure \* ARABIC ">
-        <w:r>
-          <w:rPr>
-            <w:noProof/>
-          </w:rPr>
-          <w:t>1</w:t>
-        </w:r>
-      </w:fldSimple>
+      <w:r>
+        <w:fldChar w:fldCharType="begin"/>
+      </w:r>
+      <w:r>
+        <w:instrText xml:space="preserve"> SEQ Figure \* ARABIC </w:instrText>
+      </w:r>
+      <w:r>
+        <w:fldChar w:fldCharType="separate"/>
+      </w:r>
+      <w:r>
+        <w:rPr>
+          <w:noProof/>
+        </w:rPr>
+        <w:t>1</w:t>
+      </w:r>
+      <w:r>
+        <w:rPr>
+          <w:noProof/>
+        </w:rPr>
+        <w:fldChar w:fldCharType="end"/>
+      </w:r>
       <w:r>
         <w:t xml:space="preserve"> - Fenêtre principale</w:t>
       </w:r>
@@ -3028,14 +3043,27 @@
       <w:r>
         <w:t xml:space="preserve">Figure </w:t>
       </w:r>
-      <w:fldSimple w:instr=" SEQ Figure \* ARABIC ">
-        <w:r>
-          <w:rPr>
-            <w:noProof/>
-          </w:rPr>
-          <w:t>2</w:t>
-        </w:r>
-      </w:fldSimple>
+      <w:r>
+        <w:fldChar w:fldCharType="begin"/>
+      </w:r>
+      <w:r>
+        <w:instrText xml:space="preserve"> SEQ Figure \* ARABIC </w:instrText>
+      </w:r>
+      <w:r>
+        <w:fldChar w:fldCharType="separate"/>
+      </w:r>
+      <w:r>
+        <w:rPr>
+          <w:noProof/>
+        </w:rPr>
+        <w:t>2</w:t>
+      </w:r>
+      <w:r>
+        <w:rPr>
+          <w:noProof/>
+        </w:rPr>
+        <w:fldChar w:fldCharType="end"/>
+      </w:r>
       <w:r>
         <w:t xml:space="preserve"> - </w:t>
       </w:r>
@@ -3228,14 +3256,27 @@
                             <w:r>
                               <w:t xml:space="preserve">Figure </w:t>
                             </w:r>
-                            <w:fldSimple w:instr=" SEQ Figure \* ARABIC ">
-                              <w:r>
-                                <w:rPr>
-                                  <w:noProof/>
-                                </w:rPr>
-                                <w:t>3</w:t>
-                              </w:r>
-                            </w:fldSimple>
+                            <w:r>
+                              <w:fldChar w:fldCharType="begin"/>
+                            </w:r>
+                            <w:r>
+                              <w:instrText xml:space="preserve"> SEQ Figure \* ARABIC </w:instrText>
+                            </w:r>
+                            <w:r>
+                              <w:fldChar w:fldCharType="separate"/>
+                            </w:r>
+                            <w:r>
+                              <w:rPr>
+                                <w:noProof/>
+                              </w:rPr>
+                              <w:t>3</w:t>
+                            </w:r>
+                            <w:r>
+                              <w:rPr>
+                                <w:noProof/>
+                              </w:rPr>
+                              <w:fldChar w:fldCharType="end"/>
+                            </w:r>
                             <w:r>
                               <w:t xml:space="preserve"> - </w:t>
                             </w:r>
@@ -3260,7 +3301,11 @@
           </mc:Choice>
           <mc:Fallback>
             <w:pict>
-              <v:shape w14:anchorId="0EAC839F" id="Zone de texte 40" o:spid="_x0000_s1028" type="#_x0000_t202" style="position:absolute;margin-left:98.15pt;margin-top:346.5pt;width:245.75pt;height:.05pt;z-index:251710464;visibility:visible;mso-wrap-style:square;mso-wrap-distance-left:9pt;mso-wrap-distance-top:0;mso-wrap-distance-right:9pt;mso-wrap-distance-bottom:0;mso-position-horizontal:absolute;mso-position-horizontal-relative:text;mso-position-vertical:absolute;mso-position-vertical-relative:text;v-text-anchor:top" o:gfxdata="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" stroked="f">
+              <v:shapetype w14:anchorId="0EAC839F" id="_x0000_t202" coordsize="21600,21600" o:spt="202" path="m,l,21600r21600,l21600,xe">
+                <v:stroke joinstyle="miter"/>
+                <v:path gradientshapeok="t" o:connecttype="rect"/>
+              </v:shapetype>
+              <v:shape id="Zone de texte 40" o:spid="_x0000_s1028" type="#_x0000_t202" style="position:absolute;margin-left:98.15pt;margin-top:346.5pt;width:245.75pt;height:.05pt;z-index:251710464;visibility:visible;mso-wrap-style:square;mso-wrap-distance-left:9pt;mso-wrap-distance-top:0;mso-wrap-distance-right:9pt;mso-wrap-distance-bottom:0;mso-position-horizontal:absolute;mso-position-horizontal-relative:text;mso-position-vertical:absolute;mso-position-vertical-relative:text;v-text-anchor:top" o:gfxdata="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" stroked="f">
                 <v:textbox style="mso-fit-shape-to-text:t" inset="0,0,0,0">
                   <w:txbxContent>
                     <w:p>
@@ -3274,14 +3319,27 @@
                       <w:r>
                         <w:t xml:space="preserve">Figure </w:t>
                       </w:r>
-                      <w:fldSimple w:instr=" SEQ Figure \* ARABIC ">
-                        <w:r>
-                          <w:rPr>
-                            <w:noProof/>
-                          </w:rPr>
-                          <w:t>3</w:t>
-                        </w:r>
-                      </w:fldSimple>
+                      <w:r>
+                        <w:fldChar w:fldCharType="begin"/>
+                      </w:r>
+                      <w:r>
+                        <w:instrText xml:space="preserve"> SEQ Figure \* ARABIC </w:instrText>
+                      </w:r>
+                      <w:r>
+                        <w:fldChar w:fldCharType="separate"/>
+                      </w:r>
+                      <w:r>
+                        <w:rPr>
+                          <w:noProof/>
+                        </w:rPr>
+                        <w:t>3</w:t>
+                      </w:r>
+                      <w:r>
+                        <w:rPr>
+                          <w:noProof/>
+                        </w:rPr>
+                        <w:fldChar w:fldCharType="end"/>
+                      </w:r>
                       <w:r>
                         <w:t xml:space="preserve"> - </w:t>
                       </w:r>
@@ -3365,6 +3423,7 @@
     </w:p>
     <w:p/>
     <w:p>
+      <w:bookmarkStart w:id="11" w:name="_Hlk42519585"/>
       <w:r>
         <w:t>Les champs :</w:t>
       </w:r>
@@ -3428,7 +3487,98 @@
         </w:numPr>
       </w:pPr>
       <w:r>
-        <w:t>Pour « Photo », l’utilisateur doit cliquer sur le bouton « Ajouter une photo », ce qui lui ouvrira l’explorateur de fichier et il peut alors sélectionner une seule photo de son choix.</w:t>
+        <w:t>Pour « Photo », l’utilisateur doit cliquer sur le bouton « Ajouter une photo », ce qui lui ouvrira l’explorateur de fichier et il peut alors sélectionner une seule photo de son choix</w:t>
+      </w:r>
+      <w:r>
+        <w:t xml:space="preserve"> au format .png </w:t>
+      </w:r>
+      <w:proofErr w:type="gramStart"/>
+      <w:r>
+        <w:t>ou</w:t>
+      </w:r>
+      <w:proofErr w:type="gramEnd"/>
+      <w:r>
+        <w:t xml:space="preserve"> .jpg</w:t>
+      </w:r>
+      <w:r>
+        <w:t>.</w:t>
+      </w:r>
+      <w:r>
+        <w:t xml:space="preserve"> S’il essaie d’insérer un autre format de fichier ce message apparaît :</w:t>
+      </w:r>
+    </w:p>
+    <w:p>
+      <w:pPr>
+        <w:keepNext/>
+        <w:ind w:left="360"/>
+        <w:jc w:val="center"/>
+      </w:pPr>
+      <w:r>
+        <w:rPr>
+          <w:noProof/>
+        </w:rPr>
+        <w:lastRenderedPageBreak/>
+        <w:drawing>
+          <wp:inline distT="0" distB="0" distL="0" distR="0" wp14:anchorId="397D411F" wp14:editId="47207888">
+            <wp:extent cx="2714625" cy="1278213"/>
+            <wp:effectExtent l="0" t="0" r="0" b="0"/>
+            <wp:docPr id="7" name="Image 7" descr="Une image contenant capture d’écran&#10;&#10;Description générée automatiquement"/>
+            <wp:cNvGraphicFramePr>
+              <a:graphicFrameLocks xmlns:a="http://schemas.openxmlformats.org/drawingml/2006/main" noChangeAspect="1"/>
+            </wp:cNvGraphicFramePr>
+            <a:graphic xmlns:a="http://schemas.openxmlformats.org/drawingml/2006/main">
+              <a:graphicData uri="http://schemas.openxmlformats.org/drawingml/2006/picture">
+                <pic:pic xmlns:pic="http://schemas.openxmlformats.org/drawingml/2006/picture">
+                  <pic:nvPicPr>
+                    <pic:cNvPr id="7" name="mauvaisFormatImage.jpg"/>
+                    <pic:cNvPicPr/>
+                  </pic:nvPicPr>
+                  <pic:blipFill>
+                    <a:blip r:embed="rId11" cstate="print">
+                      <a:extLst>
+                        <a:ext uri="{28A0092B-C50C-407E-A947-70E740481C1C}">
+                          <a14:useLocalDpi xmlns:a14="http://schemas.microsoft.com/office/drawing/2010/main" val="0"/>
+                        </a:ext>
+                      </a:extLst>
+                    </a:blip>
+                    <a:stretch>
+                      <a:fillRect/>
+                    </a:stretch>
+                  </pic:blipFill>
+                  <pic:spPr>
+                    <a:xfrm>
+                      <a:off x="0" y="0"/>
+                      <a:ext cx="2757184" cy="1298252"/>
+                    </a:xfrm>
+                    <a:prstGeom prst="rect">
+                      <a:avLst/>
+                    </a:prstGeom>
+                  </pic:spPr>
+                </pic:pic>
+              </a:graphicData>
+            </a:graphic>
+          </wp:inline>
+        </w:drawing>
+      </w:r>
+    </w:p>
+    <w:p>
+      <w:pPr>
+        <w:pStyle w:val="Lgende"/>
+        <w:jc w:val="center"/>
+      </w:pPr>
+      <w:r>
+        <w:t xml:space="preserve">Figure </w:t>
+      </w:r>
+      <w:fldSimple w:instr=" SEQ Figure \* ARABIC ">
+        <w:r>
+          <w:rPr>
+            <w:noProof/>
+          </w:rPr>
+          <w:t>4</w:t>
+        </w:r>
+      </w:fldSimple>
+      <w:r>
+        <w:t xml:space="preserve"> - Mauvais format</w:t>
       </w:r>
     </w:p>
     <w:p>
@@ -3449,14 +3599,77 @@
       <w:pPr>
         <w:pStyle w:val="Titre3"/>
       </w:pPr>
-      <w:bookmarkStart w:id="11" w:name="_Toc42267620"/>
-      <w:r>
-        <w:lastRenderedPageBreak/>
+      <w:bookmarkStart w:id="12" w:name="_Toc42267620"/>
+      <w:bookmarkEnd w:id="11"/>
+      <w:r>
         <w:t>Modifier un véhicule</w:t>
       </w:r>
-      <w:bookmarkEnd w:id="11"/>
-    </w:p>
-    <w:p>
+      <w:bookmarkEnd w:id="12"/>
+    </w:p>
+    <w:p>
+      <w:r>
+        <w:tab/>
+        <w:t>Pour modifier un véhicule il suffit de choisir le véhicule que l’on veut modifier</w:t>
+      </w:r>
+      <w:r>
+        <w:t xml:space="preserve"> grâce à la liste des véhicules dans le champ « Sélectionnez un véhicule » :</w:t>
+      </w:r>
+    </w:p>
+    <w:p>
+      <w:pPr>
+        <w:jc w:val="center"/>
+      </w:pPr>
+      <w:r>
+        <w:rPr>
+          <w:noProof/>
+        </w:rPr>
+        <w:drawing>
+          <wp:inline distT="0" distB="0" distL="0" distR="0" wp14:anchorId="537103EF" wp14:editId="31B0C975">
+            <wp:extent cx="1952625" cy="898525"/>
+            <wp:effectExtent l="0" t="0" r="9525" b="0"/>
+            <wp:docPr id="5" name="Image 5" descr="Une image contenant capture d’écran&#10;&#10;Description générée automatiquement"/>
+            <wp:cNvGraphicFramePr>
+              <a:graphicFrameLocks xmlns:a="http://schemas.openxmlformats.org/drawingml/2006/main" noChangeAspect="1"/>
+            </wp:cNvGraphicFramePr>
+            <a:graphic xmlns:a="http://schemas.openxmlformats.org/drawingml/2006/main">
+              <a:graphicData uri="http://schemas.openxmlformats.org/drawingml/2006/picture">
+                <pic:pic xmlns:pic="http://schemas.openxmlformats.org/drawingml/2006/picture">
+                  <pic:nvPicPr>
+                    <pic:cNvPr id="5" name="listeVehicule.jpg"/>
+                    <pic:cNvPicPr/>
+                  </pic:nvPicPr>
+                  <pic:blipFill>
+                    <a:blip r:embed="rId12" cstate="print">
+                      <a:extLst>
+                        <a:ext uri="{28A0092B-C50C-407E-A947-70E740481C1C}">
+                          <a14:useLocalDpi xmlns:a14="http://schemas.microsoft.com/office/drawing/2010/main" val="0"/>
+                        </a:ext>
+                      </a:extLst>
+                    </a:blip>
+                    <a:stretch>
+                      <a:fillRect/>
+                    </a:stretch>
+                  </pic:blipFill>
+                  <pic:spPr>
+                    <a:xfrm>
+                      <a:off x="0" y="0"/>
+                      <a:ext cx="1952625" cy="898525"/>
+                    </a:xfrm>
+                    <a:prstGeom prst="rect">
+                      <a:avLst/>
+                    </a:prstGeom>
+                  </pic:spPr>
+                </pic:pic>
+              </a:graphicData>
+            </a:graphic>
+          </wp:inline>
+        </w:drawing>
+      </w:r>
+    </w:p>
+    <w:p>
+      <w:pPr>
+        <w:jc w:val="center"/>
+      </w:pPr>
       <w:r>
         <w:rPr>
           <w:noProof/>
@@ -3464,17 +3677,9 @@
         <mc:AlternateContent>
           <mc:Choice Requires="wps">
             <w:drawing>
-              <wp:anchor distT="0" distB="0" distL="114300" distR="114300" simplePos="0" relativeHeight="251712512" behindDoc="0" locked="0" layoutInCell="1" allowOverlap="1" wp14:anchorId="10BE13AB" wp14:editId="464E4E76">
-                <wp:simplePos x="0" y="0"/>
-                <wp:positionH relativeFrom="column">
-                  <wp:posOffset>1752600</wp:posOffset>
-                </wp:positionH>
-                <wp:positionV relativeFrom="paragraph">
-                  <wp:posOffset>1450340</wp:posOffset>
-                </wp:positionV>
+              <wp:inline distT="0" distB="0" distL="0" distR="0" wp14:anchorId="0668B005" wp14:editId="793561F1">
                 <wp:extent cx="1952625" cy="635"/>
-                <wp:effectExtent l="0" t="0" r="0" b="0"/>
-                <wp:wrapTopAndBottom/>
+                <wp:effectExtent l="0" t="0" r="9525" b="0"/>
                 <wp:docPr id="41" name="Zone de texte 41"/>
                 <wp:cNvGraphicFramePr/>
                 <a:graphic xmlns:a="http://schemas.openxmlformats.org/drawingml/2006/main">
@@ -3505,25 +3710,38 @@
                                 <w:noProof/>
                               </w:rPr>
                             </w:pPr>
-                            <w:bookmarkStart w:id="12" w:name="_Toc42268555"/>
+                            <w:bookmarkStart w:id="13" w:name="_Toc42268555"/>
                             <w:r>
                               <w:t xml:space="preserve">Figure </w:t>
                             </w:r>
-                            <w:fldSimple w:instr=" SEQ Figure \* ARABIC ">
-                              <w:r>
-                                <w:rPr>
-                                  <w:noProof/>
-                                </w:rPr>
-                                <w:t>4</w:t>
-                              </w:r>
-                            </w:fldSimple>
+                            <w:r>
+                              <w:fldChar w:fldCharType="begin"/>
+                            </w:r>
+                            <w:r>
+                              <w:instrText xml:space="preserve"> SEQ Figure \* ARABIC </w:instrText>
+                            </w:r>
+                            <w:r>
+                              <w:fldChar w:fldCharType="separate"/>
+                            </w:r>
+                            <w:r>
+                              <w:rPr>
+                                <w:noProof/>
+                              </w:rPr>
+                              <w:t>5</w:t>
+                            </w:r>
+                            <w:r>
+                              <w:rPr>
+                                <w:noProof/>
+                              </w:rPr>
+                              <w:fldChar w:fldCharType="end"/>
+                            </w:r>
                             <w:r>
                               <w:t xml:space="preserve"> - </w:t>
                             </w:r>
                             <w:r>
                               <w:t>Sélectionner véhicule</w:t>
                             </w:r>
-                            <w:bookmarkEnd w:id="12"/>
+                            <w:bookmarkEnd w:id="13"/>
                           </w:p>
                         </w:txbxContent>
                       </wps:txbx>
@@ -3536,12 +3754,12 @@
                     </wps:wsp>
                   </a:graphicData>
                 </a:graphic>
-              </wp:anchor>
+              </wp:inline>
             </w:drawing>
           </mc:Choice>
           <mc:Fallback>
             <w:pict>
-              <v:shape w14:anchorId="10BE13AB" id="Zone de texte 41" o:spid="_x0000_s1029" type="#_x0000_t202" style="position:absolute;margin-left:138pt;margin-top:114.2pt;width:153.75pt;height:.05pt;z-index:251712512;visibility:visible;mso-wrap-style:square;mso-wrap-distance-left:9pt;mso-wrap-distance-top:0;mso-wrap-distance-right:9pt;mso-wrap-distance-bottom:0;mso-position-horizontal:absolute;mso-position-horizontal-relative:text;mso-position-vertical:absolute;mso-position-vertical-relative:text;v-text-anchor:top" o:gfxdata="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" stroked="f">
+              <v:shape w14:anchorId="0668B005" id="Zone de texte 41" o:spid="_x0000_s1029" type="#_x0000_t202" style="width:153.75pt;height:.05pt;visibility:visible;mso-wrap-style:square;mso-left-percent:-10001;mso-top-percent:-10001;mso-position-horizontal:absolute;mso-position-horizontal-relative:char;mso-position-vertical:absolute;mso-position-vertical-relative:line;mso-left-percent:-10001;mso-top-percent:-10001;v-text-anchor:top" o:gfxdata="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" stroked="f">
                 <v:textbox style="mso-fit-shape-to-text:t" inset="0,0,0,0">
                   <w:txbxContent>
                     <w:p>
@@ -3551,114 +3769,60 @@
                           <w:noProof/>
                         </w:rPr>
                       </w:pPr>
-                      <w:bookmarkStart w:id="13" w:name="_Toc42268555"/>
+                      <w:bookmarkStart w:id="14" w:name="_Toc42268555"/>
                       <w:r>
                         <w:t xml:space="preserve">Figure </w:t>
                       </w:r>
-                      <w:fldSimple w:instr=" SEQ Figure \* ARABIC ">
-                        <w:r>
-                          <w:rPr>
-                            <w:noProof/>
-                          </w:rPr>
-                          <w:t>4</w:t>
-                        </w:r>
-                      </w:fldSimple>
+                      <w:r>
+                        <w:fldChar w:fldCharType="begin"/>
+                      </w:r>
+                      <w:r>
+                        <w:instrText xml:space="preserve"> SEQ Figure \* ARABIC </w:instrText>
+                      </w:r>
+                      <w:r>
+                        <w:fldChar w:fldCharType="separate"/>
+                      </w:r>
+                      <w:r>
+                        <w:rPr>
+                          <w:noProof/>
+                        </w:rPr>
+                        <w:t>5</w:t>
+                      </w:r>
+                      <w:r>
+                        <w:rPr>
+                          <w:noProof/>
+                        </w:rPr>
+                        <w:fldChar w:fldCharType="end"/>
+                      </w:r>
                       <w:r>
                         <w:t xml:space="preserve"> - </w:t>
                       </w:r>
                       <w:r>
                         <w:t>Sélectionner véhicule</w:t>
                       </w:r>
-                      <w:bookmarkEnd w:id="13"/>
+                      <w:bookmarkEnd w:id="14"/>
                     </w:p>
                   </w:txbxContent>
                 </v:textbox>
-                <w10:wrap type="topAndBottom"/>
+                <w10:anchorlock/>
               </v:shape>
             </w:pict>
           </mc:Fallback>
         </mc:AlternateContent>
       </w:r>
+    </w:p>
+    <w:p>
+      <w:r>
+        <w:tab/>
+        <w:t>Une fois le véhicule sélectionné il faut cliquer sur le bouton « Modifier ce véhicule » ce qui ouvre cette fenêtre ci :</w:t>
+      </w:r>
+    </w:p>
+    <w:p>
       <w:r>
         <w:rPr>
           <w:noProof/>
         </w:rPr>
-        <w:drawing>
-          <wp:anchor distT="0" distB="0" distL="114300" distR="114300" simplePos="0" relativeHeight="251707392" behindDoc="0" locked="0" layoutInCell="1" allowOverlap="1" wp14:anchorId="32473BDC" wp14:editId="0EEB79B6">
-            <wp:simplePos x="0" y="0"/>
-            <wp:positionH relativeFrom="margin">
-              <wp:posOffset>1752600</wp:posOffset>
-            </wp:positionH>
-            <wp:positionV relativeFrom="page">
-              <wp:posOffset>1719580</wp:posOffset>
-            </wp:positionV>
-            <wp:extent cx="1952625" cy="898525"/>
-            <wp:effectExtent l="0" t="0" r="9525" b="0"/>
-            <wp:wrapTopAndBottom/>
-            <wp:docPr id="5" name="Image 5" descr="Une image contenant capture d’écran&#10;&#10;Description générée automatiquement"/>
-            <wp:cNvGraphicFramePr>
-              <a:graphicFrameLocks xmlns:a="http://schemas.openxmlformats.org/drawingml/2006/main" noChangeAspect="1"/>
-            </wp:cNvGraphicFramePr>
-            <a:graphic xmlns:a="http://schemas.openxmlformats.org/drawingml/2006/main">
-              <a:graphicData uri="http://schemas.openxmlformats.org/drawingml/2006/picture">
-                <pic:pic xmlns:pic="http://schemas.openxmlformats.org/drawingml/2006/picture">
-                  <pic:nvPicPr>
-                    <pic:cNvPr id="5" name="listeVehicule.jpg"/>
-                    <pic:cNvPicPr/>
-                  </pic:nvPicPr>
-                  <pic:blipFill>
-                    <a:blip r:embed="rId11" cstate="print">
-                      <a:extLst>
-                        <a:ext uri="{28A0092B-C50C-407E-A947-70E740481C1C}">
-                          <a14:useLocalDpi xmlns:a14="http://schemas.microsoft.com/office/drawing/2010/main" val="0"/>
-                        </a:ext>
-                      </a:extLst>
-                    </a:blip>
-                    <a:stretch>
-                      <a:fillRect/>
-                    </a:stretch>
-                  </pic:blipFill>
-                  <pic:spPr>
-                    <a:xfrm>
-                      <a:off x="0" y="0"/>
-                      <a:ext cx="1952625" cy="898525"/>
-                    </a:xfrm>
-                    <a:prstGeom prst="rect">
-                      <a:avLst/>
-                    </a:prstGeom>
-                  </pic:spPr>
-                </pic:pic>
-              </a:graphicData>
-            </a:graphic>
-            <wp14:sizeRelH relativeFrom="margin">
-              <wp14:pctWidth>0</wp14:pctWidth>
-            </wp14:sizeRelH>
-            <wp14:sizeRelV relativeFrom="margin">
-              <wp14:pctHeight>0</wp14:pctHeight>
-            </wp14:sizeRelV>
-          </wp:anchor>
-        </w:drawing>
-      </w:r>
-      <w:r>
-        <w:tab/>
-        <w:t>Pour modifier un véhicule il suffit de choisir le véhicule que l’on veut modifier</w:t>
-      </w:r>
-      <w:r>
-        <w:t xml:space="preserve"> grâce à la liste des véhicules dans le champ « Sélectionnez un véhicule » :</w:t>
-      </w:r>
-    </w:p>
-    <w:p/>
-    <w:p>
-      <w:r>
-        <w:tab/>
-        <w:t>Une fois le véhicule sélectionné il faut cliquer sur le bouton « Modifier ce véhicule » ce qui ouvre cette fenêtre ci :</w:t>
-      </w:r>
-    </w:p>
-    <w:p>
-      <w:r>
-        <w:rPr>
-          <w:noProof/>
-        </w:rPr>
+        <w:lastRenderedPageBreak/>
         <mc:AlternateContent>
           <mc:Choice Requires="wps">
             <w:drawing>
@@ -3703,25 +3867,38 @@
                                 <w:noProof/>
                               </w:rPr>
                             </w:pPr>
-                            <w:bookmarkStart w:id="14" w:name="_Toc42268556"/>
+                            <w:bookmarkStart w:id="15" w:name="_Toc42268556"/>
                             <w:r>
                               <w:t xml:space="preserve">Figure </w:t>
                             </w:r>
-                            <w:fldSimple w:instr=" SEQ Figure \* ARABIC ">
-                              <w:r>
-                                <w:rPr>
-                                  <w:noProof/>
-                                </w:rPr>
-                                <w:t>5</w:t>
-                              </w:r>
-                            </w:fldSimple>
+                            <w:r>
+                              <w:fldChar w:fldCharType="begin"/>
+                            </w:r>
+                            <w:r>
+                              <w:instrText xml:space="preserve"> SEQ Figure \* ARABIC </w:instrText>
+                            </w:r>
+                            <w:r>
+                              <w:fldChar w:fldCharType="separate"/>
+                            </w:r>
+                            <w:r>
+                              <w:rPr>
+                                <w:noProof/>
+                              </w:rPr>
+                              <w:t>6</w:t>
+                            </w:r>
+                            <w:r>
+                              <w:rPr>
+                                <w:noProof/>
+                              </w:rPr>
+                              <w:fldChar w:fldCharType="end"/>
+                            </w:r>
                             <w:r>
                               <w:t xml:space="preserve"> - </w:t>
                             </w:r>
                             <w:r>
                               <w:t>Modifier véhicule</w:t>
                             </w:r>
-                            <w:bookmarkEnd w:id="14"/>
+                            <w:bookmarkEnd w:id="15"/>
                           </w:p>
                         </w:txbxContent>
                       </wps:txbx>
@@ -3749,25 +3926,38 @@
                           <w:noProof/>
                         </w:rPr>
                       </w:pPr>
-                      <w:bookmarkStart w:id="15" w:name="_Toc42268556"/>
+                      <w:bookmarkStart w:id="16" w:name="_Toc42268556"/>
                       <w:r>
                         <w:t xml:space="preserve">Figure </w:t>
                       </w:r>
-                      <w:fldSimple w:instr=" SEQ Figure \* ARABIC ">
-                        <w:r>
-                          <w:rPr>
-                            <w:noProof/>
-                          </w:rPr>
-                          <w:t>5</w:t>
-                        </w:r>
-                      </w:fldSimple>
+                      <w:r>
+                        <w:fldChar w:fldCharType="begin"/>
+                      </w:r>
+                      <w:r>
+                        <w:instrText xml:space="preserve"> SEQ Figure \* ARABIC </w:instrText>
+                      </w:r>
+                      <w:r>
+                        <w:fldChar w:fldCharType="separate"/>
+                      </w:r>
+                      <w:r>
+                        <w:rPr>
+                          <w:noProof/>
+                        </w:rPr>
+                        <w:t>6</w:t>
+                      </w:r>
+                      <w:r>
+                        <w:rPr>
+                          <w:noProof/>
+                        </w:rPr>
+                        <w:fldChar w:fldCharType="end"/>
+                      </w:r>
                       <w:r>
                         <w:t xml:space="preserve"> - </w:t>
                       </w:r>
                       <w:r>
                         <w:t>Modifier véhicule</w:t>
                       </w:r>
-                      <w:bookmarkEnd w:id="15"/>
+                      <w:bookmarkEnd w:id="16"/>
                     </w:p>
                   </w:txbxContent>
                 </v:textbox>
@@ -3805,7 +3995,7 @@
                     <pic:cNvPicPr/>
                   </pic:nvPicPr>
                   <pic:blipFill>
-                    <a:blip r:embed="rId12" cstate="print">
+                    <a:blip r:embed="rId13" cstate="print">
                       <a:extLst>
                         <a:ext uri="{28A0092B-C50C-407E-A947-70E740481C1C}">
                           <a14:useLocalDpi xmlns:a14="http://schemas.microsoft.com/office/drawing/2010/main" val="0"/>
@@ -3854,11 +4044,11 @@
       <w:pPr>
         <w:pStyle w:val="Titre3"/>
       </w:pPr>
-      <w:bookmarkStart w:id="16" w:name="_Toc42267621"/>
+      <w:bookmarkStart w:id="17" w:name="_Toc42267621"/>
       <w:r>
         <w:t>Supprimer un véhicule</w:t>
       </w:r>
-      <w:bookmarkEnd w:id="16"/>
+      <w:bookmarkEnd w:id="17"/>
     </w:p>
     <w:p>
       <w:r>
@@ -3867,25 +4057,70 @@
       </w:r>
     </w:p>
     <w:p>
+      <w:pPr>
+        <w:jc w:val="center"/>
+      </w:pPr>
       <w:r>
         <w:rPr>
           <w:noProof/>
         </w:rPr>
-        <w:lastRenderedPageBreak/>
+        <w:drawing>
+          <wp:inline distT="0" distB="0" distL="0" distR="0" wp14:anchorId="25E9030D" wp14:editId="738ACCC2">
+            <wp:extent cx="1950720" cy="899795"/>
+            <wp:effectExtent l="0" t="0" r="0" b="0"/>
+            <wp:docPr id="17" name="Image 17" descr="Une image contenant capture d’écran&#10;&#10;Description générée automatiquement"/>
+            <wp:cNvGraphicFramePr>
+              <a:graphicFrameLocks xmlns:a="http://schemas.openxmlformats.org/drawingml/2006/main" noChangeAspect="1"/>
+            </wp:cNvGraphicFramePr>
+            <a:graphic xmlns:a="http://schemas.openxmlformats.org/drawingml/2006/main">
+              <a:graphicData uri="http://schemas.openxmlformats.org/drawingml/2006/picture">
+                <pic:pic xmlns:pic="http://schemas.openxmlformats.org/drawingml/2006/picture">
+                  <pic:nvPicPr>
+                    <pic:cNvPr id="5" name="listeVehicule.jpg"/>
+                    <pic:cNvPicPr/>
+                  </pic:nvPicPr>
+                  <pic:blipFill>
+                    <a:blip r:embed="rId12" cstate="print">
+                      <a:extLst>
+                        <a:ext uri="{28A0092B-C50C-407E-A947-70E740481C1C}">
+                          <a14:useLocalDpi xmlns:a14="http://schemas.microsoft.com/office/drawing/2010/main" val="0"/>
+                        </a:ext>
+                      </a:extLst>
+                    </a:blip>
+                    <a:stretch>
+                      <a:fillRect/>
+                    </a:stretch>
+                  </pic:blipFill>
+                  <pic:spPr>
+                    <a:xfrm>
+                      <a:off x="0" y="0"/>
+                      <a:ext cx="1950720" cy="899795"/>
+                    </a:xfrm>
+                    <a:prstGeom prst="rect">
+                      <a:avLst/>
+                    </a:prstGeom>
+                  </pic:spPr>
+                </pic:pic>
+              </a:graphicData>
+            </a:graphic>
+          </wp:inline>
+        </w:drawing>
+      </w:r>
+    </w:p>
+    <w:p>
+      <w:pPr>
+        <w:jc w:val="center"/>
+      </w:pPr>
+      <w:r>
+        <w:rPr>
+          <w:noProof/>
+        </w:rPr>
         <mc:AlternateContent>
           <mc:Choice Requires="wps">
             <w:drawing>
-              <wp:anchor distT="0" distB="0" distL="114300" distR="114300" simplePos="0" relativeHeight="251716608" behindDoc="0" locked="0" layoutInCell="1" allowOverlap="1" wp14:anchorId="4A2D6294" wp14:editId="0AF9B78A">
-                <wp:simplePos x="0" y="0"/>
-                <wp:positionH relativeFrom="column">
-                  <wp:posOffset>1757045</wp:posOffset>
-                </wp:positionH>
-                <wp:positionV relativeFrom="paragraph">
-                  <wp:posOffset>791210</wp:posOffset>
-                </wp:positionV>
+              <wp:inline distT="0" distB="0" distL="0" distR="0" wp14:anchorId="7AA5215B" wp14:editId="2BFDA7E8">
                 <wp:extent cx="1950720" cy="635"/>
                 <wp:effectExtent l="0" t="0" r="0" b="0"/>
-                <wp:wrapTopAndBottom/>
                 <wp:docPr id="43" name="Zone de texte 43"/>
                 <wp:cNvGraphicFramePr/>
                 <a:graphic xmlns:a="http://schemas.openxmlformats.org/drawingml/2006/main">
@@ -3916,25 +4151,38 @@
                                 <w:noProof/>
                               </w:rPr>
                             </w:pPr>
-                            <w:bookmarkStart w:id="17" w:name="_Toc42268557"/>
+                            <w:bookmarkStart w:id="18" w:name="_Toc42268557"/>
                             <w:r>
                               <w:t xml:space="preserve">Figure </w:t>
                             </w:r>
-                            <w:fldSimple w:instr=" SEQ Figure \* ARABIC ">
-                              <w:r>
-                                <w:rPr>
-                                  <w:noProof/>
-                                </w:rPr>
-                                <w:t>6</w:t>
-                              </w:r>
-                            </w:fldSimple>
+                            <w:r>
+                              <w:fldChar w:fldCharType="begin"/>
+                            </w:r>
+                            <w:r>
+                              <w:instrText xml:space="preserve"> SEQ Figure \* ARABIC </w:instrText>
+                            </w:r>
+                            <w:r>
+                              <w:fldChar w:fldCharType="separate"/>
+                            </w:r>
+                            <w:r>
+                              <w:rPr>
+                                <w:noProof/>
+                              </w:rPr>
+                              <w:t>7</w:t>
+                            </w:r>
+                            <w:r>
+                              <w:rPr>
+                                <w:noProof/>
+                              </w:rPr>
+                              <w:fldChar w:fldCharType="end"/>
+                            </w:r>
                             <w:r>
                               <w:t xml:space="preserve"> - </w:t>
                             </w:r>
                             <w:r>
                               <w:t>Sélectionner véhicule</w:t>
                             </w:r>
-                            <w:bookmarkEnd w:id="17"/>
+                            <w:bookmarkEnd w:id="18"/>
                           </w:p>
                         </w:txbxContent>
                       </wps:txbx>
@@ -3947,12 +4195,12 @@
                     </wps:wsp>
                   </a:graphicData>
                 </a:graphic>
-              </wp:anchor>
+              </wp:inline>
             </w:drawing>
           </mc:Choice>
           <mc:Fallback>
             <w:pict>
-              <v:shape w14:anchorId="4A2D6294" id="Zone de texte 43" o:spid="_x0000_s1031" type="#_x0000_t202" style="position:absolute;margin-left:138.35pt;margin-top:62.3pt;width:153.6pt;height:.05pt;z-index:251716608;visibility:visible;mso-wrap-style:square;mso-wrap-distance-left:9pt;mso-wrap-distance-top:0;mso-wrap-distance-right:9pt;mso-wrap-distance-bottom:0;mso-position-horizontal:absolute;mso-position-horizontal-relative:text;mso-position-vertical:absolute;mso-position-vertical-relative:text;v-text-anchor:top" o:gfxdata="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" stroked="f">
+              <v:shape w14:anchorId="7AA5215B" id="Zone de texte 43" o:spid="_x0000_s1031" type="#_x0000_t202" style="width:153.6pt;height:.05pt;visibility:visible;mso-wrap-style:square;mso-left-percent:-10001;mso-top-percent:-10001;mso-position-horizontal:absolute;mso-position-horizontal-relative:char;mso-position-vertical:absolute;mso-position-vertical-relative:line;mso-left-percent:-10001;mso-top-percent:-10001;v-text-anchor:top" o:gfxdata="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" stroked="f">
                 <v:textbox style="mso-fit-shape-to-text:t" inset="0,0,0,0">
                   <w:txbxContent>
                     <w:p>
@@ -3962,51 +4210,76 @@
                           <w:noProof/>
                         </w:rPr>
                       </w:pPr>
-                      <w:bookmarkStart w:id="18" w:name="_Toc42268557"/>
+                      <w:bookmarkStart w:id="19" w:name="_Toc42268557"/>
                       <w:r>
                         <w:t xml:space="preserve">Figure </w:t>
                       </w:r>
-                      <w:fldSimple w:instr=" SEQ Figure \* ARABIC ">
-                        <w:r>
-                          <w:rPr>
-                            <w:noProof/>
-                          </w:rPr>
-                          <w:t>6</w:t>
-                        </w:r>
-                      </w:fldSimple>
+                      <w:r>
+                        <w:fldChar w:fldCharType="begin"/>
+                      </w:r>
+                      <w:r>
+                        <w:instrText xml:space="preserve"> SEQ Figure \* ARABIC </w:instrText>
+                      </w:r>
+                      <w:r>
+                        <w:fldChar w:fldCharType="separate"/>
+                      </w:r>
+                      <w:r>
+                        <w:rPr>
+                          <w:noProof/>
+                        </w:rPr>
+                        <w:t>7</w:t>
+                      </w:r>
+                      <w:r>
+                        <w:rPr>
+                          <w:noProof/>
+                        </w:rPr>
+                        <w:fldChar w:fldCharType="end"/>
+                      </w:r>
                       <w:r>
                         <w:t xml:space="preserve"> - </w:t>
                       </w:r>
                       <w:r>
                         <w:t>Sélectionner véhicule</w:t>
                       </w:r>
-                      <w:bookmarkEnd w:id="18"/>
+                      <w:bookmarkEnd w:id="19"/>
                     </w:p>
                   </w:txbxContent>
                 </v:textbox>
-                <w10:wrap type="topAndBottom"/>
+                <w10:anchorlock/>
               </v:shape>
             </w:pict>
           </mc:Fallback>
         </mc:AlternateContent>
       </w:r>
+    </w:p>
+    <w:p>
+      <w:pPr>
+        <w:ind w:firstLine="708"/>
+      </w:pPr>
+      <w:r>
+        <w:t>Une fois le véhicule sélectionné il faut cliquer sur le bouton « Supprimer ce véhicule », un message apparaît alors pour s’assurer que l’utilisateur souhaite bien supprimer le véhicule. Sachant</w:t>
+      </w:r>
+      <w:r>
+        <w:t xml:space="preserve"> </w:t>
+      </w:r>
+      <w:r>
+        <w:t>que la suppression d’un véhicule supprime aussi tous ces trajets et entretiens correspondant.</w:t>
+      </w:r>
+    </w:p>
+    <w:p>
+      <w:pPr>
+        <w:jc w:val="center"/>
+      </w:pPr>
       <w:r>
         <w:rPr>
           <w:noProof/>
         </w:rPr>
+        <w:lastRenderedPageBreak/>
         <w:drawing>
-          <wp:anchor distT="0" distB="0" distL="114300" distR="114300" simplePos="0" relativeHeight="251679744" behindDoc="0" locked="0" layoutInCell="1" allowOverlap="1" wp14:anchorId="25E9030D" wp14:editId="7ACC3619">
-            <wp:simplePos x="0" y="0"/>
-            <wp:positionH relativeFrom="margin">
-              <wp:posOffset>1757045</wp:posOffset>
-            </wp:positionH>
-            <wp:positionV relativeFrom="page">
-              <wp:posOffset>748665</wp:posOffset>
-            </wp:positionV>
-            <wp:extent cx="1950720" cy="899795"/>
-            <wp:effectExtent l="0" t="0" r="0" b="0"/>
-            <wp:wrapTopAndBottom/>
-            <wp:docPr id="17" name="Image 17" descr="Une image contenant capture d’écran&#10;&#10;Description générée automatiquement"/>
+          <wp:inline distT="0" distB="0" distL="0" distR="0" wp14:anchorId="495C3CD0" wp14:editId="556DFC16">
+            <wp:extent cx="2829600" cy="1065600"/>
+            <wp:effectExtent l="0" t="0" r="8890" b="1270"/>
+            <wp:docPr id="19" name="Image 19" descr="Une image contenant capture d’écran&#10;&#10;Description générée automatiquement"/>
             <wp:cNvGraphicFramePr>
               <a:graphicFrameLocks xmlns:a="http://schemas.openxmlformats.org/drawingml/2006/main" noChangeAspect="1"/>
             </wp:cNvGraphicFramePr>
@@ -4014,11 +4287,11 @@
               <a:graphicData uri="http://schemas.openxmlformats.org/drawingml/2006/picture">
                 <pic:pic xmlns:pic="http://schemas.openxmlformats.org/drawingml/2006/picture">
                   <pic:nvPicPr>
-                    <pic:cNvPr id="5" name="listeVehicule.jpg"/>
+                    <pic:cNvPr id="19" name="SupprimerDefinitivementVehicule.jpg"/>
                     <pic:cNvPicPr/>
                   </pic:nvPicPr>
                   <pic:blipFill>
-                    <a:blip r:embed="rId11" cstate="print">
+                    <a:blip r:embed="rId14" cstate="print">
                       <a:extLst>
                         <a:ext uri="{28A0092B-C50C-407E-A947-70E740481C1C}">
                           <a14:useLocalDpi xmlns:a14="http://schemas.microsoft.com/office/drawing/2010/main" val="0"/>
@@ -4032,7 +4305,7 @@
                   <pic:spPr>
                     <a:xfrm>
                       <a:off x="0" y="0"/>
-                      <a:ext cx="1950720" cy="899795"/>
+                      <a:ext cx="2829600" cy="1065600"/>
                     </a:xfrm>
                     <a:prstGeom prst="rect">
                       <a:avLst/>
@@ -4041,21 +4314,14 @@
                 </pic:pic>
               </a:graphicData>
             </a:graphic>
-            <wp14:sizeRelH relativeFrom="margin">
-              <wp14:pctWidth>0</wp14:pctWidth>
-            </wp14:sizeRelH>
-            <wp14:sizeRelV relativeFrom="margin">
-              <wp14:pctHeight>0</wp14:pctHeight>
-            </wp14:sizeRelV>
-          </wp:anchor>
+          </wp:inline>
         </w:drawing>
       </w:r>
-      <w:r>
-        <w:tab/>
-        <w:t>Une fois le véhicule sélectionné il faut cliquer sur le bouton « Supprimer ce véhicule », un message apparaît alors pour s’assurer que l’utilisateur souhaite bien supprimer le véhicule. Sachant que la suppression d’un véhicule supprime aussi tous ces trajets et entretiens correspondant.</w:t>
-      </w:r>
-    </w:p>
-    <w:p>
+    </w:p>
+    <w:p>
+      <w:pPr>
+        <w:jc w:val="center"/>
+      </w:pPr>
       <w:r>
         <w:rPr>
           <w:noProof/>
@@ -4063,17 +4329,9 @@
         <mc:AlternateContent>
           <mc:Choice Requires="wps">
             <w:drawing>
-              <wp:anchor distT="0" distB="0" distL="114300" distR="114300" simplePos="0" relativeHeight="251718656" behindDoc="0" locked="0" layoutInCell="1" allowOverlap="1" wp14:anchorId="6F82C52E" wp14:editId="6CF86BE1">
-                <wp:simplePos x="0" y="0"/>
-                <wp:positionH relativeFrom="column">
-                  <wp:posOffset>1446530</wp:posOffset>
-                </wp:positionH>
-                <wp:positionV relativeFrom="paragraph">
-                  <wp:posOffset>1122680</wp:posOffset>
-                </wp:positionV>
+              <wp:inline distT="0" distB="0" distL="0" distR="0" wp14:anchorId="718E91A8" wp14:editId="0576C1E3">
                 <wp:extent cx="2829560" cy="635"/>
-                <wp:effectExtent l="0" t="0" r="0" b="0"/>
-                <wp:wrapTopAndBottom/>
+                <wp:effectExtent l="0" t="0" r="8890" b="0"/>
                 <wp:docPr id="44" name="Zone de texte 44"/>
                 <wp:cNvGraphicFramePr/>
                 <a:graphic xmlns:a="http://schemas.openxmlformats.org/drawingml/2006/main">
@@ -4104,25 +4362,38 @@
                                 <w:noProof/>
                               </w:rPr>
                             </w:pPr>
-                            <w:bookmarkStart w:id="19" w:name="_Toc42268558"/>
+                            <w:bookmarkStart w:id="20" w:name="_Toc42268558"/>
                             <w:r>
                               <w:t xml:space="preserve">Figure </w:t>
                             </w:r>
-                            <w:fldSimple w:instr=" SEQ Figure \* ARABIC ">
-                              <w:r>
-                                <w:rPr>
-                                  <w:noProof/>
-                                </w:rPr>
-                                <w:t>7</w:t>
-                              </w:r>
-                            </w:fldSimple>
+                            <w:r>
+                              <w:fldChar w:fldCharType="begin"/>
+                            </w:r>
+                            <w:r>
+                              <w:instrText xml:space="preserve"> SEQ Figure \* ARABIC </w:instrText>
+                            </w:r>
+                            <w:r>
+                              <w:fldChar w:fldCharType="separate"/>
+                            </w:r>
+                            <w:r>
+                              <w:rPr>
+                                <w:noProof/>
+                              </w:rPr>
+                              <w:t>8</w:t>
+                            </w:r>
+                            <w:r>
+                              <w:rPr>
+                                <w:noProof/>
+                              </w:rPr>
+                              <w:fldChar w:fldCharType="end"/>
+                            </w:r>
                             <w:r>
                               <w:t xml:space="preserve"> - </w:t>
                             </w:r>
                             <w:r>
                               <w:t>Message de confirmation de suppression du véhicule</w:t>
                             </w:r>
-                            <w:bookmarkEnd w:id="19"/>
+                            <w:bookmarkEnd w:id="20"/>
                           </w:p>
                         </w:txbxContent>
                       </wps:txbx>
@@ -4135,12 +4406,12 @@
                     </wps:wsp>
                   </a:graphicData>
                 </a:graphic>
-              </wp:anchor>
+              </wp:inline>
             </w:drawing>
           </mc:Choice>
           <mc:Fallback>
             <w:pict>
-              <v:shape w14:anchorId="6F82C52E" id="Zone de texte 44" o:spid="_x0000_s1032" type="#_x0000_t202" style="position:absolute;margin-left:113.9pt;margin-top:88.4pt;width:222.8pt;height:.05pt;z-index:251718656;visibility:visible;mso-wrap-style:square;mso-wrap-distance-left:9pt;mso-wrap-distance-top:0;mso-wrap-distance-right:9pt;mso-wrap-distance-bottom:0;mso-position-horizontal:absolute;mso-position-horizontal-relative:text;mso-position-vertical:absolute;mso-position-vertical-relative:text;v-text-anchor:top" o:gfxdata="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" stroked="f">
+              <v:shape w14:anchorId="718E91A8" id="Zone de texte 44" o:spid="_x0000_s1032" type="#_x0000_t202" style="width:222.8pt;height:.05pt;visibility:visible;mso-wrap-style:square;mso-left-percent:-10001;mso-top-percent:-10001;mso-position-horizontal:absolute;mso-position-horizontal-relative:char;mso-position-vertical:absolute;mso-position-vertical-relative:line;mso-left-percent:-10001;mso-top-percent:-10001;v-text-anchor:top" o:gfxdata="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" stroked="f">
                 <v:textbox style="mso-fit-shape-to-text:t" inset="0,0,0,0">
                   <w:txbxContent>
                     <w:p>
@@ -4150,93 +4421,46 @@
                           <w:noProof/>
                         </w:rPr>
                       </w:pPr>
-                      <w:bookmarkStart w:id="20" w:name="_Toc42268558"/>
+                      <w:bookmarkStart w:id="21" w:name="_Toc42268558"/>
                       <w:r>
                         <w:t xml:space="preserve">Figure </w:t>
                       </w:r>
-                      <w:fldSimple w:instr=" SEQ Figure \* ARABIC ">
-                        <w:r>
-                          <w:rPr>
-                            <w:noProof/>
-                          </w:rPr>
-                          <w:t>7</w:t>
-                        </w:r>
-                      </w:fldSimple>
+                      <w:r>
+                        <w:fldChar w:fldCharType="begin"/>
+                      </w:r>
+                      <w:r>
+                        <w:instrText xml:space="preserve"> SEQ Figure \* ARABIC </w:instrText>
+                      </w:r>
+                      <w:r>
+                        <w:fldChar w:fldCharType="separate"/>
+                      </w:r>
+                      <w:r>
+                        <w:rPr>
+                          <w:noProof/>
+                        </w:rPr>
+                        <w:t>8</w:t>
+                      </w:r>
+                      <w:r>
+                        <w:rPr>
+                          <w:noProof/>
+                        </w:rPr>
+                        <w:fldChar w:fldCharType="end"/>
+                      </w:r>
                       <w:r>
                         <w:t xml:space="preserve"> - </w:t>
                       </w:r>
                       <w:r>
                         <w:t>Message de confirmation de suppression du véhicule</w:t>
                       </w:r>
-                      <w:bookmarkEnd w:id="20"/>
+                      <w:bookmarkEnd w:id="21"/>
                     </w:p>
                   </w:txbxContent>
                 </v:textbox>
-                <w10:wrap type="topAndBottom"/>
+                <w10:anchorlock/>
               </v:shape>
             </w:pict>
           </mc:Fallback>
         </mc:AlternateContent>
-      </w:r>
-      <w:r>
-        <w:rPr>
-          <w:noProof/>
-        </w:rPr>
-        <w:drawing>
-          <wp:anchor distT="0" distB="0" distL="114300" distR="114300" simplePos="0" relativeHeight="251681792" behindDoc="0" locked="0" layoutInCell="1" allowOverlap="1" wp14:anchorId="495C3CD0" wp14:editId="0C14B4D3">
-            <wp:simplePos x="914400" y="8686800"/>
-            <wp:positionH relativeFrom="page">
-              <wp:align>center</wp:align>
-            </wp:positionH>
-            <wp:positionV relativeFrom="paragraph">
-              <wp:posOffset>0</wp:posOffset>
-            </wp:positionV>
-            <wp:extent cx="2829600" cy="1065600"/>
-            <wp:effectExtent l="0" t="0" r="8890" b="1270"/>
-            <wp:wrapTopAndBottom/>
-            <wp:docPr id="19" name="Image 19" descr="Une image contenant capture d’écran&#10;&#10;Description générée automatiquement"/>
-            <wp:cNvGraphicFramePr>
-              <a:graphicFrameLocks xmlns:a="http://schemas.openxmlformats.org/drawingml/2006/main" noChangeAspect="1"/>
-            </wp:cNvGraphicFramePr>
-            <a:graphic xmlns:a="http://schemas.openxmlformats.org/drawingml/2006/main">
-              <a:graphicData uri="http://schemas.openxmlformats.org/drawingml/2006/picture">
-                <pic:pic xmlns:pic="http://schemas.openxmlformats.org/drawingml/2006/picture">
-                  <pic:nvPicPr>
-                    <pic:cNvPr id="19" name="SupprimerDefinitivementVehicule.jpg"/>
-                    <pic:cNvPicPr/>
-                  </pic:nvPicPr>
-                  <pic:blipFill>
-                    <a:blip r:embed="rId13" cstate="print">
-                      <a:extLst>
-                        <a:ext uri="{28A0092B-C50C-407E-A947-70E740481C1C}">
-                          <a14:useLocalDpi xmlns:a14="http://schemas.microsoft.com/office/drawing/2010/main" val="0"/>
-                        </a:ext>
-                      </a:extLst>
-                    </a:blip>
-                    <a:stretch>
-                      <a:fillRect/>
-                    </a:stretch>
-                  </pic:blipFill>
-                  <pic:spPr>
-                    <a:xfrm>
-                      <a:off x="0" y="0"/>
-                      <a:ext cx="2829600" cy="1065600"/>
-                    </a:xfrm>
-                    <a:prstGeom prst="rect">
-                      <a:avLst/>
-                    </a:prstGeom>
-                  </pic:spPr>
-                </pic:pic>
-              </a:graphicData>
-            </a:graphic>
-            <wp14:sizeRelH relativeFrom="margin">
-              <wp14:pctWidth>0</wp14:pctWidth>
-            </wp14:sizeRelH>
-            <wp14:sizeRelV relativeFrom="margin">
-              <wp14:pctHeight>0</wp14:pctHeight>
-            </wp14:sizeRelV>
-          </wp:anchor>
-        </w:drawing>
       </w:r>
     </w:p>
     <w:p>
@@ -4256,22 +4480,22 @@
       <w:pPr>
         <w:pStyle w:val="Titre2"/>
       </w:pPr>
-      <w:bookmarkStart w:id="21" w:name="_Toc42267622"/>
+      <w:bookmarkStart w:id="22" w:name="_Toc42267622"/>
       <w:r>
         <w:lastRenderedPageBreak/>
         <w:t>Les Trajets</w:t>
       </w:r>
-      <w:bookmarkEnd w:id="21"/>
+      <w:bookmarkEnd w:id="22"/>
     </w:p>
     <w:p>
       <w:pPr>
         <w:pStyle w:val="Titre3"/>
       </w:pPr>
-      <w:bookmarkStart w:id="22" w:name="_Toc42267623"/>
+      <w:bookmarkStart w:id="23" w:name="_Toc42267623"/>
       <w:r>
         <w:t>Onglet Saisie des Trajets</w:t>
       </w:r>
-      <w:bookmarkEnd w:id="22"/>
+      <w:bookmarkEnd w:id="23"/>
     </w:p>
     <w:p>
       <w:pPr>
@@ -4297,7 +4521,7 @@
                     <pic:cNvPicPr/>
                   </pic:nvPicPr>
                   <pic:blipFill>
-                    <a:blip r:embed="rId14" cstate="print">
+                    <a:blip r:embed="rId15" cstate="print">
                       <a:extLst>
                         <a:ext uri="{28A0092B-C50C-407E-A947-70E740481C1C}">
                           <a14:useLocalDpi xmlns:a14="http://schemas.microsoft.com/office/drawing/2010/main" val="0"/>
@@ -4328,27 +4552,39 @@
       <w:pPr>
         <w:pStyle w:val="Lgende"/>
       </w:pPr>
-      <w:bookmarkStart w:id="23" w:name="_Toc42268559"/>
+      <w:bookmarkStart w:id="24" w:name="_Toc42268559"/>
       <w:r>
         <w:t xml:space="preserve">Figure </w:t>
       </w:r>
-      <w:fldSimple w:instr=" SEQ Figure \* ARABIC ">
-        <w:r>
-          <w:rPr>
-            <w:noProof/>
-          </w:rPr>
-          <w:t>8</w:t>
-        </w:r>
-      </w:fldSimple>
+      <w:r>
+        <w:fldChar w:fldCharType="begin"/>
+      </w:r>
+      <w:r>
+        <w:instrText xml:space="preserve"> SEQ Figure \* ARABIC </w:instrText>
+      </w:r>
+      <w:r>
+        <w:fldChar w:fldCharType="separate"/>
+      </w:r>
+      <w:r>
+        <w:rPr>
+          <w:noProof/>
+        </w:rPr>
+        <w:t>9</w:t>
+      </w:r>
+      <w:r>
+        <w:rPr>
+          <w:noProof/>
+        </w:rPr>
+        <w:fldChar w:fldCharType="end"/>
+      </w:r>
       <w:r>
         <w:t xml:space="preserve"> - </w:t>
       </w:r>
       <w:r>
         <w:t>Onglet trajets</w:t>
       </w:r>
-      <w:bookmarkEnd w:id="23"/>
-    </w:p>
-    <w:p/>
+      <w:bookmarkEnd w:id="24"/>
+    </w:p>
     <w:p>
       <w:r>
         <w:tab/>
@@ -4395,15 +4631,18 @@
       <w:pPr>
         <w:pStyle w:val="Titre3"/>
       </w:pPr>
-      <w:bookmarkStart w:id="24" w:name="_Toc42267624"/>
+      <w:bookmarkStart w:id="25" w:name="_Toc42267624"/>
       <w:r>
         <w:t>Ajouter un trajet</w:t>
       </w:r>
-      <w:bookmarkEnd w:id="24"/>
+      <w:bookmarkEnd w:id="25"/>
     </w:p>
     <w:p>
       <w:r>
         <w:tab/>
+      </w:r>
+      <w:bookmarkStart w:id="26" w:name="_Hlk42520249"/>
+      <w:r>
         <w:t>Pour ajouter un trajet il faut cliquer sur le bouton « Ajouter un nouveau trajet » se trouvant dans l’onglet « Saisie des trajets ».</w:t>
       </w:r>
     </w:p>
@@ -4418,7 +4657,6 @@
         <w:rPr>
           <w:noProof/>
         </w:rPr>
-        <w:lastRenderedPageBreak/>
         <mc:AlternateContent>
           <mc:Choice Requires="wps">
             <w:drawing>
@@ -4463,25 +4701,38 @@
                                 <w:noProof/>
                               </w:rPr>
                             </w:pPr>
-                            <w:bookmarkStart w:id="25" w:name="_Toc42268560"/>
+                            <w:bookmarkStart w:id="27" w:name="_Toc42268560"/>
                             <w:r>
                               <w:t xml:space="preserve">Figure </w:t>
                             </w:r>
-                            <w:fldSimple w:instr=" SEQ Figure \* ARABIC ">
-                              <w:r>
-                                <w:rPr>
-                                  <w:noProof/>
-                                </w:rPr>
-                                <w:t>9</w:t>
-                              </w:r>
-                            </w:fldSimple>
+                            <w:r>
+                              <w:fldChar w:fldCharType="begin"/>
+                            </w:r>
+                            <w:r>
+                              <w:instrText xml:space="preserve"> SEQ Figure \* ARABIC </w:instrText>
+                            </w:r>
+                            <w:r>
+                              <w:fldChar w:fldCharType="separate"/>
+                            </w:r>
+                            <w:r>
+                              <w:rPr>
+                                <w:noProof/>
+                              </w:rPr>
+                              <w:t>10</w:t>
+                            </w:r>
+                            <w:r>
+                              <w:rPr>
+                                <w:noProof/>
+                              </w:rPr>
+                              <w:fldChar w:fldCharType="end"/>
+                            </w:r>
                             <w:r>
                               <w:t xml:space="preserve"> - </w:t>
                             </w:r>
                             <w:r>
                               <w:t>Ajouter trajet</w:t>
                             </w:r>
-                            <w:bookmarkEnd w:id="25"/>
+                            <w:bookmarkEnd w:id="27"/>
                           </w:p>
                         </w:txbxContent>
                       </wps:txbx>
@@ -4509,25 +4760,38 @@
                           <w:noProof/>
                         </w:rPr>
                       </w:pPr>
-                      <w:bookmarkStart w:id="26" w:name="_Toc42268560"/>
+                      <w:bookmarkStart w:id="28" w:name="_Toc42268560"/>
                       <w:r>
                         <w:t xml:space="preserve">Figure </w:t>
                       </w:r>
-                      <w:fldSimple w:instr=" SEQ Figure \* ARABIC ">
-                        <w:r>
-                          <w:rPr>
-                            <w:noProof/>
-                          </w:rPr>
-                          <w:t>9</w:t>
-                        </w:r>
-                      </w:fldSimple>
+                      <w:r>
+                        <w:fldChar w:fldCharType="begin"/>
+                      </w:r>
+                      <w:r>
+                        <w:instrText xml:space="preserve"> SEQ Figure \* ARABIC </w:instrText>
+                      </w:r>
+                      <w:r>
+                        <w:fldChar w:fldCharType="separate"/>
+                      </w:r>
+                      <w:r>
+                        <w:rPr>
+                          <w:noProof/>
+                        </w:rPr>
+                        <w:t>10</w:t>
+                      </w:r>
+                      <w:r>
+                        <w:rPr>
+                          <w:noProof/>
+                        </w:rPr>
+                        <w:fldChar w:fldCharType="end"/>
+                      </w:r>
                       <w:r>
                         <w:t xml:space="preserve"> - </w:t>
                       </w:r>
                       <w:r>
                         <w:t>Ajouter trajet</w:t>
                       </w:r>
-                      <w:bookmarkEnd w:id="26"/>
+                      <w:bookmarkEnd w:id="28"/>
                     </w:p>
                   </w:txbxContent>
                 </v:textbox>
@@ -4565,7 +4829,7 @@
                     <pic:cNvPicPr/>
                   </pic:nvPicPr>
                   <pic:blipFill>
-                    <a:blip r:embed="rId15" cstate="print">
+                    <a:blip r:embed="rId16" cstate="print">
                       <a:extLst>
                         <a:ext uri="{28A0092B-C50C-407E-A947-70E740481C1C}">
                           <a14:useLocalDpi xmlns:a14="http://schemas.microsoft.com/office/drawing/2010/main" val="0"/>
@@ -4600,6 +4864,7 @@
     </w:p>
     <w:p>
       <w:r>
+        <w:lastRenderedPageBreak/>
         <w:t>Les champs :</w:t>
       </w:r>
     </w:p>
@@ -4674,15 +4939,19 @@
       <w:pPr>
         <w:pStyle w:val="Titre3"/>
       </w:pPr>
-      <w:bookmarkStart w:id="27" w:name="_Toc42267625"/>
+      <w:bookmarkStart w:id="29" w:name="_Toc42267625"/>
+      <w:bookmarkEnd w:id="26"/>
       <w:r>
         <w:t>Modifier un trajet</w:t>
       </w:r>
-      <w:bookmarkEnd w:id="27"/>
+      <w:bookmarkEnd w:id="29"/>
     </w:p>
     <w:p>
       <w:r>
         <w:tab/>
+      </w:r>
+      <w:bookmarkStart w:id="30" w:name="_Hlk42520557"/>
+      <w:r>
         <w:t>Pour modifier un trajet il faut cliquer sur le bouton bleu se trouvant sur la même ligne que le trajet que l’on souhaite modifier. Une fois cliqué sur le bouton cette fenêtre doit apparaître :</w:t>
       </w:r>
     </w:p>
@@ -4691,7 +4960,6 @@
         <w:rPr>
           <w:noProof/>
         </w:rPr>
-        <w:lastRenderedPageBreak/>
         <mc:AlternateContent>
           <mc:Choice Requires="wps">
             <w:drawing>
@@ -4733,25 +5001,38 @@
                             <w:pPr>
                               <w:pStyle w:val="Lgende"/>
                             </w:pPr>
-                            <w:bookmarkStart w:id="28" w:name="_Toc42268561"/>
+                            <w:bookmarkStart w:id="31" w:name="_Toc42268561"/>
                             <w:r>
                               <w:t xml:space="preserve">Figure </w:t>
                             </w:r>
-                            <w:fldSimple w:instr=" SEQ Figure \* ARABIC ">
-                              <w:r>
-                                <w:rPr>
-                                  <w:noProof/>
-                                </w:rPr>
-                                <w:t>10</w:t>
-                              </w:r>
-                            </w:fldSimple>
+                            <w:r>
+                              <w:fldChar w:fldCharType="begin"/>
+                            </w:r>
+                            <w:r>
+                              <w:instrText xml:space="preserve"> SEQ Figure \* ARABIC </w:instrText>
+                            </w:r>
+                            <w:r>
+                              <w:fldChar w:fldCharType="separate"/>
+                            </w:r>
+                            <w:r>
+                              <w:rPr>
+                                <w:noProof/>
+                              </w:rPr>
+                              <w:t>11</w:t>
+                            </w:r>
+                            <w:r>
+                              <w:rPr>
+                                <w:noProof/>
+                              </w:rPr>
+                              <w:fldChar w:fldCharType="end"/>
+                            </w:r>
                             <w:r>
                               <w:t xml:space="preserve"> - </w:t>
                             </w:r>
                             <w:r>
                               <w:t>Modifier trajet</w:t>
                             </w:r>
-                            <w:bookmarkEnd w:id="28"/>
+                            <w:bookmarkEnd w:id="31"/>
                           </w:p>
                         </w:txbxContent>
                       </wps:txbx>
@@ -4776,25 +5057,38 @@
                       <w:pPr>
                         <w:pStyle w:val="Lgende"/>
                       </w:pPr>
-                      <w:bookmarkStart w:id="29" w:name="_Toc42268561"/>
+                      <w:bookmarkStart w:id="32" w:name="_Toc42268561"/>
                       <w:r>
                         <w:t xml:space="preserve">Figure </w:t>
                       </w:r>
-                      <w:fldSimple w:instr=" SEQ Figure \* ARABIC ">
-                        <w:r>
-                          <w:rPr>
-                            <w:noProof/>
-                          </w:rPr>
-                          <w:t>10</w:t>
-                        </w:r>
-                      </w:fldSimple>
+                      <w:r>
+                        <w:fldChar w:fldCharType="begin"/>
+                      </w:r>
+                      <w:r>
+                        <w:instrText xml:space="preserve"> SEQ Figure \* ARABIC </w:instrText>
+                      </w:r>
+                      <w:r>
+                        <w:fldChar w:fldCharType="separate"/>
+                      </w:r>
+                      <w:r>
+                        <w:rPr>
+                          <w:noProof/>
+                        </w:rPr>
+                        <w:t>11</w:t>
+                      </w:r>
+                      <w:r>
+                        <w:rPr>
+                          <w:noProof/>
+                        </w:rPr>
+                        <w:fldChar w:fldCharType="end"/>
+                      </w:r>
                       <w:r>
                         <w:t xml:space="preserve"> - </w:t>
                       </w:r>
                       <w:r>
                         <w:t>Modifier trajet</w:t>
                       </w:r>
-                      <w:bookmarkEnd w:id="29"/>
+                      <w:bookmarkEnd w:id="32"/>
                     </w:p>
                   </w:txbxContent>
                 </v:textbox>
@@ -4843,7 +5137,7 @@
                     <pic:cNvPicPr/>
                   </pic:nvPicPr>
                   <pic:blipFill>
-                    <a:blip r:embed="rId16" cstate="print">
+                    <a:blip r:embed="rId17" cstate="print">
                       <a:extLst>
                         <a:ext uri="{28A0092B-C50C-407E-A947-70E740481C1C}">
                           <a14:useLocalDpi xmlns:a14="http://schemas.microsoft.com/office/drawing/2010/main" val="0"/>
@@ -4880,11 +5174,12 @@
       <w:pPr>
         <w:pStyle w:val="Titre3"/>
       </w:pPr>
-      <w:bookmarkStart w:id="30" w:name="_Toc42267626"/>
+      <w:bookmarkStart w:id="33" w:name="_Toc42267626"/>
+      <w:bookmarkEnd w:id="30"/>
       <w:r>
         <w:t>Supprimer un trajet</w:t>
       </w:r>
-      <w:bookmarkEnd w:id="30"/>
+      <w:bookmarkEnd w:id="33"/>
     </w:p>
     <w:p>
       <w:r>
@@ -4935,25 +5230,38 @@
                                 <w:noProof/>
                               </w:rPr>
                             </w:pPr>
-                            <w:bookmarkStart w:id="31" w:name="_Toc42268562"/>
+                            <w:bookmarkStart w:id="34" w:name="_Toc42268562"/>
                             <w:r>
                               <w:t xml:space="preserve">Figure </w:t>
                             </w:r>
-                            <w:fldSimple w:instr=" SEQ Figure \* ARABIC ">
-                              <w:r>
-                                <w:rPr>
-                                  <w:noProof/>
-                                </w:rPr>
-                                <w:t>11</w:t>
-                              </w:r>
-                            </w:fldSimple>
+                            <w:r>
+                              <w:fldChar w:fldCharType="begin"/>
+                            </w:r>
+                            <w:r>
+                              <w:instrText xml:space="preserve"> SEQ Figure \* ARABIC </w:instrText>
+                            </w:r>
+                            <w:r>
+                              <w:fldChar w:fldCharType="separate"/>
+                            </w:r>
+                            <w:r>
+                              <w:rPr>
+                                <w:noProof/>
+                              </w:rPr>
+                              <w:t>12</w:t>
+                            </w:r>
+                            <w:r>
+                              <w:rPr>
+                                <w:noProof/>
+                              </w:rPr>
+                              <w:fldChar w:fldCharType="end"/>
+                            </w:r>
                             <w:r>
                               <w:t xml:space="preserve"> - </w:t>
                             </w:r>
                             <w:r>
                               <w:t>Message de confirmation de suppression du trajet</w:t>
                             </w:r>
-                            <w:bookmarkEnd w:id="31"/>
+                            <w:bookmarkEnd w:id="34"/>
                           </w:p>
                         </w:txbxContent>
                       </wps:txbx>
@@ -4981,25 +5289,38 @@
                           <w:noProof/>
                         </w:rPr>
                       </w:pPr>
-                      <w:bookmarkStart w:id="32" w:name="_Toc42268562"/>
+                      <w:bookmarkStart w:id="35" w:name="_Toc42268562"/>
                       <w:r>
                         <w:t xml:space="preserve">Figure </w:t>
                       </w:r>
-                      <w:fldSimple w:instr=" SEQ Figure \* ARABIC ">
-                        <w:r>
-                          <w:rPr>
-                            <w:noProof/>
-                          </w:rPr>
-                          <w:t>11</w:t>
-                        </w:r>
-                      </w:fldSimple>
+                      <w:r>
+                        <w:fldChar w:fldCharType="begin"/>
+                      </w:r>
+                      <w:r>
+                        <w:instrText xml:space="preserve"> SEQ Figure \* ARABIC </w:instrText>
+                      </w:r>
+                      <w:r>
+                        <w:fldChar w:fldCharType="separate"/>
+                      </w:r>
+                      <w:r>
+                        <w:rPr>
+                          <w:noProof/>
+                        </w:rPr>
+                        <w:t>12</w:t>
+                      </w:r>
+                      <w:r>
+                        <w:rPr>
+                          <w:noProof/>
+                        </w:rPr>
+                        <w:fldChar w:fldCharType="end"/>
+                      </w:r>
                       <w:r>
                         <w:t xml:space="preserve"> - </w:t>
                       </w:r>
                       <w:r>
                         <w:t>Message de confirmation de suppression du trajet</w:t>
                       </w:r>
-                      <w:bookmarkEnd w:id="32"/>
+                      <w:bookmarkEnd w:id="35"/>
                     </w:p>
                   </w:txbxContent>
                 </v:textbox>
@@ -5037,7 +5358,7 @@
                     <pic:cNvPicPr/>
                   </pic:nvPicPr>
                   <pic:blipFill>
-                    <a:blip r:embed="rId17" cstate="print">
+                    <a:blip r:embed="rId18" cstate="print">
                       <a:extLst>
                         <a:ext uri="{28A0092B-C50C-407E-A947-70E740481C1C}">
                           <a14:useLocalDpi xmlns:a14="http://schemas.microsoft.com/office/drawing/2010/main" val="0"/>
@@ -5076,37 +5397,24 @@
     </w:p>
     <w:p>
       <w:pPr>
-        <w:rPr>
-          <w:rFonts w:asciiTheme="majorHAnsi" w:eastAsiaTheme="majorEastAsia" w:hAnsiTheme="majorHAnsi" w:cstheme="majorBidi"/>
-          <w:color w:val="2F5496" w:themeColor="accent1" w:themeShade="BF"/>
-          <w:sz w:val="32"/>
-          <w:szCs w:val="26"/>
-        </w:rPr>
-      </w:pPr>
-      <w:r>
-        <w:br w:type="page"/>
-      </w:r>
-    </w:p>
-    <w:p>
-      <w:pPr>
         <w:pStyle w:val="Titre2"/>
       </w:pPr>
-      <w:bookmarkStart w:id="33" w:name="_Toc42267627"/>
+      <w:bookmarkStart w:id="36" w:name="_Toc42267627"/>
       <w:r>
         <w:lastRenderedPageBreak/>
         <w:t>Les Entretiens</w:t>
       </w:r>
-      <w:bookmarkEnd w:id="33"/>
+      <w:bookmarkEnd w:id="36"/>
     </w:p>
     <w:p>
       <w:pPr>
         <w:pStyle w:val="Titre3"/>
       </w:pPr>
-      <w:bookmarkStart w:id="34" w:name="_Toc42267628"/>
+      <w:bookmarkStart w:id="37" w:name="_Toc42267628"/>
       <w:r>
         <w:t>Onglet Gestion des Entretiens</w:t>
       </w:r>
-      <w:bookmarkEnd w:id="34"/>
+      <w:bookmarkEnd w:id="37"/>
     </w:p>
     <w:p>
       <w:pPr>
@@ -5132,7 +5440,7 @@
                     <pic:cNvPicPr/>
                   </pic:nvPicPr>
                   <pic:blipFill>
-                    <a:blip r:embed="rId18" cstate="print">
+                    <a:blip r:embed="rId19" cstate="print">
                       <a:extLst>
                         <a:ext uri="{28A0092B-C50C-407E-A947-70E740481C1C}">
                           <a14:useLocalDpi xmlns:a14="http://schemas.microsoft.com/office/drawing/2010/main" val="0"/>
@@ -5163,25 +5471,38 @@
       <w:pPr>
         <w:pStyle w:val="Lgende"/>
       </w:pPr>
-      <w:bookmarkStart w:id="35" w:name="_Toc42268563"/>
+      <w:bookmarkStart w:id="38" w:name="_Toc42268563"/>
       <w:r>
         <w:t xml:space="preserve">Figure </w:t>
       </w:r>
-      <w:fldSimple w:instr=" SEQ Figure \* ARABIC ">
-        <w:r>
-          <w:rPr>
-            <w:noProof/>
-          </w:rPr>
-          <w:t>12</w:t>
-        </w:r>
-      </w:fldSimple>
+      <w:r>
+        <w:fldChar w:fldCharType="begin"/>
+      </w:r>
+      <w:r>
+        <w:instrText xml:space="preserve"> SEQ Figure \* ARABIC </w:instrText>
+      </w:r>
+      <w:r>
+        <w:fldChar w:fldCharType="separate"/>
+      </w:r>
+      <w:r>
+        <w:rPr>
+          <w:noProof/>
+        </w:rPr>
+        <w:t>13</w:t>
+      </w:r>
+      <w:r>
+        <w:rPr>
+          <w:noProof/>
+        </w:rPr>
+        <w:fldChar w:fldCharType="end"/>
+      </w:r>
       <w:r>
         <w:t xml:space="preserve"> - </w:t>
       </w:r>
       <w:r>
         <w:t>Gestion des Entretiens</w:t>
       </w:r>
-      <w:bookmarkEnd w:id="35"/>
+      <w:bookmarkEnd w:id="38"/>
     </w:p>
     <w:p>
       <w:r>
@@ -5192,11 +5513,9 @@
       <w:r>
         <w:t xml:space="preserve">Il </w:t>
       </w:r>
-      <w:proofErr w:type="gramStart"/>
-      <w:r>
-        <w:t>peut:</w:t>
-      </w:r>
-      <w:proofErr w:type="gramEnd"/>
+      <w:r>
+        <w:t>peut :</w:t>
+      </w:r>
     </w:p>
     <w:p>
       <w:pPr>
@@ -5238,16 +5557,75 @@
       <w:pPr>
         <w:pStyle w:val="Titre3"/>
       </w:pPr>
-      <w:bookmarkStart w:id="36" w:name="_Toc42267629"/>
+      <w:bookmarkStart w:id="39" w:name="_Toc42267629"/>
       <w:r>
         <w:t>Ajouter un entretien</w:t>
       </w:r>
-      <w:bookmarkEnd w:id="36"/>
+      <w:bookmarkEnd w:id="39"/>
       <w:r>
         <w:t xml:space="preserve"> </w:t>
       </w:r>
     </w:p>
     <w:p>
+      <w:r>
+        <w:tab/>
+      </w:r>
+      <w:bookmarkStart w:id="40" w:name="_Hlk42520907"/>
+      <w:r>
+        <w:t>Pour ajouter un entretien il faut tout d’abord cliquer sur le bouton « Ajouter un nouvel Entretien », la fenêtre suivante doit s’afficher :</w:t>
+      </w:r>
+      <w:bookmarkEnd w:id="40"/>
+    </w:p>
+    <w:p>
+      <w:pPr>
+        <w:jc w:val="center"/>
+      </w:pPr>
+      <w:r>
+        <w:rPr>
+          <w:noProof/>
+        </w:rPr>
+        <w:drawing>
+          <wp:inline distT="0" distB="0" distL="0" distR="0" wp14:anchorId="00DE5B3A" wp14:editId="1227A795">
+            <wp:extent cx="3664044" cy="2822930"/>
+            <wp:effectExtent l="0" t="0" r="0" b="0"/>
+            <wp:docPr id="6" name="Image 6" descr="Une image contenant capture d’écran&#10;&#10;Description générée automatiquement"/>
+            <wp:cNvGraphicFramePr>
+              <a:graphicFrameLocks xmlns:a="http://schemas.openxmlformats.org/drawingml/2006/main" noChangeAspect="1"/>
+            </wp:cNvGraphicFramePr>
+            <a:graphic xmlns:a="http://schemas.openxmlformats.org/drawingml/2006/main">
+              <a:graphicData uri="http://schemas.openxmlformats.org/drawingml/2006/picture">
+                <pic:pic xmlns:pic="http://schemas.openxmlformats.org/drawingml/2006/picture">
+                  <pic:nvPicPr>
+                    <pic:cNvPr id="6" name="AjouterEntretien.jpg"/>
+                    <pic:cNvPicPr/>
+                  </pic:nvPicPr>
+                  <pic:blipFill>
+                    <a:blip r:embed="rId20" cstate="print">
+                      <a:extLst>
+                        <a:ext uri="{28A0092B-C50C-407E-A947-70E740481C1C}">
+                          <a14:useLocalDpi xmlns:a14="http://schemas.microsoft.com/office/drawing/2010/main" val="0"/>
+                        </a:ext>
+                      </a:extLst>
+                    </a:blip>
+                    <a:stretch>
+                      <a:fillRect/>
+                    </a:stretch>
+                  </pic:blipFill>
+                  <pic:spPr>
+                    <a:xfrm>
+                      <a:off x="0" y="0"/>
+                      <a:ext cx="3908753" cy="3011464"/>
+                    </a:xfrm>
+                    <a:prstGeom prst="rect">
+                      <a:avLst/>
+                    </a:prstGeom>
+                  </pic:spPr>
+                </pic:pic>
+              </a:graphicData>
+            </a:graphic>
+          </wp:inline>
+        </w:drawing>
+      </w:r>
       <w:r>
         <w:rPr>
           <w:noProof/>
@@ -5255,17 +5633,9 @@
         <mc:AlternateContent>
           <mc:Choice Requires="wps">
             <w:drawing>
-              <wp:anchor distT="0" distB="0" distL="114300" distR="114300" simplePos="0" relativeHeight="251726848" behindDoc="0" locked="0" layoutInCell="1" allowOverlap="1" wp14:anchorId="6C6D6AF2" wp14:editId="37C682DE">
-                <wp:simplePos x="0" y="0"/>
-                <wp:positionH relativeFrom="column">
-                  <wp:posOffset>1133475</wp:posOffset>
-                </wp:positionH>
-                <wp:positionV relativeFrom="paragraph">
-                  <wp:posOffset>3201035</wp:posOffset>
-                </wp:positionV>
+              <wp:inline distT="0" distB="0" distL="0" distR="0" wp14:anchorId="17EC2FF4" wp14:editId="5AF86EDE">
                 <wp:extent cx="3473450" cy="635"/>
                 <wp:effectExtent l="0" t="0" r="0" b="0"/>
-                <wp:wrapTopAndBottom/>
                 <wp:docPr id="48" name="Zone de texte 48"/>
                 <wp:cNvGraphicFramePr/>
                 <a:graphic xmlns:a="http://schemas.openxmlformats.org/drawingml/2006/main">
@@ -5296,25 +5666,38 @@
                                 <w:noProof/>
                               </w:rPr>
                             </w:pPr>
-                            <w:bookmarkStart w:id="37" w:name="_Toc42268564"/>
+                            <w:bookmarkStart w:id="41" w:name="_Toc42268564"/>
                             <w:r>
                               <w:t xml:space="preserve">Figure </w:t>
                             </w:r>
-                            <w:fldSimple w:instr=" SEQ Figure \* ARABIC ">
-                              <w:r>
-                                <w:rPr>
-                                  <w:noProof/>
-                                </w:rPr>
-                                <w:t>13</w:t>
-                              </w:r>
-                            </w:fldSimple>
+                            <w:r>
+                              <w:fldChar w:fldCharType="begin"/>
+                            </w:r>
+                            <w:r>
+                              <w:instrText xml:space="preserve"> SEQ Figure \* ARABIC </w:instrText>
+                            </w:r>
+                            <w:r>
+                              <w:fldChar w:fldCharType="separate"/>
+                            </w:r>
+                            <w:r>
+                              <w:rPr>
+                                <w:noProof/>
+                              </w:rPr>
+                              <w:t>14</w:t>
+                            </w:r>
+                            <w:r>
+                              <w:rPr>
+                                <w:noProof/>
+                              </w:rPr>
+                              <w:fldChar w:fldCharType="end"/>
+                            </w:r>
                             <w:r>
                               <w:t xml:space="preserve"> - </w:t>
                             </w:r>
                             <w:r>
                               <w:t>Ajouter entretien</w:t>
                             </w:r>
-                            <w:bookmarkEnd w:id="37"/>
+                            <w:bookmarkEnd w:id="41"/>
                           </w:p>
                         </w:txbxContent>
                       </wps:txbx>
@@ -5327,12 +5710,12 @@
                     </wps:wsp>
                   </a:graphicData>
                 </a:graphic>
-              </wp:anchor>
+              </wp:inline>
             </w:drawing>
           </mc:Choice>
           <mc:Fallback>
             <w:pict>
-              <v:shape w14:anchorId="6C6D6AF2" id="Zone de texte 48" o:spid="_x0000_s1036" type="#_x0000_t202" style="position:absolute;margin-left:89.25pt;margin-top:252.05pt;width:273.5pt;height:.05pt;z-index:251726848;visibility:visible;mso-wrap-style:square;mso-wrap-distance-left:9pt;mso-wrap-distance-top:0;mso-wrap-distance-right:9pt;mso-wrap-distance-bottom:0;mso-position-horizontal:absolute;mso-position-horizontal-relative:text;mso-position-vertical:absolute;mso-position-vertical-relative:text;v-text-anchor:top" o:gfxdata="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" stroked="f">
+              <v:shape w14:anchorId="17EC2FF4" id="Zone de texte 48" o:spid="_x0000_s1036" type="#_x0000_t202" style="width:273.5pt;height:.05pt;visibility:visible;mso-wrap-style:square;mso-left-percent:-10001;mso-top-percent:-10001;mso-position-horizontal:absolute;mso-position-horizontal-relative:char;mso-position-vertical:absolute;mso-position-vertical-relative:line;mso-left-percent:-10001;mso-top-percent:-10001;v-text-anchor:top" o:gfxdata="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" stroked="f">
                 <v:textbox style="mso-fit-shape-to-text:t" inset="0,0,0,0">
                   <w:txbxContent>
                     <w:p>
@@ -5342,101 +5725,52 @@
                           <w:noProof/>
                         </w:rPr>
                       </w:pPr>
-                      <w:bookmarkStart w:id="38" w:name="_Toc42268564"/>
+                      <w:bookmarkStart w:id="42" w:name="_Toc42268564"/>
                       <w:r>
                         <w:t xml:space="preserve">Figure </w:t>
                       </w:r>
-                      <w:fldSimple w:instr=" SEQ Figure \* ARABIC ">
-                        <w:r>
-                          <w:rPr>
-                            <w:noProof/>
-                          </w:rPr>
-                          <w:t>13</w:t>
-                        </w:r>
-                      </w:fldSimple>
+                      <w:r>
+                        <w:fldChar w:fldCharType="begin"/>
+                      </w:r>
+                      <w:r>
+                        <w:instrText xml:space="preserve"> SEQ Figure \* ARABIC </w:instrText>
+                      </w:r>
+                      <w:r>
+                        <w:fldChar w:fldCharType="separate"/>
+                      </w:r>
+                      <w:r>
+                        <w:rPr>
+                          <w:noProof/>
+                        </w:rPr>
+                        <w:t>14</w:t>
+                      </w:r>
+                      <w:r>
+                        <w:rPr>
+                          <w:noProof/>
+                        </w:rPr>
+                        <w:fldChar w:fldCharType="end"/>
+                      </w:r>
                       <w:r>
                         <w:t xml:space="preserve"> - </w:t>
                       </w:r>
                       <w:r>
                         <w:t>Ajouter entretien</w:t>
                       </w:r>
-                      <w:bookmarkEnd w:id="38"/>
+                      <w:bookmarkEnd w:id="42"/>
                     </w:p>
                   </w:txbxContent>
                 </v:textbox>
-                <w10:wrap type="topAndBottom"/>
+                <w10:anchorlock/>
               </v:shape>
             </w:pict>
           </mc:Fallback>
         </mc:AlternateContent>
       </w:r>
-      <w:r>
-        <w:rPr>
-          <w:noProof/>
-        </w:rPr>
-        <w:drawing>
-          <wp:anchor distT="0" distB="0" distL="114300" distR="114300" simplePos="0" relativeHeight="251694080" behindDoc="0" locked="0" layoutInCell="1" allowOverlap="1" wp14:anchorId="55BCEFF7" wp14:editId="11C76BA5">
-            <wp:simplePos x="0" y="0"/>
-            <wp:positionH relativeFrom="page">
-              <wp:posOffset>2047875</wp:posOffset>
-            </wp:positionH>
-            <wp:positionV relativeFrom="paragraph">
-              <wp:posOffset>466090</wp:posOffset>
-            </wp:positionV>
-            <wp:extent cx="3473450" cy="2677795"/>
-            <wp:effectExtent l="0" t="0" r="0" b="8255"/>
-            <wp:wrapTopAndBottom/>
-            <wp:docPr id="29" name="Image 29" descr="Une image contenant capture d’écran&#10;&#10;Description générée automatiquement"/>
-            <wp:cNvGraphicFramePr>
-              <a:graphicFrameLocks xmlns:a="http://schemas.openxmlformats.org/drawingml/2006/main" noChangeAspect="1"/>
-            </wp:cNvGraphicFramePr>
-            <a:graphic xmlns:a="http://schemas.openxmlformats.org/drawingml/2006/main">
-              <a:graphicData uri="http://schemas.openxmlformats.org/drawingml/2006/picture">
-                <pic:pic xmlns:pic="http://schemas.openxmlformats.org/drawingml/2006/picture">
-                  <pic:nvPicPr>
-                    <pic:cNvPr id="29" name="AjouterEntretien.jpg"/>
-                    <pic:cNvPicPr/>
-                  </pic:nvPicPr>
-                  <pic:blipFill>
-                    <a:blip r:embed="rId19" cstate="print">
-                      <a:extLst>
-                        <a:ext uri="{28A0092B-C50C-407E-A947-70E740481C1C}">
-                          <a14:useLocalDpi xmlns:a14="http://schemas.microsoft.com/office/drawing/2010/main" val="0"/>
-                        </a:ext>
-                      </a:extLst>
-                    </a:blip>
-                    <a:stretch>
-                      <a:fillRect/>
-                    </a:stretch>
-                  </pic:blipFill>
-                  <pic:spPr>
-                    <a:xfrm>
-                      <a:off x="0" y="0"/>
-                      <a:ext cx="3473450" cy="2677795"/>
-                    </a:xfrm>
-                    <a:prstGeom prst="rect">
-                      <a:avLst/>
-                    </a:prstGeom>
-                  </pic:spPr>
-                </pic:pic>
-              </a:graphicData>
-            </a:graphic>
-            <wp14:sizeRelH relativeFrom="margin">
-              <wp14:pctWidth>0</wp14:pctWidth>
-            </wp14:sizeRelH>
-            <wp14:sizeRelV relativeFrom="margin">
-              <wp14:pctHeight>0</wp14:pctHeight>
-            </wp14:sizeRelV>
-          </wp:anchor>
-        </w:drawing>
-      </w:r>
-      <w:r>
-        <w:tab/>
-        <w:t>Pour ajouter un entretien il faut tout d’abord cliquer sur le bouton « Ajouter un nouvel Entretien », la fenêtre suivante doit s’afficher :</w:t>
-      </w:r>
-    </w:p>
-    <w:p>
-      <w:r>
+    </w:p>
+    <w:p>
+      <w:bookmarkStart w:id="43" w:name="_Hlk42520976"/>
+      <w:r>
+        <w:lastRenderedPageBreak/>
         <w:t>Les champs :</w:t>
       </w:r>
     </w:p>
@@ -5449,7 +5783,6 @@
         </w:numPr>
       </w:pPr>
       <w:r>
-        <w:lastRenderedPageBreak/>
         <w:t>Dans « Description », l’utilisateur doit entrer quel est l’entretien qui va devoir être effectuer.</w:t>
       </w:r>
     </w:p>
@@ -5504,11 +5837,12 @@
       <w:pPr>
         <w:pStyle w:val="Titre3"/>
       </w:pPr>
-      <w:bookmarkStart w:id="39" w:name="_Toc42267630"/>
+      <w:bookmarkStart w:id="44" w:name="_Toc42267630"/>
+      <w:bookmarkEnd w:id="43"/>
       <w:r>
         <w:t>Modifier un entretien</w:t>
       </w:r>
-      <w:bookmarkEnd w:id="39"/>
+      <w:bookmarkEnd w:id="44"/>
     </w:p>
     <w:p>
       <w:r>
@@ -5565,25 +5899,38 @@
                                 <w:noProof/>
                               </w:rPr>
                             </w:pPr>
-                            <w:bookmarkStart w:id="40" w:name="_Toc42268565"/>
+                            <w:bookmarkStart w:id="45" w:name="_Toc42268565"/>
                             <w:r>
                               <w:t xml:space="preserve">Figure </w:t>
                             </w:r>
-                            <w:fldSimple w:instr=" SEQ Figure \* ARABIC ">
-                              <w:r>
-                                <w:rPr>
-                                  <w:noProof/>
-                                </w:rPr>
-                                <w:t>14</w:t>
-                              </w:r>
-                            </w:fldSimple>
+                            <w:r>
+                              <w:fldChar w:fldCharType="begin"/>
+                            </w:r>
+                            <w:r>
+                              <w:instrText xml:space="preserve"> SEQ Figure \* ARABIC </w:instrText>
+                            </w:r>
+                            <w:r>
+                              <w:fldChar w:fldCharType="separate"/>
+                            </w:r>
+                            <w:r>
+                              <w:rPr>
+                                <w:noProof/>
+                              </w:rPr>
+                              <w:t>15</w:t>
+                            </w:r>
+                            <w:r>
+                              <w:rPr>
+                                <w:noProof/>
+                              </w:rPr>
+                              <w:fldChar w:fldCharType="end"/>
+                            </w:r>
                             <w:r>
                               <w:t xml:space="preserve"> - </w:t>
                             </w:r>
                             <w:r>
                               <w:t>Message de modification impossible</w:t>
                             </w:r>
-                            <w:bookmarkEnd w:id="40"/>
+                            <w:bookmarkEnd w:id="45"/>
                           </w:p>
                         </w:txbxContent>
                       </wps:txbx>
@@ -5611,25 +5958,38 @@
                           <w:noProof/>
                         </w:rPr>
                       </w:pPr>
-                      <w:bookmarkStart w:id="41" w:name="_Toc42268565"/>
+                      <w:bookmarkStart w:id="46" w:name="_Toc42268565"/>
                       <w:r>
                         <w:t xml:space="preserve">Figure </w:t>
                       </w:r>
-                      <w:fldSimple w:instr=" SEQ Figure \* ARABIC ">
-                        <w:r>
-                          <w:rPr>
-                            <w:noProof/>
-                          </w:rPr>
-                          <w:t>14</w:t>
-                        </w:r>
-                      </w:fldSimple>
+                      <w:r>
+                        <w:fldChar w:fldCharType="begin"/>
+                      </w:r>
+                      <w:r>
+                        <w:instrText xml:space="preserve"> SEQ Figure \* ARABIC </w:instrText>
+                      </w:r>
+                      <w:r>
+                        <w:fldChar w:fldCharType="separate"/>
+                      </w:r>
+                      <w:r>
+                        <w:rPr>
+                          <w:noProof/>
+                        </w:rPr>
+                        <w:t>15</w:t>
+                      </w:r>
+                      <w:r>
+                        <w:rPr>
+                          <w:noProof/>
+                        </w:rPr>
+                        <w:fldChar w:fldCharType="end"/>
+                      </w:r>
                       <w:r>
                         <w:t xml:space="preserve"> - </w:t>
                       </w:r>
                       <w:r>
                         <w:t>Message de modification impossible</w:t>
                       </w:r>
-                      <w:bookmarkEnd w:id="41"/>
+                      <w:bookmarkEnd w:id="46"/>
                     </w:p>
                   </w:txbxContent>
                 </v:textbox>
@@ -5667,7 +6027,7 @@
                     <pic:cNvPicPr/>
                   </pic:nvPicPr>
                   <pic:blipFill>
-                    <a:blip r:embed="rId20" cstate="print">
+                    <a:blip r:embed="rId21" cstate="print">
                       <a:extLst>
                         <a:ext uri="{28A0092B-C50C-407E-A947-70E740481C1C}">
                           <a14:useLocalDpi xmlns:a14="http://schemas.microsoft.com/office/drawing/2010/main" val="0"/>
@@ -5710,6 +6070,75 @@
       </w:r>
     </w:p>
     <w:p>
+      <w:pPr>
+        <w:jc w:val="center"/>
+      </w:pPr>
+      <w:r>
+        <w:t xml:space="preserve">Une fois cliqué </w:t>
+      </w:r>
+      <w:r>
+        <w:t>sur le bouton bleu d’un entretien pas encore effectué</w:t>
+      </w:r>
+      <w:r>
+        <w:t xml:space="preserve"> cette fenêtre doit apparaître :</w:t>
+      </w:r>
+      <w:r>
+        <w:rPr>
+          <w:noProof/>
+        </w:rPr>
+        <w:drawing>
+          <wp:inline distT="0" distB="0" distL="0" distR="0" wp14:anchorId="50EE972D" wp14:editId="42B5359D">
+            <wp:extent cx="3293535" cy="2398815"/>
+            <wp:effectExtent l="0" t="0" r="2540" b="1905"/>
+            <wp:docPr id="2" name="Image 2" descr="Une image contenant capture d’écran&#10;&#10;Description générée automatiquement"/>
+            <wp:cNvGraphicFramePr>
+              <a:graphicFrameLocks xmlns:a="http://schemas.openxmlformats.org/drawingml/2006/main" noChangeAspect="1"/>
+            </wp:cNvGraphicFramePr>
+            <a:graphic xmlns:a="http://schemas.openxmlformats.org/drawingml/2006/main">
+              <a:graphicData uri="http://schemas.openxmlformats.org/drawingml/2006/picture">
+                <pic:pic xmlns:pic="http://schemas.openxmlformats.org/drawingml/2006/picture">
+                  <pic:nvPicPr>
+                    <pic:cNvPr id="2" name="ModifierEntretien.jpg"/>
+                    <pic:cNvPicPr/>
+                  </pic:nvPicPr>
+                  <pic:blipFill>
+                    <a:blip r:embed="rId22" cstate="print">
+                      <a:extLst>
+                        <a:ext uri="{28A0092B-C50C-407E-A947-70E740481C1C}">
+                          <a14:useLocalDpi xmlns:a14="http://schemas.microsoft.com/office/drawing/2010/main" val="0"/>
+                        </a:ext>
+                      </a:extLst>
+                    </a:blip>
+                    <a:stretch>
+                      <a:fillRect/>
+                    </a:stretch>
+                  </pic:blipFill>
+                  <pic:spPr>
+                    <a:xfrm>
+                      <a:off x="0" y="0"/>
+                      <a:ext cx="3396262" cy="2473635"/>
+                    </a:xfrm>
+                    <a:prstGeom prst="rect">
+                      <a:avLst/>
+                    </a:prstGeom>
+                  </pic:spPr>
+                </pic:pic>
+              </a:graphicData>
+            </a:graphic>
+          </wp:inline>
+        </w:drawing>
+      </w:r>
+    </w:p>
+    <w:p>
+      <w:pPr>
+        <w:jc w:val="center"/>
+      </w:pPr>
+      <w:r>
+        <w:rPr>
+          <w:noProof/>
+        </w:rPr>
+        <w:t xml:space="preserve"> </w:t>
+      </w:r>
       <w:r>
         <w:rPr>
           <w:noProof/>
@@ -5717,17 +6146,9 @@
         <mc:AlternateContent>
           <mc:Choice Requires="wps">
             <w:drawing>
-              <wp:anchor distT="0" distB="0" distL="114300" distR="114300" simplePos="0" relativeHeight="251730944" behindDoc="0" locked="0" layoutInCell="1" allowOverlap="1" wp14:anchorId="0C3EFAD8" wp14:editId="375435A2">
-                <wp:simplePos x="0" y="0"/>
-                <wp:positionH relativeFrom="column">
-                  <wp:posOffset>1238250</wp:posOffset>
-                </wp:positionH>
-                <wp:positionV relativeFrom="paragraph">
-                  <wp:posOffset>4172585</wp:posOffset>
-                </wp:positionV>
+              <wp:inline distT="0" distB="0" distL="0" distR="0" wp14:anchorId="38CD2BAA" wp14:editId="3210F1A0">
                 <wp:extent cx="3257550" cy="635"/>
                 <wp:effectExtent l="0" t="0" r="0" b="0"/>
-                <wp:wrapTopAndBottom/>
                 <wp:docPr id="50" name="Zone de texte 50"/>
                 <wp:cNvGraphicFramePr/>
                 <a:graphic xmlns:a="http://schemas.openxmlformats.org/drawingml/2006/main">
@@ -5758,25 +6179,38 @@
                                 <w:noProof/>
                               </w:rPr>
                             </w:pPr>
-                            <w:bookmarkStart w:id="42" w:name="_Toc42268566"/>
+                            <w:bookmarkStart w:id="47" w:name="_Toc42268566"/>
                             <w:r>
                               <w:t xml:space="preserve">Figure </w:t>
                             </w:r>
-                            <w:fldSimple w:instr=" SEQ Figure \* ARABIC ">
-                              <w:r>
-                                <w:rPr>
-                                  <w:noProof/>
-                                </w:rPr>
-                                <w:t>15</w:t>
-                              </w:r>
-                            </w:fldSimple>
+                            <w:r>
+                              <w:fldChar w:fldCharType="begin"/>
+                            </w:r>
+                            <w:r>
+                              <w:instrText xml:space="preserve"> SEQ Figure \* ARABIC </w:instrText>
+                            </w:r>
+                            <w:r>
+                              <w:fldChar w:fldCharType="separate"/>
+                            </w:r>
+                            <w:r>
+                              <w:rPr>
+                                <w:noProof/>
+                              </w:rPr>
+                              <w:t>16</w:t>
+                            </w:r>
+                            <w:r>
+                              <w:rPr>
+                                <w:noProof/>
+                              </w:rPr>
+                              <w:fldChar w:fldCharType="end"/>
+                            </w:r>
                             <w:r>
                               <w:t xml:space="preserve"> - </w:t>
                             </w:r>
                             <w:r>
                               <w:t>Modifier entretien</w:t>
                             </w:r>
-                            <w:bookmarkEnd w:id="42"/>
+                            <w:bookmarkEnd w:id="47"/>
                           </w:p>
                         </w:txbxContent>
                       </wps:txbx>
@@ -5789,12 +6223,12 @@
                     </wps:wsp>
                   </a:graphicData>
                 </a:graphic>
-              </wp:anchor>
+              </wp:inline>
             </w:drawing>
           </mc:Choice>
           <mc:Fallback>
             <w:pict>
-              <v:shape w14:anchorId="0C3EFAD8" id="Zone de texte 50" o:spid="_x0000_s1038" type="#_x0000_t202" style="position:absolute;margin-left:97.5pt;margin-top:328.55pt;width:256.5pt;height:.05pt;z-index:251730944;visibility:visible;mso-wrap-style:square;mso-wrap-distance-left:9pt;mso-wrap-distance-top:0;mso-wrap-distance-right:9pt;mso-wrap-distance-bottom:0;mso-position-horizontal:absolute;mso-position-horizontal-relative:text;mso-position-vertical:absolute;mso-position-vertical-relative:text;v-text-anchor:top" o:gfxdata="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" stroked="f">
+              <v:shape w14:anchorId="38CD2BAA" id="Zone de texte 50" o:spid="_x0000_s1038" type="#_x0000_t202" style="width:256.5pt;height:.05pt;visibility:visible;mso-wrap-style:square;mso-left-percent:-10001;mso-top-percent:-10001;mso-position-horizontal:absolute;mso-position-horizontal-relative:char;mso-position-vertical:absolute;mso-position-vertical-relative:line;mso-left-percent:-10001;mso-top-percent:-10001;v-text-anchor:top" o:gfxdata="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" stroked="f">
                 <v:textbox style="mso-fit-shape-to-text:t" inset="0,0,0,0">
                   <w:txbxContent>
                     <w:p>
@@ -5804,51 +6238,121 @@
                           <w:noProof/>
                         </w:rPr>
                       </w:pPr>
-                      <w:bookmarkStart w:id="43" w:name="_Toc42268566"/>
+                      <w:bookmarkStart w:id="48" w:name="_Toc42268566"/>
                       <w:r>
                         <w:t xml:space="preserve">Figure </w:t>
                       </w:r>
-                      <w:fldSimple w:instr=" SEQ Figure \* ARABIC ">
-                        <w:r>
-                          <w:rPr>
-                            <w:noProof/>
-                          </w:rPr>
-                          <w:t>15</w:t>
-                        </w:r>
-                      </w:fldSimple>
+                      <w:r>
+                        <w:fldChar w:fldCharType="begin"/>
+                      </w:r>
+                      <w:r>
+                        <w:instrText xml:space="preserve"> SEQ Figure \* ARABIC </w:instrText>
+                      </w:r>
+                      <w:r>
+                        <w:fldChar w:fldCharType="separate"/>
+                      </w:r>
+                      <w:r>
+                        <w:rPr>
+                          <w:noProof/>
+                        </w:rPr>
+                        <w:t>16</w:t>
+                      </w:r>
+                      <w:r>
+                        <w:rPr>
+                          <w:noProof/>
+                        </w:rPr>
+                        <w:fldChar w:fldCharType="end"/>
+                      </w:r>
                       <w:r>
                         <w:t xml:space="preserve"> - </w:t>
                       </w:r>
                       <w:r>
                         <w:t>Modifier entretien</w:t>
                       </w:r>
-                      <w:bookmarkEnd w:id="43"/>
+                      <w:bookmarkEnd w:id="48"/>
                     </w:p>
                   </w:txbxContent>
                 </v:textbox>
-                <w10:wrap type="topAndBottom"/>
+                <w10:anchorlock/>
               </v:shape>
             </w:pict>
           </mc:Fallback>
         </mc:AlternateContent>
       </w:r>
+    </w:p>
+    <w:p>
+      <w:r>
+        <w:t>Les champs :</w:t>
+      </w:r>
+    </w:p>
+    <w:p>
+      <w:pPr>
+        <w:pStyle w:val="Paragraphedeliste"/>
+        <w:numPr>
+          <w:ilvl w:val="0"/>
+          <w:numId w:val="5"/>
+        </w:numPr>
+      </w:pPr>
+      <w:r>
+        <w:t>Dans « Description », l’utilisateur peut modifier la description de l’entretien.</w:t>
+      </w:r>
+    </w:p>
+    <w:p>
+      <w:pPr>
+        <w:pStyle w:val="Paragraphedeliste"/>
+        <w:numPr>
+          <w:ilvl w:val="0"/>
+          <w:numId w:val="5"/>
+        </w:numPr>
+      </w:pPr>
+      <w:r>
+        <w:t>Dans « La fréquence en km à laquelle effectuer l’entretien », l’utilisateur peut modifier la fréquence en kilomètre à laquelle l’entretien devra être effectué à nouveau.</w:t>
+      </w:r>
+    </w:p>
+    <w:p>
+      <w:pPr>
+        <w:ind w:left="360"/>
+      </w:pPr>
+      <w:r>
+        <w:lastRenderedPageBreak/>
+        <w:t>Une fois le ou les champs modifiés, l’utilisateur peut cliquer sur « Valider » pour valider les changements ou « Annuler » pour annuler l’opération.</w:t>
+      </w:r>
+    </w:p>
+    <w:p>
+      <w:pPr>
+        <w:pStyle w:val="Titre3"/>
+      </w:pPr>
+      <w:bookmarkStart w:id="49" w:name="_Toc42267631"/>
+      <w:r>
+        <w:t>Supprimer un entretien</w:t>
+      </w:r>
+      <w:bookmarkEnd w:id="49"/>
+    </w:p>
+    <w:p>
+      <w:pPr>
+        <w:jc w:val="center"/>
+        <w:rPr>
+          <w:noProof/>
+        </w:rPr>
+      </w:pPr>
+      <w:r>
+        <w:t>Pour supprimer un entretien l’utilisateur doit cliquer sur le bouton rouge sur la même ligne que l’entretien qu’il souhaite supprimer. Une fois cliqué un message de confirmation apparaît :</w:t>
+      </w:r>
+      <w:r>
+        <w:rPr>
+          <w:noProof/>
+        </w:rPr>
+        <w:t xml:space="preserve"> </w:t>
+      </w:r>
       <w:r>
         <w:rPr>
           <w:noProof/>
         </w:rPr>
         <w:drawing>
-          <wp:anchor distT="0" distB="0" distL="114300" distR="114300" simplePos="0" relativeHeight="251700224" behindDoc="0" locked="0" layoutInCell="1" allowOverlap="1" wp14:anchorId="253670D3" wp14:editId="252901AC">
-            <wp:simplePos x="0" y="0"/>
-            <wp:positionH relativeFrom="page">
-              <wp:posOffset>2152650</wp:posOffset>
-            </wp:positionH>
-            <wp:positionV relativeFrom="paragraph">
-              <wp:posOffset>1743075</wp:posOffset>
-            </wp:positionV>
-            <wp:extent cx="3257550" cy="2372360"/>
-            <wp:effectExtent l="0" t="0" r="0" b="8890"/>
-            <wp:wrapTopAndBottom/>
-            <wp:docPr id="33" name="Image 33" descr="Une image contenant capture d’écran&#10;&#10;Description générée automatiquement"/>
+          <wp:inline distT="0" distB="0" distL="0" distR="0" wp14:anchorId="1A229F45" wp14:editId="3D44E42C">
+            <wp:extent cx="2858400" cy="1306800"/>
+            <wp:effectExtent l="0" t="0" r="0" b="8255"/>
+            <wp:docPr id="35" name="Image 35" descr="Une image contenant capture d’écran&#10;&#10;Description générée automatiquement"/>
             <wp:cNvGraphicFramePr>
               <a:graphicFrameLocks xmlns:a="http://schemas.openxmlformats.org/drawingml/2006/main" noChangeAspect="1"/>
             </wp:cNvGraphicFramePr>
@@ -5856,11 +6360,11 @@
               <a:graphicData uri="http://schemas.openxmlformats.org/drawingml/2006/picture">
                 <pic:pic xmlns:pic="http://schemas.openxmlformats.org/drawingml/2006/picture">
                   <pic:nvPicPr>
-                    <pic:cNvPr id="33" name="ModifierEntretien.jpg"/>
+                    <pic:cNvPr id="35" name="SupprimerDefinitivementEntretien.jpg"/>
                     <pic:cNvPicPr/>
                   </pic:nvPicPr>
                   <pic:blipFill>
-                    <a:blip r:embed="rId21" cstate="print">
+                    <a:blip r:embed="rId23" cstate="print">
                       <a:extLst>
                         <a:ext uri="{28A0092B-C50C-407E-A947-70E740481C1C}">
                           <a14:useLocalDpi xmlns:a14="http://schemas.microsoft.com/office/drawing/2010/main" val="0"/>
@@ -5874,7 +6378,7 @@
                   <pic:spPr>
                     <a:xfrm>
                       <a:off x="0" y="0"/>
-                      <a:ext cx="3257550" cy="2372360"/>
+                      <a:ext cx="2858400" cy="1306800"/>
                     </a:xfrm>
                     <a:prstGeom prst="rect">
                       <a:avLst/>
@@ -5883,74 +6387,17 @@
                 </pic:pic>
               </a:graphicData>
             </a:graphic>
-            <wp14:sizeRelH relativeFrom="margin">
-              <wp14:pctWidth>0</wp14:pctWidth>
-            </wp14:sizeRelH>
-            <wp14:sizeRelV relativeFrom="margin">
-              <wp14:pctHeight>0</wp14:pctHeight>
-            </wp14:sizeRelV>
-          </wp:anchor>
+          </wp:inline>
         </w:drawing>
       </w:r>
-      <w:r>
-        <w:t xml:space="preserve">Une fois cliqué </w:t>
-      </w:r>
-      <w:r>
-        <w:t>sur le bouton bleu d’un entretien pas encore effectué</w:t>
-      </w:r>
-      <w:r>
-        <w:t xml:space="preserve"> cette fenêtre doit apparaître :</w:t>
-      </w:r>
-    </w:p>
-    <w:p>
-      <w:r>
-        <w:t>Les champs :</w:t>
-      </w:r>
-    </w:p>
-    <w:p>
-      <w:pPr>
-        <w:pStyle w:val="Paragraphedeliste"/>
-        <w:numPr>
-          <w:ilvl w:val="0"/>
-          <w:numId w:val="5"/>
-        </w:numPr>
-      </w:pPr>
-      <w:r>
-        <w:t>Dans « Description », l’utilisateur peut modifier la description de l’entretien.</w:t>
-      </w:r>
-    </w:p>
-    <w:p>
-      <w:pPr>
-        <w:pStyle w:val="Paragraphedeliste"/>
-        <w:numPr>
-          <w:ilvl w:val="0"/>
-          <w:numId w:val="5"/>
-        </w:numPr>
-      </w:pPr>
-      <w:r>
-        <w:t>Dans « La fréquence en km à laquelle effectuer l’entretien », l’utilisateur peut modifier la fréquence en kilomètre à laquelle l’entretien devra être effectué à nouveau.</w:t>
-      </w:r>
-    </w:p>
-    <w:p>
-      <w:pPr>
-        <w:ind w:left="360"/>
-      </w:pPr>
-      <w:r>
-        <w:t>Une fois le ou les champs modifiés, l’utilisateur peut cliquer sur « Valider » pour valider les changements ou « Annuler » pour annuler l’opération.</w:t>
-      </w:r>
-    </w:p>
-    <w:p>
-      <w:pPr>
-        <w:pStyle w:val="Titre3"/>
-      </w:pPr>
-      <w:bookmarkStart w:id="44" w:name="_Toc42267631"/>
-      <w:r>
-        <w:lastRenderedPageBreak/>
-        <w:t>Supprimer un entretien</w:t>
-      </w:r>
-      <w:bookmarkEnd w:id="44"/>
-    </w:p>
-    <w:p>
+    </w:p>
+    <w:p>
+      <w:pPr>
+        <w:jc w:val="center"/>
+        <w:rPr>
+          <w:noProof/>
+        </w:rPr>
+      </w:pPr>
       <w:r>
         <w:rPr>
           <w:noProof/>
@@ -5958,17 +6405,9 @@
         <mc:AlternateContent>
           <mc:Choice Requires="wps">
             <w:drawing>
-              <wp:anchor distT="0" distB="0" distL="114300" distR="114300" simplePos="0" relativeHeight="251732992" behindDoc="0" locked="0" layoutInCell="1" allowOverlap="1" wp14:anchorId="48AF56E1" wp14:editId="3B22D05E">
-                <wp:simplePos x="0" y="0"/>
-                <wp:positionH relativeFrom="column">
-                  <wp:posOffset>1437005</wp:posOffset>
-                </wp:positionH>
-                <wp:positionV relativeFrom="paragraph">
-                  <wp:posOffset>1829435</wp:posOffset>
-                </wp:positionV>
+              <wp:inline distT="0" distB="0" distL="0" distR="0" wp14:anchorId="7BDF66F6" wp14:editId="447DD311">
                 <wp:extent cx="2858135" cy="635"/>
                 <wp:effectExtent l="0" t="0" r="0" b="0"/>
-                <wp:wrapTopAndBottom/>
                 <wp:docPr id="51" name="Zone de texte 51"/>
                 <wp:cNvGraphicFramePr/>
                 <a:graphic xmlns:a="http://schemas.openxmlformats.org/drawingml/2006/main">
@@ -5999,25 +6438,38 @@
                                 <w:noProof/>
                               </w:rPr>
                             </w:pPr>
-                            <w:bookmarkStart w:id="45" w:name="_Toc42268567"/>
+                            <w:bookmarkStart w:id="50" w:name="_Toc42268567"/>
                             <w:r>
                               <w:t xml:space="preserve">Figure </w:t>
                             </w:r>
-                            <w:fldSimple w:instr=" SEQ Figure \* ARABIC ">
-                              <w:r>
-                                <w:rPr>
-                                  <w:noProof/>
-                                </w:rPr>
-                                <w:t>16</w:t>
-                              </w:r>
-                            </w:fldSimple>
+                            <w:r>
+                              <w:fldChar w:fldCharType="begin"/>
+                            </w:r>
+                            <w:r>
+                              <w:instrText xml:space="preserve"> SEQ Figure \* ARABIC </w:instrText>
+                            </w:r>
+                            <w:r>
+                              <w:fldChar w:fldCharType="separate"/>
+                            </w:r>
+                            <w:r>
+                              <w:rPr>
+                                <w:noProof/>
+                              </w:rPr>
+                              <w:t>17</w:t>
+                            </w:r>
+                            <w:r>
+                              <w:rPr>
+                                <w:noProof/>
+                              </w:rPr>
+                              <w:fldChar w:fldCharType="end"/>
+                            </w:r>
                             <w:r>
                               <w:t xml:space="preserve"> - </w:t>
                             </w:r>
                             <w:r>
                               <w:t>Message de suppression entretien</w:t>
                             </w:r>
-                            <w:bookmarkEnd w:id="45"/>
+                            <w:bookmarkEnd w:id="50"/>
                           </w:p>
                         </w:txbxContent>
                       </wps:txbx>
@@ -6030,12 +6482,12 @@
                     </wps:wsp>
                   </a:graphicData>
                 </a:graphic>
-              </wp:anchor>
+              </wp:inline>
             </w:drawing>
           </mc:Choice>
           <mc:Fallback>
             <w:pict>
-              <v:shape w14:anchorId="48AF56E1" id="Zone de texte 51" o:spid="_x0000_s1039" type="#_x0000_t202" style="position:absolute;margin-left:113.15pt;margin-top:144.05pt;width:225.05pt;height:.05pt;z-index:251732992;visibility:visible;mso-wrap-style:square;mso-wrap-distance-left:9pt;mso-wrap-distance-top:0;mso-wrap-distance-right:9pt;mso-wrap-distance-bottom:0;mso-position-horizontal:absolute;mso-position-horizontal-relative:text;mso-position-vertical:absolute;mso-position-vertical-relative:text;v-text-anchor:top" o:gfxdata="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" stroked="f">
+              <v:shape w14:anchorId="7BDF66F6" id="Zone de texte 51" o:spid="_x0000_s1039" type="#_x0000_t202" style="width:225.05pt;height:.05pt;visibility:visible;mso-wrap-style:square;mso-left-percent:-10001;mso-top-percent:-10001;mso-position-horizontal:absolute;mso-position-horizontal-relative:char;mso-position-vertical:absolute;mso-position-vertical-relative:line;mso-left-percent:-10001;mso-top-percent:-10001;v-text-anchor:top" o:gfxdata="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" stroked="f">
                 <v:textbox style="mso-fit-shape-to-text:t" inset="0,0,0,0">
                   <w:txbxContent>
                     <w:p>
@@ -6045,108 +6497,57 @@
                           <w:noProof/>
                         </w:rPr>
                       </w:pPr>
-                      <w:bookmarkStart w:id="46" w:name="_Toc42268567"/>
+                      <w:bookmarkStart w:id="51" w:name="_Toc42268567"/>
                       <w:r>
                         <w:t xml:space="preserve">Figure </w:t>
                       </w:r>
-                      <w:fldSimple w:instr=" SEQ Figure \* ARABIC ">
-                        <w:r>
-                          <w:rPr>
-                            <w:noProof/>
-                          </w:rPr>
-                          <w:t>16</w:t>
-                        </w:r>
-                      </w:fldSimple>
+                      <w:r>
+                        <w:fldChar w:fldCharType="begin"/>
+                      </w:r>
+                      <w:r>
+                        <w:instrText xml:space="preserve"> SEQ Figure \* ARABIC </w:instrText>
+                      </w:r>
+                      <w:r>
+                        <w:fldChar w:fldCharType="separate"/>
+                      </w:r>
+                      <w:r>
+                        <w:rPr>
+                          <w:noProof/>
+                        </w:rPr>
+                        <w:t>17</w:t>
+                      </w:r>
+                      <w:r>
+                        <w:rPr>
+                          <w:noProof/>
+                        </w:rPr>
+                        <w:fldChar w:fldCharType="end"/>
+                      </w:r>
                       <w:r>
                         <w:t xml:space="preserve"> - </w:t>
                       </w:r>
                       <w:r>
                         <w:t>Message de suppression entretien</w:t>
                       </w:r>
-                      <w:bookmarkEnd w:id="46"/>
+                      <w:bookmarkEnd w:id="51"/>
                     </w:p>
                   </w:txbxContent>
                 </v:textbox>
-                <w10:wrap type="topAndBottom"/>
+                <w10:anchorlock/>
               </v:shape>
             </w:pict>
           </mc:Fallback>
         </mc:AlternateContent>
       </w:r>
-      <w:r>
-        <w:rPr>
-          <w:noProof/>
-        </w:rPr>
-        <w:drawing>
-          <wp:anchor distT="0" distB="0" distL="114300" distR="114300" simplePos="0" relativeHeight="251703296" behindDoc="0" locked="0" layoutInCell="1" allowOverlap="1" wp14:anchorId="503D864A" wp14:editId="1F4A40FF">
-            <wp:simplePos x="0" y="0"/>
-            <wp:positionH relativeFrom="page">
-              <wp:posOffset>2351405</wp:posOffset>
-            </wp:positionH>
-            <wp:positionV relativeFrom="paragraph">
-              <wp:posOffset>466090</wp:posOffset>
-            </wp:positionV>
-            <wp:extent cx="2858400" cy="1306800"/>
-            <wp:effectExtent l="0" t="0" r="0" b="8255"/>
-            <wp:wrapTopAndBottom/>
-            <wp:docPr id="35" name="Image 35" descr="Une image contenant capture d’écran&#10;&#10;Description générée automatiquement"/>
-            <wp:cNvGraphicFramePr>
-              <a:graphicFrameLocks xmlns:a="http://schemas.openxmlformats.org/drawingml/2006/main" noChangeAspect="1"/>
-            </wp:cNvGraphicFramePr>
-            <a:graphic xmlns:a="http://schemas.openxmlformats.org/drawingml/2006/main">
-              <a:graphicData uri="http://schemas.openxmlformats.org/drawingml/2006/picture">
-                <pic:pic xmlns:pic="http://schemas.openxmlformats.org/drawingml/2006/picture">
-                  <pic:nvPicPr>
-                    <pic:cNvPr id="35" name="SupprimerDefinitivementEntretien.jpg"/>
-                    <pic:cNvPicPr/>
-                  </pic:nvPicPr>
-                  <pic:blipFill>
-                    <a:blip r:embed="rId22" cstate="print">
-                      <a:extLst>
-                        <a:ext uri="{28A0092B-C50C-407E-A947-70E740481C1C}">
-                          <a14:useLocalDpi xmlns:a14="http://schemas.microsoft.com/office/drawing/2010/main" val="0"/>
-                        </a:ext>
-                      </a:extLst>
-                    </a:blip>
-                    <a:stretch>
-                      <a:fillRect/>
-                    </a:stretch>
-                  </pic:blipFill>
-                  <pic:spPr>
-                    <a:xfrm>
-                      <a:off x="0" y="0"/>
-                      <a:ext cx="2858400" cy="1306800"/>
-                    </a:xfrm>
-                    <a:prstGeom prst="rect">
-                      <a:avLst/>
-                    </a:prstGeom>
-                  </pic:spPr>
-                </pic:pic>
-              </a:graphicData>
-            </a:graphic>
-            <wp14:sizeRelH relativeFrom="margin">
-              <wp14:pctWidth>0</wp14:pctWidth>
-            </wp14:sizeRelH>
-            <wp14:sizeRelV relativeFrom="margin">
-              <wp14:pctHeight>0</wp14:pctHeight>
-            </wp14:sizeRelV>
-          </wp:anchor>
-        </w:drawing>
-      </w:r>
-      <w:r>
-        <w:tab/>
-        <w:t>Pour supprimer un entretien l’utilisateur doit cliquer sur le bouton rouge sur la même ligne que l’entretien qu’il souhaite supprimer. Une fois cliqué un message de confirmation apparaît :</w:t>
-      </w:r>
     </w:p>
     <w:p>
       <w:pPr>
         <w:pStyle w:val="Titre3"/>
       </w:pPr>
-      <w:bookmarkStart w:id="47" w:name="_Toc42267632"/>
+      <w:bookmarkStart w:id="52" w:name="_Toc42267632"/>
       <w:r>
         <w:t>Onglet Carnet d’Entretiens</w:t>
       </w:r>
-      <w:bookmarkEnd w:id="47"/>
+      <w:bookmarkEnd w:id="52"/>
     </w:p>
     <w:p>
       <w:pPr>
@@ -6172,7 +6573,7 @@
                     <pic:cNvPicPr/>
                   </pic:nvPicPr>
                   <pic:blipFill rotWithShape="1">
-                    <a:blip r:embed="rId23" cstate="print">
+                    <a:blip r:embed="rId24" cstate="print">
                       <a:extLst>
                         <a:ext uri="{28A0092B-C50C-407E-A947-70E740481C1C}">
                           <a14:useLocalDpi xmlns:a14="http://schemas.microsoft.com/office/drawing/2010/main" val="0"/>
@@ -6210,25 +6611,38 @@
       <w:pPr>
         <w:pStyle w:val="Lgende"/>
       </w:pPr>
-      <w:bookmarkStart w:id="48" w:name="_Toc42268568"/>
+      <w:bookmarkStart w:id="53" w:name="_Toc42268568"/>
       <w:r>
         <w:t xml:space="preserve">Figure </w:t>
       </w:r>
-      <w:fldSimple w:instr=" SEQ Figure \* ARABIC ">
-        <w:r>
-          <w:rPr>
-            <w:noProof/>
-          </w:rPr>
-          <w:t>17</w:t>
-        </w:r>
-      </w:fldSimple>
+      <w:r>
+        <w:fldChar w:fldCharType="begin"/>
+      </w:r>
+      <w:r>
+        <w:instrText xml:space="preserve"> SEQ Figure \* ARABIC </w:instrText>
+      </w:r>
+      <w:r>
+        <w:fldChar w:fldCharType="separate"/>
+      </w:r>
+      <w:r>
+        <w:rPr>
+          <w:noProof/>
+        </w:rPr>
+        <w:t>18</w:t>
+      </w:r>
+      <w:r>
+        <w:rPr>
+          <w:noProof/>
+        </w:rPr>
+        <w:fldChar w:fldCharType="end"/>
+      </w:r>
       <w:r>
         <w:t xml:space="preserve"> - </w:t>
       </w:r>
       <w:r>
         <w:t>Carnet entretien (Jaune-Vert)</w:t>
       </w:r>
-      <w:bookmarkEnd w:id="48"/>
+      <w:bookmarkEnd w:id="53"/>
     </w:p>
     <w:p>
       <w:r>
@@ -6263,7 +6677,7 @@
                     <pic:cNvPicPr/>
                   </pic:nvPicPr>
                   <pic:blipFill rotWithShape="1">
-                    <a:blip r:embed="rId24" cstate="print">
+                    <a:blip r:embed="rId25" cstate="print">
                       <a:extLst>
                         <a:ext uri="{28A0092B-C50C-407E-A947-70E740481C1C}">
                           <a14:useLocalDpi xmlns:a14="http://schemas.microsoft.com/office/drawing/2010/main" val="0"/>
@@ -6301,35 +6715,48 @@
       <w:pPr>
         <w:pStyle w:val="Lgende"/>
       </w:pPr>
-      <w:bookmarkStart w:id="49" w:name="_Toc42268569"/>
+      <w:bookmarkStart w:id="54" w:name="_Toc42268569"/>
       <w:r>
         <w:t xml:space="preserve">Figure </w:t>
       </w:r>
-      <w:fldSimple w:instr=" SEQ Figure \* ARABIC ">
-        <w:r>
-          <w:rPr>
-            <w:noProof/>
-          </w:rPr>
-          <w:t>18</w:t>
-        </w:r>
-      </w:fldSimple>
+      <w:r>
+        <w:fldChar w:fldCharType="begin"/>
+      </w:r>
+      <w:r>
+        <w:instrText xml:space="preserve"> SEQ Figure \* ARABIC </w:instrText>
+      </w:r>
+      <w:r>
+        <w:fldChar w:fldCharType="separate"/>
+      </w:r>
+      <w:r>
+        <w:rPr>
+          <w:noProof/>
+        </w:rPr>
+        <w:t>19</w:t>
+      </w:r>
+      <w:r>
+        <w:rPr>
+          <w:noProof/>
+        </w:rPr>
+        <w:fldChar w:fldCharType="end"/>
+      </w:r>
       <w:r>
         <w:t xml:space="preserve"> - </w:t>
       </w:r>
       <w:r>
         <w:t>Carnet entretien (Rouge-Vert)</w:t>
       </w:r>
-      <w:bookmarkEnd w:id="49"/>
+      <w:bookmarkEnd w:id="54"/>
     </w:p>
     <w:p>
       <w:pPr>
         <w:pStyle w:val="Titre3"/>
       </w:pPr>
-      <w:bookmarkStart w:id="50" w:name="_Toc42267633"/>
+      <w:bookmarkStart w:id="55" w:name="_Toc42267633"/>
       <w:r>
         <w:t>Cocher un entretien</w:t>
       </w:r>
-      <w:bookmarkEnd w:id="50"/>
+      <w:bookmarkEnd w:id="55"/>
     </w:p>
     <w:p>
       <w:r>
@@ -6339,37 +6766,24 @@
     </w:p>
     <w:p>
       <w:pPr>
-        <w:rPr>
-          <w:rFonts w:asciiTheme="majorHAnsi" w:eastAsiaTheme="majorEastAsia" w:hAnsiTheme="majorHAnsi" w:cstheme="majorBidi"/>
-          <w:color w:val="2F5496" w:themeColor="accent1" w:themeShade="BF"/>
-          <w:sz w:val="32"/>
-          <w:szCs w:val="26"/>
-        </w:rPr>
-      </w:pPr>
-      <w:r>
-        <w:br w:type="page"/>
-      </w:r>
-    </w:p>
-    <w:p>
-      <w:pPr>
         <w:pStyle w:val="Titre2"/>
       </w:pPr>
-      <w:bookmarkStart w:id="51" w:name="_Toc42267634"/>
+      <w:bookmarkStart w:id="56" w:name="_Toc42267634"/>
       <w:r>
         <w:lastRenderedPageBreak/>
         <w:t>Les points d’intérêts</w:t>
       </w:r>
-      <w:bookmarkEnd w:id="51"/>
+      <w:bookmarkEnd w:id="56"/>
     </w:p>
     <w:p>
       <w:pPr>
         <w:pStyle w:val="Titre3"/>
       </w:pPr>
-      <w:bookmarkStart w:id="52" w:name="_Toc42267635"/>
+      <w:bookmarkStart w:id="57" w:name="_Toc42267635"/>
       <w:r>
         <w:t>Onglet Points d’intérêts</w:t>
       </w:r>
-      <w:bookmarkEnd w:id="52"/>
+      <w:bookmarkEnd w:id="57"/>
     </w:p>
     <w:p>
       <w:pPr>
@@ -6395,7 +6809,7 @@
                     <pic:cNvPicPr/>
                   </pic:nvPicPr>
                   <pic:blipFill>
-                    <a:blip r:embed="rId25" cstate="print">
+                    <a:blip r:embed="rId26" cstate="print">
                       <a:extLst>
                         <a:ext uri="{28A0092B-C50C-407E-A947-70E740481C1C}">
                           <a14:useLocalDpi xmlns:a14="http://schemas.microsoft.com/office/drawing/2010/main" val="0"/>
@@ -6426,25 +6840,38 @@
       <w:pPr>
         <w:pStyle w:val="Lgende"/>
       </w:pPr>
-      <w:bookmarkStart w:id="53" w:name="_Toc42268570"/>
+      <w:bookmarkStart w:id="58" w:name="_Toc42268570"/>
       <w:r>
         <w:t xml:space="preserve">Figure </w:t>
       </w:r>
-      <w:fldSimple w:instr=" SEQ Figure \* ARABIC ">
-        <w:r>
-          <w:rPr>
-            <w:noProof/>
-          </w:rPr>
-          <w:t>19</w:t>
-        </w:r>
-      </w:fldSimple>
+      <w:r>
+        <w:fldChar w:fldCharType="begin"/>
+      </w:r>
+      <w:r>
+        <w:instrText xml:space="preserve"> SEQ Figure \* ARABIC </w:instrText>
+      </w:r>
+      <w:r>
+        <w:fldChar w:fldCharType="separate"/>
+      </w:r>
+      <w:r>
+        <w:rPr>
+          <w:noProof/>
+        </w:rPr>
+        <w:t>20</w:t>
+      </w:r>
+      <w:r>
+        <w:rPr>
+          <w:noProof/>
+        </w:rPr>
+        <w:fldChar w:fldCharType="end"/>
+      </w:r>
       <w:r>
         <w:t xml:space="preserve"> - </w:t>
       </w:r>
       <w:r>
         <w:t>Points d'intérêts</w:t>
       </w:r>
-      <w:bookmarkEnd w:id="53"/>
+      <w:bookmarkEnd w:id="58"/>
     </w:p>
     <w:p>
       <w:r>
@@ -6454,11 +6881,9 @@
       <w:r>
         <w:t xml:space="preserve"> Ces points d’intérêts peuvent être des lieux où l’utilisateur a aimé se rendre ou encore des lieux </w:t>
       </w:r>
-      <w:proofErr w:type="spellStart"/>
-      <w:r>
-        <w:t>ou</w:t>
-      </w:r>
-      <w:proofErr w:type="spellEnd"/>
+      <w:r>
+        <w:t>où</w:t>
+      </w:r>
       <w:r>
         <w:t xml:space="preserve"> il aimerait aller.</w:t>
       </w:r>
@@ -6531,11 +6956,11 @@
       <w:pPr>
         <w:pStyle w:val="Titre3"/>
       </w:pPr>
-      <w:bookmarkStart w:id="54" w:name="_Toc42267636"/>
+      <w:bookmarkStart w:id="59" w:name="_Toc42267636"/>
       <w:r>
         <w:t>Ajouter un point d’intérêt</w:t>
       </w:r>
-      <w:bookmarkEnd w:id="54"/>
+      <w:bookmarkEnd w:id="59"/>
     </w:p>
     <w:p>
       <w:r>
@@ -6786,13 +7211,27 @@
           <w:lang w:eastAsia="fr-CH"/>
         </w:rPr>
       </w:pPr>
-      <w:hyperlink r:id="rId26" w:anchor="_Toc42268554" w:history="1">
+      <w:hyperlink r:id="rId27" w:anchor="_Toc42268554" w:history="1">
         <w:r>
           <w:rPr>
             <w:rStyle w:val="Lienhypertexte"/>
             <w:noProof/>
           </w:rPr>
-          <w:t>Figure 3 - Ajouter véhicule</w:t>
+          <w:t>Figure 3 - Ajoute</w:t>
+        </w:r>
+        <w:r>
+          <w:rPr>
+            <w:rStyle w:val="Lienhypertexte"/>
+            <w:noProof/>
+          </w:rPr>
+          <w:t>r</w:t>
+        </w:r>
+        <w:r>
+          <w:rPr>
+            <w:rStyle w:val="Lienhypertexte"/>
+            <w:noProof/>
+          </w:rPr>
+          <w:t xml:space="preserve"> véhicule</w:t>
         </w:r>
         <w:r>
           <w:rPr>
@@ -6856,7 +7295,7 @@
           <w:lang w:eastAsia="fr-CH"/>
         </w:rPr>
       </w:pPr>
-      <w:hyperlink r:id="rId27" w:anchor="_Toc42268555" w:history="1">
+      <w:hyperlink r:id="rId28" w:anchor="_Toc42268555" w:history="1">
         <w:r>
           <w:rPr>
             <w:rStyle w:val="Lienhypertexte"/>
@@ -6926,7 +7365,7 @@
           <w:lang w:eastAsia="fr-CH"/>
         </w:rPr>
       </w:pPr>
-      <w:hyperlink r:id="rId28" w:anchor="_Toc42268556" w:history="1">
+      <w:hyperlink r:id="rId29" w:anchor="_Toc42268556" w:history="1">
         <w:r>
           <w:rPr>
             <w:rStyle w:val="Lienhypertexte"/>
@@ -6996,7 +7435,7 @@
           <w:lang w:eastAsia="fr-CH"/>
         </w:rPr>
       </w:pPr>
-      <w:hyperlink r:id="rId29" w:anchor="_Toc42268557" w:history="1">
+      <w:hyperlink r:id="rId30" w:anchor="_Toc42268557" w:history="1">
         <w:r>
           <w:rPr>
             <w:rStyle w:val="Lienhypertexte"/>
@@ -7066,7 +7505,7 @@
           <w:lang w:eastAsia="fr-CH"/>
         </w:rPr>
       </w:pPr>
-      <w:hyperlink r:id="rId30" w:anchor="_Toc42268558" w:history="1">
+      <w:hyperlink r:id="rId31" w:anchor="_Toc42268558" w:history="1">
         <w:r>
           <w:rPr>
             <w:rStyle w:val="Lienhypertexte"/>
@@ -7206,7 +7645,7 @@
           <w:lang w:eastAsia="fr-CH"/>
         </w:rPr>
       </w:pPr>
-      <w:hyperlink r:id="rId31" w:anchor="_Toc42268560" w:history="1">
+      <w:hyperlink r:id="rId32" w:anchor="_Toc42268560" w:history="1">
         <w:r>
           <w:rPr>
             <w:rStyle w:val="Lienhypertexte"/>
@@ -7276,7 +7715,7 @@
           <w:lang w:eastAsia="fr-CH"/>
         </w:rPr>
       </w:pPr>
-      <w:hyperlink r:id="rId32" w:anchor="_Toc42268561" w:history="1">
+      <w:hyperlink r:id="rId33" w:anchor="_Toc42268561" w:history="1">
         <w:r>
           <w:rPr>
             <w:rStyle w:val="Lienhypertexte"/>
@@ -7346,7 +7785,7 @@
           <w:lang w:eastAsia="fr-CH"/>
         </w:rPr>
       </w:pPr>
-      <w:hyperlink r:id="rId33" w:anchor="_Toc42268562" w:history="1">
+      <w:hyperlink r:id="rId34" w:anchor="_Toc42268562" w:history="1">
         <w:r>
           <w:rPr>
             <w:rStyle w:val="Lienhypertexte"/>
@@ -7486,7 +7925,7 @@
           <w:lang w:eastAsia="fr-CH"/>
         </w:rPr>
       </w:pPr>
-      <w:hyperlink r:id="rId34" w:anchor="_Toc42268564" w:history="1">
+      <w:hyperlink r:id="rId35" w:anchor="_Toc42268564" w:history="1">
         <w:r>
           <w:rPr>
             <w:rStyle w:val="Lienhypertexte"/>
@@ -7556,7 +7995,7 @@
           <w:lang w:eastAsia="fr-CH"/>
         </w:rPr>
       </w:pPr>
-      <w:hyperlink r:id="rId35" w:anchor="_Toc42268565" w:history="1">
+      <w:hyperlink r:id="rId36" w:anchor="_Toc42268565" w:history="1">
         <w:r>
           <w:rPr>
             <w:rStyle w:val="Lienhypertexte"/>
@@ -7626,7 +8065,7 @@
           <w:lang w:eastAsia="fr-CH"/>
         </w:rPr>
       </w:pPr>
-      <w:hyperlink r:id="rId36" w:anchor="_Toc42268566" w:history="1">
+      <w:hyperlink r:id="rId37" w:anchor="_Toc42268566" w:history="1">
         <w:r>
           <w:rPr>
             <w:rStyle w:val="Lienhypertexte"/>
@@ -7696,7 +8135,7 @@
           <w:lang w:eastAsia="fr-CH"/>
         </w:rPr>
       </w:pPr>
-      <w:hyperlink r:id="rId37" w:anchor="_Toc42268567" w:history="1">
+      <w:hyperlink r:id="rId38" w:anchor="_Toc42268567" w:history="1">
         <w:r>
           <w:rPr>
             <w:rStyle w:val="Lienhypertexte"/>
@@ -7970,8 +8409,8 @@
       </w:r>
     </w:p>
     <w:sectPr>
-      <w:headerReference w:type="default" r:id="rId38"/>
-      <w:footerReference w:type="default" r:id="rId39"/>
+      <w:headerReference w:type="default" r:id="rId39"/>
+      <w:footerReference w:type="default" r:id="rId40"/>
       <w:pgSz w:w="11906" w:h="16838"/>
       <w:pgMar w:top="1440" w:right="1440" w:bottom="1440" w:left="1440" w:header="708" w:footer="708" w:gutter="0"/>
       <w:pgNumType w:start="0"/>
@@ -8018,6 +8457,7 @@
         <w:docPartUnique/>
       </w:docPartObj>
     </w:sdtPr>
+    <w:sdtEndPr/>
     <w:sdtContent>
       <w:sdt>
         <w:sdtPr>
@@ -8027,6 +8467,7 @@
             <w:docPartUnique/>
           </w:docPartObj>
         </w:sdtPr>
+        <w:sdtEndPr/>
         <w:sdtContent>
           <w:p>
             <w:pPr>
@@ -8659,9 +9100,9 @@
     </w:lvl>
   </w:abstractNum>
   <w:abstractNum w:abstractNumId="4" w15:restartNumberingAfterBreak="0">
-    <w:nsid w:val="4C53533A"/>
+    <w:nsid w:val="44D15250"/>
     <w:multiLevelType w:val="hybridMultilevel"/>
-    <w:tmpl w:val="414674CE"/>
+    <w:tmpl w:val="22C65BE0"/>
     <w:lvl w:ilvl="0" w:tplc="100C0001">
       <w:start w:val="1"/>
       <w:numFmt w:val="bullet"/>
@@ -8772,9 +9213,9 @@
     </w:lvl>
   </w:abstractNum>
   <w:abstractNum w:abstractNumId="5" w15:restartNumberingAfterBreak="0">
-    <w:nsid w:val="7473205B"/>
+    <w:nsid w:val="4C53533A"/>
     <w:multiLevelType w:val="hybridMultilevel"/>
-    <w:tmpl w:val="09344F20"/>
+    <w:tmpl w:val="414674CE"/>
     <w:lvl w:ilvl="0" w:tplc="100C0001">
       <w:start w:val="1"/>
       <w:numFmt w:val="bullet"/>
@@ -8885,9 +9326,9 @@
     </w:lvl>
   </w:abstractNum>
   <w:abstractNum w:abstractNumId="6" w15:restartNumberingAfterBreak="0">
-    <w:nsid w:val="79697E9D"/>
+    <w:nsid w:val="7473205B"/>
     <w:multiLevelType w:val="hybridMultilevel"/>
-    <w:tmpl w:val="23F4B206"/>
+    <w:tmpl w:val="09344F20"/>
     <w:lvl w:ilvl="0" w:tplc="100C0001">
       <w:start w:val="1"/>
       <w:numFmt w:val="bullet"/>
@@ -8998,9 +9439,9 @@
     </w:lvl>
   </w:abstractNum>
   <w:abstractNum w:abstractNumId="7" w15:restartNumberingAfterBreak="0">
-    <w:nsid w:val="7FDF6930"/>
+    <w:nsid w:val="79697E9D"/>
     <w:multiLevelType w:val="hybridMultilevel"/>
-    <w:tmpl w:val="57663B20"/>
+    <w:tmpl w:val="23F4B206"/>
     <w:lvl w:ilvl="0" w:tplc="100C0001">
       <w:start w:val="1"/>
       <w:numFmt w:val="bullet"/>
@@ -9110,8 +9551,121 @@
       </w:rPr>
     </w:lvl>
   </w:abstractNum>
+  <w:abstractNum w:abstractNumId="8" w15:restartNumberingAfterBreak="0">
+    <w:nsid w:val="7FDF6930"/>
+    <w:multiLevelType w:val="hybridMultilevel"/>
+    <w:tmpl w:val="57663B20"/>
+    <w:lvl w:ilvl="0" w:tplc="100C0001">
+      <w:start w:val="1"/>
+      <w:numFmt w:val="bullet"/>
+      <w:lvlText w:val=""/>
+      <w:lvlJc w:val="left"/>
+      <w:pPr>
+        <w:ind w:left="720" w:hanging="360"/>
+      </w:pPr>
+      <w:rPr>
+        <w:rFonts w:ascii="Symbol" w:hAnsi="Symbol" w:hint="default"/>
+      </w:rPr>
+    </w:lvl>
+    <w:lvl w:ilvl="1" w:tplc="100C0003" w:tentative="1">
+      <w:start w:val="1"/>
+      <w:numFmt w:val="bullet"/>
+      <w:lvlText w:val="o"/>
+      <w:lvlJc w:val="left"/>
+      <w:pPr>
+        <w:ind w:left="1440" w:hanging="360"/>
+      </w:pPr>
+      <w:rPr>
+        <w:rFonts w:ascii="Courier New" w:hAnsi="Courier New" w:cs="Courier New" w:hint="default"/>
+      </w:rPr>
+    </w:lvl>
+    <w:lvl w:ilvl="2" w:tplc="100C0005" w:tentative="1">
+      <w:start w:val="1"/>
+      <w:numFmt w:val="bullet"/>
+      <w:lvlText w:val=""/>
+      <w:lvlJc w:val="left"/>
+      <w:pPr>
+        <w:ind w:left="2160" w:hanging="360"/>
+      </w:pPr>
+      <w:rPr>
+        <w:rFonts w:ascii="Wingdings" w:hAnsi="Wingdings" w:hint="default"/>
+      </w:rPr>
+    </w:lvl>
+    <w:lvl w:ilvl="3" w:tplc="100C0001" w:tentative="1">
+      <w:start w:val="1"/>
+      <w:numFmt w:val="bullet"/>
+      <w:lvlText w:val=""/>
+      <w:lvlJc w:val="left"/>
+      <w:pPr>
+        <w:ind w:left="2880" w:hanging="360"/>
+      </w:pPr>
+      <w:rPr>
+        <w:rFonts w:ascii="Symbol" w:hAnsi="Symbol" w:hint="default"/>
+      </w:rPr>
+    </w:lvl>
+    <w:lvl w:ilvl="4" w:tplc="100C0003" w:tentative="1">
+      <w:start w:val="1"/>
+      <w:numFmt w:val="bullet"/>
+      <w:lvlText w:val="o"/>
+      <w:lvlJc w:val="left"/>
+      <w:pPr>
+        <w:ind w:left="3600" w:hanging="360"/>
+      </w:pPr>
+      <w:rPr>
+        <w:rFonts w:ascii="Courier New" w:hAnsi="Courier New" w:cs="Courier New" w:hint="default"/>
+      </w:rPr>
+    </w:lvl>
+    <w:lvl w:ilvl="5" w:tplc="100C0005" w:tentative="1">
+      <w:start w:val="1"/>
+      <w:numFmt w:val="bullet"/>
+      <w:lvlText w:val=""/>
+      <w:lvlJc w:val="left"/>
+      <w:pPr>
+        <w:ind w:left="4320" w:hanging="360"/>
+      </w:pPr>
+      <w:rPr>
+        <w:rFonts w:ascii="Wingdings" w:hAnsi="Wingdings" w:hint="default"/>
+      </w:rPr>
+    </w:lvl>
+    <w:lvl w:ilvl="6" w:tplc="100C0001" w:tentative="1">
+      <w:start w:val="1"/>
+      <w:numFmt w:val="bullet"/>
+      <w:lvlText w:val=""/>
+      <w:lvlJc w:val="left"/>
+      <w:pPr>
+        <w:ind w:left="5040" w:hanging="360"/>
+      </w:pPr>
+      <w:rPr>
+        <w:rFonts w:ascii="Symbol" w:hAnsi="Symbol" w:hint="default"/>
+      </w:rPr>
+    </w:lvl>
+    <w:lvl w:ilvl="7" w:tplc="100C0003" w:tentative="1">
+      <w:start w:val="1"/>
+      <w:numFmt w:val="bullet"/>
+      <w:lvlText w:val="o"/>
+      <w:lvlJc w:val="left"/>
+      <w:pPr>
+        <w:ind w:left="5760" w:hanging="360"/>
+      </w:pPr>
+      <w:rPr>
+        <w:rFonts w:ascii="Courier New" w:hAnsi="Courier New" w:cs="Courier New" w:hint="default"/>
+      </w:rPr>
+    </w:lvl>
+    <w:lvl w:ilvl="8" w:tplc="100C0005" w:tentative="1">
+      <w:start w:val="1"/>
+      <w:numFmt w:val="bullet"/>
+      <w:lvlText w:val=""/>
+      <w:lvlJc w:val="left"/>
+      <w:pPr>
+        <w:ind w:left="6480" w:hanging="360"/>
+      </w:pPr>
+      <w:rPr>
+        <w:rFonts w:ascii="Wingdings" w:hAnsi="Wingdings" w:hint="default"/>
+      </w:rPr>
+    </w:lvl>
+  </w:abstractNum>
   <w:num w:numId="1">
-    <w:abstractNumId w:val="7"/>
+    <w:abstractNumId w:val="8"/>
   </w:num>
   <w:num w:numId="2">
     <w:abstractNumId w:val="2"/>
@@ -9120,7 +9674,7 @@
     <w:abstractNumId w:val="1"/>
   </w:num>
   <w:num w:numId="4">
-    <w:abstractNumId w:val="5"/>
+    <w:abstractNumId w:val="6"/>
   </w:num>
   <w:num w:numId="5">
     <w:abstractNumId w:val="3"/>
@@ -9129,9 +9683,12 @@
     <w:abstractNumId w:val="0"/>
   </w:num>
   <w:num w:numId="7">
-    <w:abstractNumId w:val="6"/>
+    <w:abstractNumId w:val="7"/>
   </w:num>
   <w:num w:numId="8">
+    <w:abstractNumId w:val="5"/>
+  </w:num>
+  <w:num w:numId="9">
     <w:abstractNumId w:val="4"/>
   </w:num>
 </w:numbering>
@@ -10146,7 +10703,7 @@
 </file>
 
 <file path=customXml/itemProps1.xml><?xml version="1.0" encoding="utf-8"?>
-<ds:datastoreItem xmlns:ds="http://schemas.openxmlformats.org/officeDocument/2006/customXml" ds:itemID="{A6C0464D-6576-496C-B797-AC139E0C01AD}">
+<ds:datastoreItem xmlns:ds="http://schemas.openxmlformats.org/officeDocument/2006/customXml" ds:itemID="{34C14B01-0DE3-40A9-8B63-E5708125290B}">
   <ds:schemaRefs>
     <ds:schemaRef ds:uri="http://schemas.openxmlformats.org/officeDocument/2006/bibliography"/>
   </ds:schemaRefs>

</xml_diff>

<commit_message>
réorganisation de modèle vue
</commit_message>
<xml_diff>
--- a/ManuelUtilisateur.docx
+++ b/ManuelUtilisateur.docx
@@ -153,7 +153,6 @@
                                     <w:dataBinding w:prefixMappings="xmlns:ns0='http://purl.org/dc/elements/1.1/' xmlns:ns1='http://schemas.openxmlformats.org/package/2006/metadata/core-properties' " w:xpath="/ns1:coreProperties[1]/ns0:subject[1]" w:storeItemID="{6C3C8BC8-F283-45AE-878A-BAB7291924A1}"/>
                                     <w:text/>
                                   </w:sdtPr>
-                                  <w:sdtEndPr/>
                                   <w:sdtContent>
                                     <w:r>
                                       <w:rPr>
@@ -907,7 +906,6 @@
                                     <w:dataBinding w:prefixMappings="xmlns:ns0='http://schemas.openxmlformats.org/officeDocument/2006/extended-properties' " w:xpath="/ns0:Properties[1]/ns0:Company[1]" w:storeItemID="{6668398D-A668-4E3E-A5EB-62B293D839F1}"/>
                                     <w:text/>
                                   </w:sdtPr>
-                                  <w:sdtEndPr/>
                                   <w:sdtContent>
                                     <w:r>
                                       <w:rPr>
@@ -933,7 +931,6 @@
                                   <w:dataBinding w:prefixMappings="xmlns:ns0='http://purl.org/dc/elements/1.1/' xmlns:ns1='http://schemas.openxmlformats.org/package/2006/metadata/core-properties' " w:xpath="/ns1:coreProperties[1]/ns1:category[1]" w:storeItemID="{6C3C8BC8-F283-45AE-878A-BAB7291924A1}"/>
                                   <w:text/>
                                 </w:sdtPr>
-                                <w:sdtEndPr/>
                                 <w:sdtContent>
                                   <w:p>
                                     <w:pPr>
@@ -1121,7 +1118,7 @@
           <w:r>
             <w:fldChar w:fldCharType="separate"/>
           </w:r>
-          <w:hyperlink w:anchor="_Toc42267613" w:history="1">
+          <w:hyperlink w:anchor="_Toc42550282" w:history="1">
             <w:r>
               <w:rPr>
                 <w:rStyle w:val="Lienhypertexte"/>
@@ -1148,7 +1145,7 @@
                 <w:noProof/>
                 <w:webHidden/>
               </w:rPr>
-              <w:instrText xml:space="preserve"> PAGEREF _Toc42267613 \h </w:instrText>
+              <w:instrText xml:space="preserve"> PAGEREF _Toc42550282 \h </w:instrText>
             </w:r>
             <w:r>
               <w:rPr>
@@ -1191,7 +1188,7 @@
               <w:lang w:eastAsia="fr-CH"/>
             </w:rPr>
           </w:pPr>
-          <w:hyperlink w:anchor="_Toc42267614" w:history="1">
+          <w:hyperlink w:anchor="_Toc42550283" w:history="1">
             <w:r>
               <w:rPr>
                 <w:rStyle w:val="Lienhypertexte"/>
@@ -1218,7 +1215,7 @@
                 <w:noProof/>
                 <w:webHidden/>
               </w:rPr>
-              <w:instrText xml:space="preserve"> PAGEREF _Toc42267614 \h </w:instrText>
+              <w:instrText xml:space="preserve"> PAGEREF _Toc42550283 \h </w:instrText>
             </w:r>
             <w:r>
               <w:rPr>
@@ -1261,7 +1258,7 @@
               <w:lang w:eastAsia="fr-CH"/>
             </w:rPr>
           </w:pPr>
-          <w:hyperlink w:anchor="_Toc42267615" w:history="1">
+          <w:hyperlink w:anchor="_Toc42550284" w:history="1">
             <w:r>
               <w:rPr>
                 <w:rStyle w:val="Lienhypertexte"/>
@@ -1288,7 +1285,7 @@
                 <w:noProof/>
                 <w:webHidden/>
               </w:rPr>
-              <w:instrText xml:space="preserve"> PAGEREF _Toc42267615 \h </w:instrText>
+              <w:instrText xml:space="preserve"> PAGEREF _Toc42550284 \h </w:instrText>
             </w:r>
             <w:r>
               <w:rPr>
@@ -1331,7 +1328,7 @@
               <w:lang w:eastAsia="fr-CH"/>
             </w:rPr>
           </w:pPr>
-          <w:hyperlink w:anchor="_Toc42267616" w:history="1">
+          <w:hyperlink w:anchor="_Toc42550285" w:history="1">
             <w:r>
               <w:rPr>
                 <w:rStyle w:val="Lienhypertexte"/>
@@ -1358,7 +1355,7 @@
                 <w:noProof/>
                 <w:webHidden/>
               </w:rPr>
-              <w:instrText xml:space="preserve"> PAGEREF _Toc42267616 \h </w:instrText>
+              <w:instrText xml:space="preserve"> PAGEREF _Toc42550285 \h </w:instrText>
             </w:r>
             <w:r>
               <w:rPr>
@@ -1401,7 +1398,7 @@
               <w:lang w:eastAsia="fr-CH"/>
             </w:rPr>
           </w:pPr>
-          <w:hyperlink w:anchor="_Toc42267617" w:history="1">
+          <w:hyperlink w:anchor="_Toc42550286" w:history="1">
             <w:r>
               <w:rPr>
                 <w:rStyle w:val="Lienhypertexte"/>
@@ -1428,7 +1425,7 @@
                 <w:noProof/>
                 <w:webHidden/>
               </w:rPr>
-              <w:instrText xml:space="preserve"> PAGEREF _Toc42267617 \h </w:instrText>
+              <w:instrText xml:space="preserve"> PAGEREF _Toc42550286 \h </w:instrText>
             </w:r>
             <w:r>
               <w:rPr>
@@ -1448,7 +1445,7 @@
                 <w:noProof/>
                 <w:webHidden/>
               </w:rPr>
-              <w:t>2</w:t>
+              <w:t>3</w:t>
             </w:r>
             <w:r>
               <w:rPr>
@@ -1471,7 +1468,7 @@
               <w:lang w:eastAsia="fr-CH"/>
             </w:rPr>
           </w:pPr>
-          <w:hyperlink w:anchor="_Toc42267618" w:history="1">
+          <w:hyperlink w:anchor="_Toc42550287" w:history="1">
             <w:r>
               <w:rPr>
                 <w:rStyle w:val="Lienhypertexte"/>
@@ -1498,7 +1495,7 @@
                 <w:noProof/>
                 <w:webHidden/>
               </w:rPr>
-              <w:instrText xml:space="preserve"> PAGEREF _Toc42267618 \h </w:instrText>
+              <w:instrText xml:space="preserve"> PAGEREF _Toc42550287 \h </w:instrText>
             </w:r>
             <w:r>
               <w:rPr>
@@ -1541,7 +1538,7 @@
               <w:lang w:eastAsia="fr-CH"/>
             </w:rPr>
           </w:pPr>
-          <w:hyperlink w:anchor="_Toc42267619" w:history="1">
+          <w:hyperlink w:anchor="_Toc42550288" w:history="1">
             <w:r>
               <w:rPr>
                 <w:rStyle w:val="Lienhypertexte"/>
@@ -1568,7 +1565,7 @@
                 <w:noProof/>
                 <w:webHidden/>
               </w:rPr>
-              <w:instrText xml:space="preserve"> PAGEREF _Toc42267619 \h </w:instrText>
+              <w:instrText xml:space="preserve"> PAGEREF _Toc42550288 \h </w:instrText>
             </w:r>
             <w:r>
               <w:rPr>
@@ -1611,7 +1608,7 @@
               <w:lang w:eastAsia="fr-CH"/>
             </w:rPr>
           </w:pPr>
-          <w:hyperlink w:anchor="_Toc42267620" w:history="1">
+          <w:hyperlink w:anchor="_Toc42550289" w:history="1">
             <w:r>
               <w:rPr>
                 <w:rStyle w:val="Lienhypertexte"/>
@@ -1638,7 +1635,7 @@
                 <w:noProof/>
                 <w:webHidden/>
               </w:rPr>
-              <w:instrText xml:space="preserve"> PAGEREF _Toc42267620 \h </w:instrText>
+              <w:instrText xml:space="preserve"> PAGEREF _Toc42550289 \h </w:instrText>
             </w:r>
             <w:r>
               <w:rPr>
@@ -1681,7 +1678,7 @@
               <w:lang w:eastAsia="fr-CH"/>
             </w:rPr>
           </w:pPr>
-          <w:hyperlink w:anchor="_Toc42267621" w:history="1">
+          <w:hyperlink w:anchor="_Toc42550290" w:history="1">
             <w:r>
               <w:rPr>
                 <w:rStyle w:val="Lienhypertexte"/>
@@ -1708,7 +1705,7 @@
                 <w:noProof/>
                 <w:webHidden/>
               </w:rPr>
-              <w:instrText xml:space="preserve"> PAGEREF _Toc42267621 \h </w:instrText>
+              <w:instrText xml:space="preserve"> PAGEREF _Toc42550290 \h </w:instrText>
             </w:r>
             <w:r>
               <w:rPr>
@@ -1728,7 +1725,7 @@
                 <w:noProof/>
                 <w:webHidden/>
               </w:rPr>
-              <w:t>5</w:t>
+              <w:t>6</w:t>
             </w:r>
             <w:r>
               <w:rPr>
@@ -1751,7 +1748,7 @@
               <w:lang w:eastAsia="fr-CH"/>
             </w:rPr>
           </w:pPr>
-          <w:hyperlink w:anchor="_Toc42267622" w:history="1">
+          <w:hyperlink w:anchor="_Toc42550291" w:history="1">
             <w:r>
               <w:rPr>
                 <w:rStyle w:val="Lienhypertexte"/>
@@ -1778,7 +1775,7 @@
                 <w:noProof/>
                 <w:webHidden/>
               </w:rPr>
-              <w:instrText xml:space="preserve"> PAGEREF _Toc42267622 \h </w:instrText>
+              <w:instrText xml:space="preserve"> PAGEREF _Toc42550291 \h </w:instrText>
             </w:r>
             <w:r>
               <w:rPr>
@@ -1798,7 +1795,7 @@
                 <w:noProof/>
                 <w:webHidden/>
               </w:rPr>
-              <w:t>7</w:t>
+              <w:t>8</w:t>
             </w:r>
             <w:r>
               <w:rPr>
@@ -1821,7 +1818,7 @@
               <w:lang w:eastAsia="fr-CH"/>
             </w:rPr>
           </w:pPr>
-          <w:hyperlink w:anchor="_Toc42267623" w:history="1">
+          <w:hyperlink w:anchor="_Toc42550292" w:history="1">
             <w:r>
               <w:rPr>
                 <w:rStyle w:val="Lienhypertexte"/>
@@ -1848,7 +1845,7 @@
                 <w:noProof/>
                 <w:webHidden/>
               </w:rPr>
-              <w:instrText xml:space="preserve"> PAGEREF _Toc42267623 \h </w:instrText>
+              <w:instrText xml:space="preserve"> PAGEREF _Toc42550292 \h </w:instrText>
             </w:r>
             <w:r>
               <w:rPr>
@@ -1868,7 +1865,7 @@
                 <w:noProof/>
                 <w:webHidden/>
               </w:rPr>
-              <w:t>7</w:t>
+              <w:t>8</w:t>
             </w:r>
             <w:r>
               <w:rPr>
@@ -1891,7 +1888,7 @@
               <w:lang w:eastAsia="fr-CH"/>
             </w:rPr>
           </w:pPr>
-          <w:hyperlink w:anchor="_Toc42267624" w:history="1">
+          <w:hyperlink w:anchor="_Toc42550293" w:history="1">
             <w:r>
               <w:rPr>
                 <w:rStyle w:val="Lienhypertexte"/>
@@ -1918,7 +1915,7 @@
                 <w:noProof/>
                 <w:webHidden/>
               </w:rPr>
-              <w:instrText xml:space="preserve"> PAGEREF _Toc42267624 \h </w:instrText>
+              <w:instrText xml:space="preserve"> PAGEREF _Toc42550293 \h </w:instrText>
             </w:r>
             <w:r>
               <w:rPr>
@@ -1938,7 +1935,7 @@
                 <w:noProof/>
                 <w:webHidden/>
               </w:rPr>
-              <w:t>7</w:t>
+              <w:t>8</w:t>
             </w:r>
             <w:r>
               <w:rPr>
@@ -1961,7 +1958,7 @@
               <w:lang w:eastAsia="fr-CH"/>
             </w:rPr>
           </w:pPr>
-          <w:hyperlink w:anchor="_Toc42267625" w:history="1">
+          <w:hyperlink w:anchor="_Toc42550294" w:history="1">
             <w:r>
               <w:rPr>
                 <w:rStyle w:val="Lienhypertexte"/>
@@ -1988,7 +1985,7 @@
                 <w:noProof/>
                 <w:webHidden/>
               </w:rPr>
-              <w:instrText xml:space="preserve"> PAGEREF _Toc42267625 \h </w:instrText>
+              <w:instrText xml:space="preserve"> PAGEREF _Toc42550294 \h </w:instrText>
             </w:r>
             <w:r>
               <w:rPr>
@@ -2008,7 +2005,7 @@
                 <w:noProof/>
                 <w:webHidden/>
               </w:rPr>
-              <w:t>8</w:t>
+              <w:t>9</w:t>
             </w:r>
             <w:r>
               <w:rPr>
@@ -2031,7 +2028,7 @@
               <w:lang w:eastAsia="fr-CH"/>
             </w:rPr>
           </w:pPr>
-          <w:hyperlink w:anchor="_Toc42267626" w:history="1">
+          <w:hyperlink w:anchor="_Toc42550295" w:history="1">
             <w:r>
               <w:rPr>
                 <w:rStyle w:val="Lienhypertexte"/>
@@ -2058,7 +2055,7 @@
                 <w:noProof/>
                 <w:webHidden/>
               </w:rPr>
-              <w:instrText xml:space="preserve"> PAGEREF _Toc42267626 \h </w:instrText>
+              <w:instrText xml:space="preserve"> PAGEREF _Toc42550295 \h </w:instrText>
             </w:r>
             <w:r>
               <w:rPr>
@@ -2078,7 +2075,7 @@
                 <w:noProof/>
                 <w:webHidden/>
               </w:rPr>
-              <w:t>8</w:t>
+              <w:t>9</w:t>
             </w:r>
             <w:r>
               <w:rPr>
@@ -2101,7 +2098,7 @@
               <w:lang w:eastAsia="fr-CH"/>
             </w:rPr>
           </w:pPr>
-          <w:hyperlink w:anchor="_Toc42267627" w:history="1">
+          <w:hyperlink w:anchor="_Toc42550296" w:history="1">
             <w:r>
               <w:rPr>
                 <w:rStyle w:val="Lienhypertexte"/>
@@ -2128,7 +2125,7 @@
                 <w:noProof/>
                 <w:webHidden/>
               </w:rPr>
-              <w:instrText xml:space="preserve"> PAGEREF _Toc42267627 \h </w:instrText>
+              <w:instrText xml:space="preserve"> PAGEREF _Toc42550296 \h </w:instrText>
             </w:r>
             <w:r>
               <w:rPr>
@@ -2148,7 +2145,7 @@
                 <w:noProof/>
                 <w:webHidden/>
               </w:rPr>
-              <w:t>9</w:t>
+              <w:t>10</w:t>
             </w:r>
             <w:r>
               <w:rPr>
@@ -2171,7 +2168,7 @@
               <w:lang w:eastAsia="fr-CH"/>
             </w:rPr>
           </w:pPr>
-          <w:hyperlink w:anchor="_Toc42267628" w:history="1">
+          <w:hyperlink w:anchor="_Toc42550297" w:history="1">
             <w:r>
               <w:rPr>
                 <w:rStyle w:val="Lienhypertexte"/>
@@ -2198,7 +2195,7 @@
                 <w:noProof/>
                 <w:webHidden/>
               </w:rPr>
-              <w:instrText xml:space="preserve"> PAGEREF _Toc42267628 \h </w:instrText>
+              <w:instrText xml:space="preserve"> PAGEREF _Toc42550297 \h </w:instrText>
             </w:r>
             <w:r>
               <w:rPr>
@@ -2218,7 +2215,7 @@
                 <w:noProof/>
                 <w:webHidden/>
               </w:rPr>
-              <w:t>9</w:t>
+              <w:t>10</w:t>
             </w:r>
             <w:r>
               <w:rPr>
@@ -2241,7 +2238,7 @@
               <w:lang w:eastAsia="fr-CH"/>
             </w:rPr>
           </w:pPr>
-          <w:hyperlink w:anchor="_Toc42267629" w:history="1">
+          <w:hyperlink w:anchor="_Toc42550298" w:history="1">
             <w:r>
               <w:rPr>
                 <w:rStyle w:val="Lienhypertexte"/>
@@ -2268,7 +2265,7 @@
                 <w:noProof/>
                 <w:webHidden/>
               </w:rPr>
-              <w:instrText xml:space="preserve"> PAGEREF _Toc42267629 \h </w:instrText>
+              <w:instrText xml:space="preserve"> PAGEREF _Toc42550298 \h </w:instrText>
             </w:r>
             <w:r>
               <w:rPr>
@@ -2288,7 +2285,7 @@
                 <w:noProof/>
                 <w:webHidden/>
               </w:rPr>
-              <w:t>9</w:t>
+              <w:t>10</w:t>
             </w:r>
             <w:r>
               <w:rPr>
@@ -2311,7 +2308,7 @@
               <w:lang w:eastAsia="fr-CH"/>
             </w:rPr>
           </w:pPr>
-          <w:hyperlink w:anchor="_Toc42267630" w:history="1">
+          <w:hyperlink w:anchor="_Toc42550299" w:history="1">
             <w:r>
               <w:rPr>
                 <w:rStyle w:val="Lienhypertexte"/>
@@ -2338,7 +2335,7 @@
                 <w:noProof/>
                 <w:webHidden/>
               </w:rPr>
-              <w:instrText xml:space="preserve"> PAGEREF _Toc42267630 \h </w:instrText>
+              <w:instrText xml:space="preserve"> PAGEREF _Toc42550299 \h </w:instrText>
             </w:r>
             <w:r>
               <w:rPr>
@@ -2358,7 +2355,7 @@
                 <w:noProof/>
                 <w:webHidden/>
               </w:rPr>
-              <w:t>10</w:t>
+              <w:t>11</w:t>
             </w:r>
             <w:r>
               <w:rPr>
@@ -2381,7 +2378,7 @@
               <w:lang w:eastAsia="fr-CH"/>
             </w:rPr>
           </w:pPr>
-          <w:hyperlink w:anchor="_Toc42267631" w:history="1">
+          <w:hyperlink w:anchor="_Toc42550300" w:history="1">
             <w:r>
               <w:rPr>
                 <w:rStyle w:val="Lienhypertexte"/>
@@ -2408,7 +2405,7 @@
                 <w:noProof/>
                 <w:webHidden/>
               </w:rPr>
-              <w:instrText xml:space="preserve"> PAGEREF _Toc42267631 \h </w:instrText>
+              <w:instrText xml:space="preserve"> PAGEREF _Toc42550300 \h </w:instrText>
             </w:r>
             <w:r>
               <w:rPr>
@@ -2428,7 +2425,7 @@
                 <w:noProof/>
                 <w:webHidden/>
               </w:rPr>
-              <w:t>11</w:t>
+              <w:t>12</w:t>
             </w:r>
             <w:r>
               <w:rPr>
@@ -2451,7 +2448,7 @@
               <w:lang w:eastAsia="fr-CH"/>
             </w:rPr>
           </w:pPr>
-          <w:hyperlink w:anchor="_Toc42267632" w:history="1">
+          <w:hyperlink w:anchor="_Toc42550301" w:history="1">
             <w:r>
               <w:rPr>
                 <w:rStyle w:val="Lienhypertexte"/>
@@ -2478,7 +2475,7 @@
                 <w:noProof/>
                 <w:webHidden/>
               </w:rPr>
-              <w:instrText xml:space="preserve"> PAGEREF _Toc42267632 \h </w:instrText>
+              <w:instrText xml:space="preserve"> PAGEREF _Toc42550301 \h </w:instrText>
             </w:r>
             <w:r>
               <w:rPr>
@@ -2498,7 +2495,7 @@
                 <w:noProof/>
                 <w:webHidden/>
               </w:rPr>
-              <w:t>11</w:t>
+              <w:t>12</w:t>
             </w:r>
             <w:r>
               <w:rPr>
@@ -2521,7 +2518,7 @@
               <w:lang w:eastAsia="fr-CH"/>
             </w:rPr>
           </w:pPr>
-          <w:hyperlink w:anchor="_Toc42267633" w:history="1">
+          <w:hyperlink w:anchor="_Toc42550302" w:history="1">
             <w:r>
               <w:rPr>
                 <w:rStyle w:val="Lienhypertexte"/>
@@ -2548,7 +2545,7 @@
                 <w:noProof/>
                 <w:webHidden/>
               </w:rPr>
-              <w:instrText xml:space="preserve"> PAGEREF _Toc42267633 \h </w:instrText>
+              <w:instrText xml:space="preserve"> PAGEREF _Toc42550302 \h </w:instrText>
             </w:r>
             <w:r>
               <w:rPr>
@@ -2568,7 +2565,7 @@
                 <w:noProof/>
                 <w:webHidden/>
               </w:rPr>
-              <w:t>11</w:t>
+              <w:t>12</w:t>
             </w:r>
             <w:r>
               <w:rPr>
@@ -2591,7 +2588,7 @@
               <w:lang w:eastAsia="fr-CH"/>
             </w:rPr>
           </w:pPr>
-          <w:hyperlink w:anchor="_Toc42267634" w:history="1">
+          <w:hyperlink w:anchor="_Toc42550303" w:history="1">
             <w:r>
               <w:rPr>
                 <w:rStyle w:val="Lienhypertexte"/>
@@ -2618,7 +2615,7 @@
                 <w:noProof/>
                 <w:webHidden/>
               </w:rPr>
-              <w:instrText xml:space="preserve"> PAGEREF _Toc42267634 \h </w:instrText>
+              <w:instrText xml:space="preserve"> PAGEREF _Toc42550303 \h </w:instrText>
             </w:r>
             <w:r>
               <w:rPr>
@@ -2638,7 +2635,7 @@
                 <w:noProof/>
                 <w:webHidden/>
               </w:rPr>
-              <w:t>12</w:t>
+              <w:t>13</w:t>
             </w:r>
             <w:r>
               <w:rPr>
@@ -2661,7 +2658,7 @@
               <w:lang w:eastAsia="fr-CH"/>
             </w:rPr>
           </w:pPr>
-          <w:hyperlink w:anchor="_Toc42267635" w:history="1">
+          <w:hyperlink w:anchor="_Toc42550304" w:history="1">
             <w:r>
               <w:rPr>
                 <w:rStyle w:val="Lienhypertexte"/>
@@ -2688,7 +2685,7 @@
                 <w:noProof/>
                 <w:webHidden/>
               </w:rPr>
-              <w:instrText xml:space="preserve"> PAGEREF _Toc42267635 \h </w:instrText>
+              <w:instrText xml:space="preserve"> PAGEREF _Toc42550304 \h </w:instrText>
             </w:r>
             <w:r>
               <w:rPr>
@@ -2708,7 +2705,7 @@
                 <w:noProof/>
                 <w:webHidden/>
               </w:rPr>
-              <w:t>12</w:t>
+              <w:t>13</w:t>
             </w:r>
             <w:r>
               <w:rPr>
@@ -2731,7 +2728,7 @@
               <w:lang w:eastAsia="fr-CH"/>
             </w:rPr>
           </w:pPr>
-          <w:hyperlink w:anchor="_Toc42267636" w:history="1">
+          <w:hyperlink w:anchor="_Toc42550305" w:history="1">
             <w:r>
               <w:rPr>
                 <w:rStyle w:val="Lienhypertexte"/>
@@ -2758,7 +2755,7 @@
                 <w:noProof/>
                 <w:webHidden/>
               </w:rPr>
-              <w:instrText xml:space="preserve"> PAGEREF _Toc42267636 \h </w:instrText>
+              <w:instrText xml:space="preserve"> PAGEREF _Toc42550305 \h </w:instrText>
             </w:r>
             <w:r>
               <w:rPr>
@@ -2778,7 +2775,147 @@
                 <w:noProof/>
                 <w:webHidden/>
               </w:rPr>
-              <w:t>12</w:t>
+              <w:t>13</w:t>
+            </w:r>
+            <w:r>
+              <w:rPr>
+                <w:noProof/>
+                <w:webHidden/>
+              </w:rPr>
+              <w:fldChar w:fldCharType="end"/>
+            </w:r>
+          </w:hyperlink>
+        </w:p>
+        <w:p>
+          <w:pPr>
+            <w:pStyle w:val="TM1"/>
+            <w:tabs>
+              <w:tab w:val="right" w:leader="dot" w:pos="9016"/>
+            </w:tabs>
+            <w:rPr>
+              <w:rFonts w:eastAsiaTheme="minorEastAsia"/>
+              <w:noProof/>
+              <w:lang w:eastAsia="fr-CH"/>
+            </w:rPr>
+          </w:pPr>
+          <w:hyperlink w:anchor="_Toc42550306" w:history="1">
+            <w:r>
+              <w:rPr>
+                <w:rStyle w:val="Lienhypertexte"/>
+                <w:noProof/>
+              </w:rPr>
+              <w:t>Table des images</w:t>
+            </w:r>
+            <w:r>
+              <w:rPr>
+                <w:noProof/>
+                <w:webHidden/>
+              </w:rPr>
+              <w:tab/>
+            </w:r>
+            <w:r>
+              <w:rPr>
+                <w:noProof/>
+                <w:webHidden/>
+              </w:rPr>
+              <w:fldChar w:fldCharType="begin"/>
+            </w:r>
+            <w:r>
+              <w:rPr>
+                <w:noProof/>
+                <w:webHidden/>
+              </w:rPr>
+              <w:instrText xml:space="preserve"> PAGEREF _Toc42550306 \h </w:instrText>
+            </w:r>
+            <w:r>
+              <w:rPr>
+                <w:noProof/>
+                <w:webHidden/>
+              </w:rPr>
+            </w:r>
+            <w:r>
+              <w:rPr>
+                <w:noProof/>
+                <w:webHidden/>
+              </w:rPr>
+              <w:fldChar w:fldCharType="separate"/>
+            </w:r>
+            <w:r>
+              <w:rPr>
+                <w:noProof/>
+                <w:webHidden/>
+              </w:rPr>
+              <w:t>14</w:t>
+            </w:r>
+            <w:r>
+              <w:rPr>
+                <w:noProof/>
+                <w:webHidden/>
+              </w:rPr>
+              <w:fldChar w:fldCharType="end"/>
+            </w:r>
+          </w:hyperlink>
+        </w:p>
+        <w:p>
+          <w:pPr>
+            <w:pStyle w:val="TM1"/>
+            <w:tabs>
+              <w:tab w:val="right" w:leader="dot" w:pos="9016"/>
+            </w:tabs>
+            <w:rPr>
+              <w:rFonts w:eastAsiaTheme="minorEastAsia"/>
+              <w:noProof/>
+              <w:lang w:eastAsia="fr-CH"/>
+            </w:rPr>
+          </w:pPr>
+          <w:hyperlink w:anchor="_Toc42550307" w:history="1">
+            <w:r>
+              <w:rPr>
+                <w:rStyle w:val="Lienhypertexte"/>
+                <w:noProof/>
+              </w:rPr>
+              <w:t>Annexes</w:t>
+            </w:r>
+            <w:r>
+              <w:rPr>
+                <w:noProof/>
+                <w:webHidden/>
+              </w:rPr>
+              <w:tab/>
+            </w:r>
+            <w:r>
+              <w:rPr>
+                <w:noProof/>
+                <w:webHidden/>
+              </w:rPr>
+              <w:fldChar w:fldCharType="begin"/>
+            </w:r>
+            <w:r>
+              <w:rPr>
+                <w:noProof/>
+                <w:webHidden/>
+              </w:rPr>
+              <w:instrText xml:space="preserve"> PAGEREF _Toc42550307 \h </w:instrText>
+            </w:r>
+            <w:r>
+              <w:rPr>
+                <w:noProof/>
+                <w:webHidden/>
+              </w:rPr>
+            </w:r>
+            <w:r>
+              <w:rPr>
+                <w:noProof/>
+                <w:webHidden/>
+              </w:rPr>
+              <w:fldChar w:fldCharType="separate"/>
+            </w:r>
+            <w:r>
+              <w:rPr>
+                <w:noProof/>
+                <w:webHidden/>
+              </w:rPr>
+              <w:t>15</w:t>
             </w:r>
             <w:r>
               <w:rPr>
@@ -2811,7 +2948,7 @@
       <w:pPr>
         <w:pStyle w:val="Titre1"/>
       </w:pPr>
-      <w:bookmarkStart w:id="0" w:name="_Toc42267613"/>
+      <w:bookmarkStart w:id="0" w:name="_Toc42550282"/>
       <w:r>
         <w:lastRenderedPageBreak/>
         <w:t>Introduction</w:t>
@@ -2827,17 +2964,22 @@
       <w:pPr>
         <w:pStyle w:val="Titre1"/>
       </w:pPr>
-      <w:bookmarkStart w:id="1" w:name="_Toc42267614"/>
+      <w:bookmarkStart w:id="1" w:name="_Toc42550283"/>
       <w:r>
         <w:t>Installation</w:t>
       </w:r>
       <w:bookmarkEnd w:id="1"/>
     </w:p>
     <w:p>
+      <w:r>
+        <w:t>Pour installer le programme il suffit de télécharger le dossier et de lancer MotoCare.exe</w:t>
+      </w:r>
+    </w:p>
+    <w:p>
       <w:pPr>
         <w:pStyle w:val="Titre1"/>
       </w:pPr>
-      <w:bookmarkStart w:id="2" w:name="_Toc42267615"/>
+      <w:bookmarkStart w:id="2" w:name="_Toc42550284"/>
       <w:r>
         <w:t>Présentation</w:t>
       </w:r>
@@ -2850,7 +2992,7 @@
       <w:pPr>
         <w:pStyle w:val="Titre2"/>
       </w:pPr>
-      <w:bookmarkStart w:id="3" w:name="_Toc42267616"/>
+      <w:bookmarkStart w:id="3" w:name="_Toc42550285"/>
       <w:r>
         <w:t>Interface Principale</w:t>
       </w:r>
@@ -2914,84 +3056,69 @@
       <w:pPr>
         <w:pStyle w:val="Lgende"/>
       </w:pPr>
-      <w:bookmarkStart w:id="4" w:name="_Toc42268552"/>
+      <w:bookmarkStart w:id="4" w:name="_Toc42550308"/>
       <w:r>
         <w:t xml:space="preserve">Figure </w:t>
       </w:r>
-      <w:r>
-        <w:fldChar w:fldCharType="begin"/>
-      </w:r>
-      <w:r>
-        <w:instrText xml:space="preserve"> SEQ Figure \* ARABIC </w:instrText>
-      </w:r>
-      <w:r>
-        <w:fldChar w:fldCharType="separate"/>
-      </w:r>
+      <w:fldSimple w:instr=" SEQ Figure \* ARABIC ">
+        <w:r>
+          <w:rPr>
+            <w:noProof/>
+          </w:rPr>
+          <w:t>1</w:t>
+        </w:r>
+      </w:fldSimple>
+      <w:r>
+        <w:t xml:space="preserve"> - Fenêtre principale</w:t>
+      </w:r>
+      <w:r>
+        <w:t xml:space="preserve"> sans véhicule</w:t>
+      </w:r>
+      <w:bookmarkEnd w:id="4"/>
+    </w:p>
+    <w:p>
+      <w:r>
+        <w:tab/>
+        <w:t>Cette fenêtre apparait au lancement de l’application si nous n’avons aucun véhicule enregistré. Vu qu’il n’y a pas de véhicule les onglets trajet, carnet et gestion ne sont pas visible. Seul l’onglet Point d’intérêts est visible car il ne dépend pas des véhicules. Les boutons modifier et supprimer ce véhicule sont en conséquence pas activés.</w:t>
+      </w:r>
+    </w:p>
+    <w:p>
+      <w:r>
+        <w:tab/>
+        <w:t xml:space="preserve">L’utilisateur peut ajouter un véhicule en cliquant sur le bouton ou ajouter un point d’intérêt. Pour ajouter un point d’intérêt voir page </w:t>
+      </w:r>
+      <w:r>
+        <w:t>13</w:t>
+      </w:r>
+      <w:r>
+        <w:t xml:space="preserve"> de ce document.</w:t>
+      </w:r>
+    </w:p>
+    <w:p>
+      <w:pPr>
+        <w:pStyle w:val="Titre2"/>
+      </w:pPr>
+      <w:bookmarkStart w:id="5" w:name="_Toc42550286"/>
+      <w:r>
+        <w:lastRenderedPageBreak/>
+        <w:t>Interface Principale Avec Véhicule</w:t>
+      </w:r>
+      <w:bookmarkEnd w:id="5"/>
+    </w:p>
+    <w:p>
+      <w:r>
+        <w:tab/>
+        <w:t>Une fois que l’utilisateur possède un ou plusieurs véhicules, la fenêtre principale doit ressembler à ça, sauf sans les trajets :</w:t>
+      </w:r>
+    </w:p>
+    <w:p>
+      <w:pPr>
+        <w:keepNext/>
+      </w:pPr>
       <w:r>
         <w:rPr>
           <w:noProof/>
         </w:rPr>
-        <w:t>1</w:t>
-      </w:r>
-      <w:r>
-        <w:rPr>
-          <w:noProof/>
-        </w:rPr>
-        <w:fldChar w:fldCharType="end"/>
-      </w:r>
-      <w:r>
-        <w:t xml:space="preserve"> - Fenêtre principale</w:t>
-      </w:r>
-      <w:r>
-        <w:t xml:space="preserve"> sans véhicule</w:t>
-      </w:r>
-      <w:bookmarkEnd w:id="4"/>
-    </w:p>
-    <w:p>
-      <w:r>
-        <w:tab/>
-        <w:t>Cette fenêtre apparait au lancement de l’application si nous n’avons aucun véhicule enregistré. Vu qu’il n’y a pas de véhicule les onglets trajet, carnet et gestion ne sont pas visible. Seul l’onglet Point d’intérêts est visible car il ne dépend pas des véhicules. Les boutons modifier et supprimer ce véhicule sont en conséquence pas activés.</w:t>
-      </w:r>
-    </w:p>
-    <w:p>
-      <w:r>
-        <w:tab/>
-        <w:t xml:space="preserve">L’utilisateur peut ajouter un véhicule en cliquant sur le bouton ou ajouter un point d’intérêt. Pour ajouter un point d’intérêt </w:t>
-      </w:r>
-      <w:proofErr w:type="gramStart"/>
-      <w:r>
-        <w:t>voir</w:t>
-      </w:r>
-      <w:proofErr w:type="gramEnd"/>
-      <w:r>
-        <w:t xml:space="preserve"> page X de ce document.</w:t>
-      </w:r>
-    </w:p>
-    <w:p>
-      <w:pPr>
-        <w:pStyle w:val="Titre2"/>
-      </w:pPr>
-      <w:bookmarkStart w:id="5" w:name="_Toc42267617"/>
-      <w:r>
-        <w:t>Interface Principale Avec Véhicule</w:t>
-      </w:r>
-      <w:bookmarkEnd w:id="5"/>
-    </w:p>
-    <w:p>
-      <w:r>
-        <w:tab/>
-        <w:t>Une fois que l’utilisateur possède un ou plusieurs véhicules, la fenêtre principale doit ressembler à ça, sauf sans les trajets :</w:t>
-      </w:r>
-    </w:p>
-    <w:p>
-      <w:pPr>
-        <w:keepNext/>
-      </w:pPr>
-      <w:r>
-        <w:rPr>
-          <w:noProof/>
-        </w:rPr>
-        <w:lastRenderedPageBreak/>
         <w:drawing>
           <wp:inline distT="0" distB="0" distL="0" distR="0" wp14:anchorId="6522051F" wp14:editId="652B69E0">
             <wp:extent cx="5731510" cy="3968115"/>
@@ -3039,31 +3166,18 @@
       <w:pPr>
         <w:pStyle w:val="Lgende"/>
       </w:pPr>
-      <w:bookmarkStart w:id="6" w:name="_Toc42268553"/>
+      <w:bookmarkStart w:id="6" w:name="_Toc42550309"/>
       <w:r>
         <w:t xml:space="preserve">Figure </w:t>
       </w:r>
-      <w:r>
-        <w:fldChar w:fldCharType="begin"/>
-      </w:r>
-      <w:r>
-        <w:instrText xml:space="preserve"> SEQ Figure \* ARABIC </w:instrText>
-      </w:r>
-      <w:r>
-        <w:fldChar w:fldCharType="separate"/>
-      </w:r>
-      <w:r>
-        <w:rPr>
-          <w:noProof/>
-        </w:rPr>
-        <w:t>2</w:t>
-      </w:r>
-      <w:r>
-        <w:rPr>
-          <w:noProof/>
-        </w:rPr>
-        <w:fldChar w:fldCharType="end"/>
-      </w:r>
+      <w:fldSimple w:instr=" SEQ Figure \* ARABIC ">
+        <w:r>
+          <w:rPr>
+            <w:noProof/>
+          </w:rPr>
+          <w:t>2</w:t>
+        </w:r>
+      </w:fldSimple>
       <w:r>
         <w:t xml:space="preserve"> - </w:t>
       </w:r>
@@ -3143,15 +3257,13 @@
         <w:ind w:firstLine="360"/>
       </w:pPr>
       <w:r>
-        <w:t xml:space="preserve">Puis, il peut faire pareil que quand il n’a pas de véhicule, il peut en ajouter un ou ajouter un point d’intérêt. Pour ajouter un point d’intérêt </w:t>
-      </w:r>
-      <w:proofErr w:type="gramStart"/>
-      <w:r>
-        <w:t>voir</w:t>
-      </w:r>
-      <w:proofErr w:type="gramEnd"/>
-      <w:r>
-        <w:t xml:space="preserve"> page X de ce document.</w:t>
+        <w:t xml:space="preserve">Puis, il peut faire pareil que quand il n’a pas de véhicule, il peut en ajouter un ou ajouter un point d’intérêt. Pour ajouter un point d’intérêt voir page </w:t>
+      </w:r>
+      <w:r>
+        <w:t>13</w:t>
+      </w:r>
+      <w:r>
+        <w:t xml:space="preserve"> de ce document.</w:t>
       </w:r>
     </w:p>
     <w:p>
@@ -3171,7 +3283,7 @@
       <w:pPr>
         <w:pStyle w:val="Titre2"/>
       </w:pPr>
-      <w:bookmarkStart w:id="7" w:name="_Toc42267618"/>
+      <w:bookmarkStart w:id="7" w:name="_Toc42550287"/>
       <w:r>
         <w:lastRenderedPageBreak/>
         <w:t>Les Véhicules</w:t>
@@ -3182,7 +3294,7 @@
       <w:pPr>
         <w:pStyle w:val="Titre3"/>
       </w:pPr>
-      <w:bookmarkStart w:id="8" w:name="_Toc42267619"/>
+      <w:bookmarkStart w:id="8" w:name="_Toc42550288"/>
       <w:r>
         <w:t>Ajouter un véhicule</w:t>
       </w:r>
@@ -3204,6 +3316,66 @@
       </w:r>
     </w:p>
     <w:p>
+      <w:r>
+        <w:t>Une fois cliqué sur le bouton cette fenêtre apparaît :</w:t>
+      </w:r>
+      <w:r>
+        <w:rPr>
+          <w:noProof/>
+        </w:rPr>
+        <w:t xml:space="preserve"> </w:t>
+      </w:r>
+    </w:p>
+    <w:p>
+      <w:pPr>
+        <w:jc w:val="center"/>
+      </w:pPr>
+      <w:r>
+        <w:rPr>
+          <w:noProof/>
+        </w:rPr>
+        <w:drawing>
+          <wp:inline distT="0" distB="0" distL="0" distR="0" wp14:anchorId="785F5682" wp14:editId="7C86A605">
+            <wp:extent cx="3121200" cy="3981600"/>
+            <wp:effectExtent l="0" t="0" r="3175" b="0"/>
+            <wp:docPr id="11" name="Image 11" descr="Une image contenant capture d’écran&#10;&#10;Description générée automatiquement"/>
+            <wp:cNvGraphicFramePr>
+              <a:graphicFrameLocks xmlns:a="http://schemas.openxmlformats.org/drawingml/2006/main" noChangeAspect="1"/>
+            </wp:cNvGraphicFramePr>
+            <a:graphic xmlns:a="http://schemas.openxmlformats.org/drawingml/2006/main">
+              <a:graphicData uri="http://schemas.openxmlformats.org/drawingml/2006/picture">
+                <pic:pic xmlns:pic="http://schemas.openxmlformats.org/drawingml/2006/picture">
+                  <pic:nvPicPr>
+                    <pic:cNvPr id="11" name="AjoutVehicule.jpg"/>
+                    <pic:cNvPicPr/>
+                  </pic:nvPicPr>
+                  <pic:blipFill>
+                    <a:blip r:embed="rId10" cstate="print">
+                      <a:extLst>
+                        <a:ext uri="{28A0092B-C50C-407E-A947-70E740481C1C}">
+                          <a14:useLocalDpi xmlns:a14="http://schemas.microsoft.com/office/drawing/2010/main" val="0"/>
+                        </a:ext>
+                      </a:extLst>
+                    </a:blip>
+                    <a:stretch>
+                      <a:fillRect/>
+                    </a:stretch>
+                  </pic:blipFill>
+                  <pic:spPr>
+                    <a:xfrm>
+                      <a:off x="0" y="0"/>
+                      <a:ext cx="3121200" cy="3981600"/>
+                    </a:xfrm>
+                    <a:prstGeom prst="rect">
+                      <a:avLst/>
+                    </a:prstGeom>
+                  </pic:spPr>
+                </pic:pic>
+              </a:graphicData>
+            </a:graphic>
+          </wp:inline>
+        </w:drawing>
+      </w:r>
       <w:r>
         <w:rPr>
           <w:noProof/>
@@ -3211,17 +3383,9 @@
         <mc:AlternateContent>
           <mc:Choice Requires="wps">
             <w:drawing>
-              <wp:anchor distT="0" distB="0" distL="114300" distR="114300" simplePos="0" relativeHeight="251710464" behindDoc="0" locked="0" layoutInCell="1" allowOverlap="1" wp14:anchorId="0EAC839F" wp14:editId="23146DF2">
-                <wp:simplePos x="0" y="0"/>
-                <wp:positionH relativeFrom="column">
-                  <wp:posOffset>1246505</wp:posOffset>
-                </wp:positionH>
-                <wp:positionV relativeFrom="paragraph">
-                  <wp:posOffset>4400550</wp:posOffset>
-                </wp:positionV>
+              <wp:inline distT="0" distB="0" distL="0" distR="0" wp14:anchorId="4038FD95" wp14:editId="65650E46">
                 <wp:extent cx="3121025" cy="635"/>
-                <wp:effectExtent l="0" t="0" r="0" b="0"/>
-                <wp:wrapTopAndBottom/>
+                <wp:effectExtent l="0" t="0" r="3175" b="0"/>
                 <wp:docPr id="40" name="Zone de texte 40"/>
                 <wp:cNvGraphicFramePr/>
                 <a:graphic xmlns:a="http://schemas.openxmlformats.org/drawingml/2006/main">
@@ -3252,7 +3416,7 @@
                                 <w:noProof/>
                               </w:rPr>
                             </w:pPr>
-                            <w:bookmarkStart w:id="9" w:name="_Toc42268554"/>
+                            <w:bookmarkStart w:id="9" w:name="_Toc42550310"/>
                             <w:r>
                               <w:t xml:space="preserve">Figure </w:t>
                             </w:r>
@@ -3296,16 +3460,12 @@
                     </wps:wsp>
                   </a:graphicData>
                 </a:graphic>
-              </wp:anchor>
+              </wp:inline>
             </w:drawing>
           </mc:Choice>
           <mc:Fallback>
             <w:pict>
-              <v:shapetype w14:anchorId="0EAC839F" id="_x0000_t202" coordsize="21600,21600" o:spt="202" path="m,l,21600r21600,l21600,xe">
-                <v:stroke joinstyle="miter"/>
-                <v:path gradientshapeok="t" o:connecttype="rect"/>
-              </v:shapetype>
-              <v:shape id="Zone de texte 40" o:spid="_x0000_s1028" type="#_x0000_t202" style="position:absolute;margin-left:98.15pt;margin-top:346.5pt;width:245.75pt;height:.05pt;z-index:251710464;visibility:visible;mso-wrap-style:square;mso-wrap-distance-left:9pt;mso-wrap-distance-top:0;mso-wrap-distance-right:9pt;mso-wrap-distance-bottom:0;mso-position-horizontal:absolute;mso-position-horizontal-relative:text;mso-position-vertical:absolute;mso-position-vertical-relative:text;v-text-anchor:top" o:gfxdata="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" stroked="f">
+              <v:shape w14:anchorId="4038FD95" id="Zone de texte 40" o:spid="_x0000_s1028" type="#_x0000_t202" style="width:245.75pt;height:.05pt;visibility:visible;mso-wrap-style:square;mso-left-percent:-10001;mso-top-percent:-10001;mso-position-horizontal:absolute;mso-position-horizontal-relative:char;mso-position-vertical:absolute;mso-position-vertical-relative:line;mso-left-percent:-10001;mso-top-percent:-10001;v-text-anchor:top" o:gfxdata="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" stroked="f">
                 <v:textbox style="mso-fit-shape-to-text:t" inset="0,0,0,0">
                   <w:txbxContent>
                     <w:p>
@@ -3315,7 +3475,7 @@
                           <w:noProof/>
                         </w:rPr>
                       </w:pPr>
-                      <w:bookmarkStart w:id="10" w:name="_Toc42268554"/>
+                      <w:bookmarkStart w:id="10" w:name="_Toc42550310"/>
                       <w:r>
                         <w:t xml:space="preserve">Figure </w:t>
                       </w:r>
@@ -3350,78 +3510,13 @@
                     </w:p>
                   </w:txbxContent>
                 </v:textbox>
-                <w10:wrap type="topAndBottom"/>
+                <w10:anchorlock/>
               </v:shape>
             </w:pict>
           </mc:Fallback>
         </mc:AlternateContent>
       </w:r>
-      <w:r>
-        <w:rPr>
-          <w:noProof/>
-        </w:rPr>
-        <w:drawing>
-          <wp:anchor distT="0" distB="0" distL="114300" distR="114300" simplePos="0" relativeHeight="251672576" behindDoc="0" locked="0" layoutInCell="1" allowOverlap="1" wp14:anchorId="293DBF6A" wp14:editId="249F97C2">
-            <wp:simplePos x="0" y="0"/>
-            <wp:positionH relativeFrom="page">
-              <wp:align>center</wp:align>
-            </wp:positionH>
-            <wp:positionV relativeFrom="paragraph">
-              <wp:posOffset>285750</wp:posOffset>
-            </wp:positionV>
-            <wp:extent cx="3121200" cy="3981600"/>
-            <wp:effectExtent l="0" t="0" r="3175" b="0"/>
-            <wp:wrapTopAndBottom/>
-            <wp:docPr id="11" name="Image 11" descr="Une image contenant capture d’écran&#10;&#10;Description générée automatiquement"/>
-            <wp:cNvGraphicFramePr>
-              <a:graphicFrameLocks xmlns:a="http://schemas.openxmlformats.org/drawingml/2006/main" noChangeAspect="1"/>
-            </wp:cNvGraphicFramePr>
-            <a:graphic xmlns:a="http://schemas.openxmlformats.org/drawingml/2006/main">
-              <a:graphicData uri="http://schemas.openxmlformats.org/drawingml/2006/picture">
-                <pic:pic xmlns:pic="http://schemas.openxmlformats.org/drawingml/2006/picture">
-                  <pic:nvPicPr>
-                    <pic:cNvPr id="11" name="AjoutVehicule.jpg"/>
-                    <pic:cNvPicPr/>
-                  </pic:nvPicPr>
-                  <pic:blipFill>
-                    <a:blip r:embed="rId10" cstate="print">
-                      <a:extLst>
-                        <a:ext uri="{28A0092B-C50C-407E-A947-70E740481C1C}">
-                          <a14:useLocalDpi xmlns:a14="http://schemas.microsoft.com/office/drawing/2010/main" val="0"/>
-                        </a:ext>
-                      </a:extLst>
-                    </a:blip>
-                    <a:stretch>
-                      <a:fillRect/>
-                    </a:stretch>
-                  </pic:blipFill>
-                  <pic:spPr>
-                    <a:xfrm>
-                      <a:off x="0" y="0"/>
-                      <a:ext cx="3121200" cy="3981600"/>
-                    </a:xfrm>
-                    <a:prstGeom prst="rect">
-                      <a:avLst/>
-                    </a:prstGeom>
-                  </pic:spPr>
-                </pic:pic>
-              </a:graphicData>
-            </a:graphic>
-            <wp14:sizeRelH relativeFrom="margin">
-              <wp14:pctWidth>0</wp14:pctWidth>
-            </wp14:sizeRelH>
-            <wp14:sizeRelV relativeFrom="margin">
-              <wp14:pctHeight>0</wp14:pctHeight>
-            </wp14:sizeRelV>
-          </wp:anchor>
-        </w:drawing>
-      </w:r>
-      <w:r>
-        <w:tab/>
-        <w:t>Une fois cliqué sur le bouton cette fenêtre apparaît :</w:t>
-      </w:r>
-    </w:p>
-    <w:p/>
+    </w:p>
     <w:p>
       <w:bookmarkStart w:id="11" w:name="_Hlk42519585"/>
       <w:r>
@@ -3463,16 +3558,11 @@
       <w:r>
         <w:t xml:space="preserve">Dans « Nb. </w:t>
       </w:r>
-      <w:proofErr w:type="gramStart"/>
       <w:r>
         <w:t>d</w:t>
       </w:r>
       <w:r>
-        <w:t>e</w:t>
-      </w:r>
-      <w:proofErr w:type="gramEnd"/>
-      <w:r>
-        <w:t xml:space="preserve"> Km lors de l’achat », l’utilisateur doit simplement </w:t>
+        <w:t xml:space="preserve">e Km lors de l’achat », l’utilisateur doit simplement </w:t>
       </w:r>
       <w:r>
         <w:t>à combien de kilomètre était la moto lorsqu’il l’a achetée.</w:t>
@@ -3490,15 +3580,7 @@
         <w:t>Pour « Photo », l’utilisateur doit cliquer sur le bouton « Ajouter une photo », ce qui lui ouvrira l’explorateur de fichier et il peut alors sélectionner une seule photo de son choix</w:t>
       </w:r>
       <w:r>
-        <w:t xml:space="preserve"> au format .png </w:t>
-      </w:r>
-      <w:proofErr w:type="gramStart"/>
-      <w:r>
-        <w:t>ou</w:t>
-      </w:r>
-      <w:proofErr w:type="gramEnd"/>
-      <w:r>
-        <w:t xml:space="preserve"> .jpg</w:t>
+        <w:t xml:space="preserve"> au format .png ou .jpg</w:t>
       </w:r>
       <w:r>
         <w:t>.</w:t>
@@ -3566,6 +3648,7 @@
         <w:pStyle w:val="Lgende"/>
         <w:jc w:val="center"/>
       </w:pPr>
+      <w:bookmarkStart w:id="12" w:name="_Toc42550311"/>
       <w:r>
         <w:t xml:space="preserve">Figure </w:t>
       </w:r>
@@ -3580,6 +3663,7 @@
       <w:r>
         <w:t xml:space="preserve"> - Mauvais format</w:t>
       </w:r>
+      <w:bookmarkEnd w:id="12"/>
     </w:p>
     <w:p>
       <w:pPr>
@@ -3599,12 +3683,12 @@
       <w:pPr>
         <w:pStyle w:val="Titre3"/>
       </w:pPr>
-      <w:bookmarkStart w:id="12" w:name="_Toc42267620"/>
+      <w:bookmarkStart w:id="13" w:name="_Toc42550289"/>
       <w:bookmarkEnd w:id="11"/>
       <w:r>
         <w:t>Modifier un véhicule</w:t>
       </w:r>
-      <w:bookmarkEnd w:id="12"/>
+      <w:bookmarkEnd w:id="13"/>
     </w:p>
     <w:p>
       <w:r>
@@ -3710,38 +3794,25 @@
                                 <w:noProof/>
                               </w:rPr>
                             </w:pPr>
-                            <w:bookmarkStart w:id="13" w:name="_Toc42268555"/>
+                            <w:bookmarkStart w:id="14" w:name="_Toc42550312"/>
                             <w:r>
                               <w:t xml:space="preserve">Figure </w:t>
                             </w:r>
-                            <w:r>
-                              <w:fldChar w:fldCharType="begin"/>
-                            </w:r>
-                            <w:r>
-                              <w:instrText xml:space="preserve"> SEQ Figure \* ARABIC </w:instrText>
-                            </w:r>
-                            <w:r>
-                              <w:fldChar w:fldCharType="separate"/>
-                            </w:r>
-                            <w:r>
-                              <w:rPr>
-                                <w:noProof/>
-                              </w:rPr>
-                              <w:t>5</w:t>
-                            </w:r>
-                            <w:r>
-                              <w:rPr>
-                                <w:noProof/>
-                              </w:rPr>
-                              <w:fldChar w:fldCharType="end"/>
-                            </w:r>
+                            <w:fldSimple w:instr=" SEQ Figure \* ARABIC ">
+                              <w:r>
+                                <w:rPr>
+                                  <w:noProof/>
+                                </w:rPr>
+                                <w:t>5</w:t>
+                              </w:r>
+                            </w:fldSimple>
                             <w:r>
                               <w:t xml:space="preserve"> - </w:t>
                             </w:r>
                             <w:r>
                               <w:t>Sélectionner véhicule</w:t>
                             </w:r>
-                            <w:bookmarkEnd w:id="13"/>
+                            <w:bookmarkEnd w:id="14"/>
                           </w:p>
                         </w:txbxContent>
                       </wps:txbx>
@@ -3769,38 +3840,25 @@
                           <w:noProof/>
                         </w:rPr>
                       </w:pPr>
-                      <w:bookmarkStart w:id="14" w:name="_Toc42268555"/>
+                      <w:bookmarkStart w:id="15" w:name="_Toc42550312"/>
                       <w:r>
                         <w:t xml:space="preserve">Figure </w:t>
                       </w:r>
-                      <w:r>
-                        <w:fldChar w:fldCharType="begin"/>
-                      </w:r>
-                      <w:r>
-                        <w:instrText xml:space="preserve"> SEQ Figure \* ARABIC </w:instrText>
-                      </w:r>
-                      <w:r>
-                        <w:fldChar w:fldCharType="separate"/>
-                      </w:r>
-                      <w:r>
-                        <w:rPr>
-                          <w:noProof/>
-                        </w:rPr>
-                        <w:t>5</w:t>
-                      </w:r>
-                      <w:r>
-                        <w:rPr>
-                          <w:noProof/>
-                        </w:rPr>
-                        <w:fldChar w:fldCharType="end"/>
-                      </w:r>
+                      <w:fldSimple w:instr=" SEQ Figure \* ARABIC ">
+                        <w:r>
+                          <w:rPr>
+                            <w:noProof/>
+                          </w:rPr>
+                          <w:t>5</w:t>
+                        </w:r>
+                      </w:fldSimple>
                       <w:r>
                         <w:t xml:space="preserve"> - </w:t>
                       </w:r>
                       <w:r>
                         <w:t>Sélectionner véhicule</w:t>
                       </w:r>
-                      <w:bookmarkEnd w:id="14"/>
+                      <w:bookmarkEnd w:id="15"/>
                     </w:p>
                   </w:txbxContent>
                 </v:textbox>
@@ -3818,171 +3876,18 @@
       </w:r>
     </w:p>
     <w:p>
+      <w:pPr>
+        <w:jc w:val="center"/>
+      </w:pPr>
       <w:r>
         <w:rPr>
           <w:noProof/>
         </w:rPr>
         <w:lastRenderedPageBreak/>
-        <mc:AlternateContent>
-          <mc:Choice Requires="wps">
-            <w:drawing>
-              <wp:anchor distT="0" distB="0" distL="114300" distR="114300" simplePos="0" relativeHeight="251714560" behindDoc="0" locked="0" layoutInCell="1" allowOverlap="1" wp14:anchorId="1AF7BA5C" wp14:editId="29581987">
-                <wp:simplePos x="0" y="0"/>
-                <wp:positionH relativeFrom="column">
-                  <wp:posOffset>1243965</wp:posOffset>
-                </wp:positionH>
-                <wp:positionV relativeFrom="paragraph">
-                  <wp:posOffset>4196715</wp:posOffset>
-                </wp:positionV>
-                <wp:extent cx="3243580" cy="635"/>
-                <wp:effectExtent l="0" t="0" r="0" b="0"/>
-                <wp:wrapTopAndBottom/>
-                <wp:docPr id="42" name="Zone de texte 42"/>
-                <wp:cNvGraphicFramePr/>
-                <a:graphic xmlns:a="http://schemas.openxmlformats.org/drawingml/2006/main">
-                  <a:graphicData uri="http://schemas.microsoft.com/office/word/2010/wordprocessingShape">
-                    <wps:wsp>
-                      <wps:cNvSpPr txBox="1"/>
-                      <wps:spPr>
-                        <a:xfrm>
-                          <a:off x="0" y="0"/>
-                          <a:ext cx="3243580" cy="635"/>
-                        </a:xfrm>
-                        <a:prstGeom prst="rect">
-                          <a:avLst/>
-                        </a:prstGeom>
-                        <a:solidFill>
-                          <a:prstClr val="white"/>
-                        </a:solidFill>
-                        <a:ln>
-                          <a:noFill/>
-                        </a:ln>
-                      </wps:spPr>
-                      <wps:txbx>
-                        <w:txbxContent>
-                          <w:p>
-                            <w:pPr>
-                              <w:pStyle w:val="Lgende"/>
-                              <w:rPr>
-                                <w:noProof/>
-                              </w:rPr>
-                            </w:pPr>
-                            <w:bookmarkStart w:id="15" w:name="_Toc42268556"/>
-                            <w:r>
-                              <w:t xml:space="preserve">Figure </w:t>
-                            </w:r>
-                            <w:r>
-                              <w:fldChar w:fldCharType="begin"/>
-                            </w:r>
-                            <w:r>
-                              <w:instrText xml:space="preserve"> SEQ Figure \* ARABIC </w:instrText>
-                            </w:r>
-                            <w:r>
-                              <w:fldChar w:fldCharType="separate"/>
-                            </w:r>
-                            <w:r>
-                              <w:rPr>
-                                <w:noProof/>
-                              </w:rPr>
-                              <w:t>6</w:t>
-                            </w:r>
-                            <w:r>
-                              <w:rPr>
-                                <w:noProof/>
-                              </w:rPr>
-                              <w:fldChar w:fldCharType="end"/>
-                            </w:r>
-                            <w:r>
-                              <w:t xml:space="preserve"> - </w:t>
-                            </w:r>
-                            <w:r>
-                              <w:t>Modifier véhicule</w:t>
-                            </w:r>
-                            <w:bookmarkEnd w:id="15"/>
-                          </w:p>
-                        </w:txbxContent>
-                      </wps:txbx>
-                      <wps:bodyPr rot="0" spcFirstLastPara="0" vertOverflow="overflow" horzOverflow="overflow" vert="horz" wrap="square" lIns="0" tIns="0" rIns="0" bIns="0" numCol="1" spcCol="0" rtlCol="0" fromWordArt="0" anchor="t" anchorCtr="0" forceAA="0" compatLnSpc="1">
-                        <a:prstTxWarp prst="textNoShape">
-                          <a:avLst/>
-                        </a:prstTxWarp>
-                        <a:spAutoFit/>
-                      </wps:bodyPr>
-                    </wps:wsp>
-                  </a:graphicData>
-                </a:graphic>
-              </wp:anchor>
-            </w:drawing>
-          </mc:Choice>
-          <mc:Fallback>
-            <w:pict>
-              <v:shape w14:anchorId="1AF7BA5C" id="Zone de texte 42" o:spid="_x0000_s1030" type="#_x0000_t202" style="position:absolute;margin-left:97.95pt;margin-top:330.45pt;width:255.4pt;height:.05pt;z-index:251714560;visibility:visible;mso-wrap-style:square;mso-wrap-distance-left:9pt;mso-wrap-distance-top:0;mso-wrap-distance-right:9pt;mso-wrap-distance-bottom:0;mso-position-horizontal:absolute;mso-position-horizontal-relative:text;mso-position-vertical:absolute;mso-position-vertical-relative:text;v-text-anchor:top" o:gfxdata="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" stroked="f">
-                <v:textbox style="mso-fit-shape-to-text:t" inset="0,0,0,0">
-                  <w:txbxContent>
-                    <w:p>
-                      <w:pPr>
-                        <w:pStyle w:val="Lgende"/>
-                        <w:rPr>
-                          <w:noProof/>
-                        </w:rPr>
-                      </w:pPr>
-                      <w:bookmarkStart w:id="16" w:name="_Toc42268556"/>
-                      <w:r>
-                        <w:t xml:space="preserve">Figure </w:t>
-                      </w:r>
-                      <w:r>
-                        <w:fldChar w:fldCharType="begin"/>
-                      </w:r>
-                      <w:r>
-                        <w:instrText xml:space="preserve"> SEQ Figure \* ARABIC </w:instrText>
-                      </w:r>
-                      <w:r>
-                        <w:fldChar w:fldCharType="separate"/>
-                      </w:r>
-                      <w:r>
-                        <w:rPr>
-                          <w:noProof/>
-                        </w:rPr>
-                        <w:t>6</w:t>
-                      </w:r>
-                      <w:r>
-                        <w:rPr>
-                          <w:noProof/>
-                        </w:rPr>
-                        <w:fldChar w:fldCharType="end"/>
-                      </w:r>
-                      <w:r>
-                        <w:t xml:space="preserve"> - </w:t>
-                      </w:r>
-                      <w:r>
-                        <w:t>Modifier véhicule</w:t>
-                      </w:r>
-                      <w:bookmarkEnd w:id="16"/>
-                    </w:p>
-                  </w:txbxContent>
-                </v:textbox>
-                <w10:wrap type="topAndBottom"/>
-              </v:shape>
-            </w:pict>
-          </mc:Fallback>
-        </mc:AlternateContent>
-      </w:r>
-      <w:r>
-        <w:rPr>
-          <w:noProof/>
-        </w:rPr>
         <w:drawing>
-          <wp:anchor distT="0" distB="0" distL="114300" distR="114300" simplePos="0" relativeHeight="251673600" behindDoc="0" locked="0" layoutInCell="1" allowOverlap="1" wp14:anchorId="3274ADC8" wp14:editId="795FA7DE">
-            <wp:simplePos x="0" y="0"/>
-            <wp:positionH relativeFrom="page">
-              <wp:align>center</wp:align>
-            </wp:positionH>
-            <wp:positionV relativeFrom="paragraph">
-              <wp:posOffset>0</wp:posOffset>
-            </wp:positionV>
+          <wp:inline distT="0" distB="0" distL="0" distR="0" wp14:anchorId="2D47BDA4" wp14:editId="344303B0">
             <wp:extent cx="3243600" cy="4140000"/>
             <wp:effectExtent l="0" t="0" r="0" b="0"/>
-            <wp:wrapTopAndBottom/>
             <wp:docPr id="12" name="Image 12" descr="Une image contenant capture d’écran&#10;&#10;Description générée automatiquement"/>
             <wp:cNvGraphicFramePr>
               <a:graphicFrameLocks xmlns:a="http://schemas.openxmlformats.org/drawingml/2006/main" noChangeAspect="1"/>
@@ -4018,37 +3923,171 @@
                 </pic:pic>
               </a:graphicData>
             </a:graphic>
-            <wp14:sizeRelH relativeFrom="margin">
-              <wp14:pctWidth>0</wp14:pctWidth>
-            </wp14:sizeRelH>
-            <wp14:sizeRelV relativeFrom="margin">
-              <wp14:pctHeight>0</wp14:pctHeight>
-            </wp14:sizeRelV>
-          </wp:anchor>
+          </wp:inline>
         </w:drawing>
       </w:r>
       <w:r>
+        <w:rPr>
+          <w:noProof/>
+        </w:rPr>
+        <mc:AlternateContent>
+          <mc:Choice Requires="wps">
+            <w:drawing>
+              <wp:inline distT="0" distB="0" distL="0" distR="0" wp14:anchorId="1CDD8CA4" wp14:editId="7A6935DC">
+                <wp:extent cx="3243580" cy="635"/>
+                <wp:effectExtent l="0" t="0" r="0" b="0"/>
+                <wp:docPr id="42" name="Zone de texte 42"/>
+                <wp:cNvGraphicFramePr/>
+                <a:graphic xmlns:a="http://schemas.openxmlformats.org/drawingml/2006/main">
+                  <a:graphicData uri="http://schemas.microsoft.com/office/word/2010/wordprocessingShape">
+                    <wps:wsp>
+                      <wps:cNvSpPr txBox="1"/>
+                      <wps:spPr>
+                        <a:xfrm>
+                          <a:off x="0" y="0"/>
+                          <a:ext cx="3243580" cy="635"/>
+                        </a:xfrm>
+                        <a:prstGeom prst="rect">
+                          <a:avLst/>
+                        </a:prstGeom>
+                        <a:solidFill>
+                          <a:prstClr val="white"/>
+                        </a:solidFill>
+                        <a:ln>
+                          <a:noFill/>
+                        </a:ln>
+                      </wps:spPr>
+                      <wps:txbx>
+                        <w:txbxContent>
+                          <w:p>
+                            <w:pPr>
+                              <w:pStyle w:val="Lgende"/>
+                              <w:rPr>
+                                <w:noProof/>
+                              </w:rPr>
+                            </w:pPr>
+                            <w:bookmarkStart w:id="16" w:name="_Toc42550313"/>
+                            <w:r>
+                              <w:t xml:space="preserve">Figure </w:t>
+                            </w:r>
+                            <w:r>
+                              <w:fldChar w:fldCharType="begin"/>
+                            </w:r>
+                            <w:r>
+                              <w:instrText xml:space="preserve"> SEQ Figure \* ARABIC </w:instrText>
+                            </w:r>
+                            <w:r>
+                              <w:fldChar w:fldCharType="separate"/>
+                            </w:r>
+                            <w:r>
+                              <w:rPr>
+                                <w:noProof/>
+                              </w:rPr>
+                              <w:t>6</w:t>
+                            </w:r>
+                            <w:r>
+                              <w:rPr>
+                                <w:noProof/>
+                              </w:rPr>
+                              <w:fldChar w:fldCharType="end"/>
+                            </w:r>
+                            <w:r>
+                              <w:t xml:space="preserve"> - </w:t>
+                            </w:r>
+                            <w:r>
+                              <w:t>Modifier véhicule</w:t>
+                            </w:r>
+                            <w:bookmarkEnd w:id="16"/>
+                          </w:p>
+                        </w:txbxContent>
+                      </wps:txbx>
+                      <wps:bodyPr rot="0" spcFirstLastPara="0" vertOverflow="overflow" horzOverflow="overflow" vert="horz" wrap="square" lIns="0" tIns="0" rIns="0" bIns="0" numCol="1" spcCol="0" rtlCol="0" fromWordArt="0" anchor="t" anchorCtr="0" forceAA="0" compatLnSpc="1">
+                        <a:prstTxWarp prst="textNoShape">
+                          <a:avLst/>
+                        </a:prstTxWarp>
+                        <a:spAutoFit/>
+                      </wps:bodyPr>
+                    </wps:wsp>
+                  </a:graphicData>
+                </a:graphic>
+              </wp:inline>
+            </w:drawing>
+          </mc:Choice>
+          <mc:Fallback>
+            <w:pict>
+              <v:shape w14:anchorId="1CDD8CA4" id="Zone de texte 42" o:spid="_x0000_s1030" type="#_x0000_t202" style="width:255.4pt;height:.05pt;visibility:visible;mso-wrap-style:square;mso-left-percent:-10001;mso-top-percent:-10001;mso-position-horizontal:absolute;mso-position-horizontal-relative:char;mso-position-vertical:absolute;mso-position-vertical-relative:line;mso-left-percent:-10001;mso-top-percent:-10001;v-text-anchor:top" o:gfxdata="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" stroked="f">
+                <v:textbox style="mso-fit-shape-to-text:t" inset="0,0,0,0">
+                  <w:txbxContent>
+                    <w:p>
+                      <w:pPr>
+                        <w:pStyle w:val="Lgende"/>
+                        <w:rPr>
+                          <w:noProof/>
+                        </w:rPr>
+                      </w:pPr>
+                      <w:bookmarkStart w:id="17" w:name="_Toc42550313"/>
+                      <w:r>
+                        <w:t xml:space="preserve">Figure </w:t>
+                      </w:r>
+                      <w:r>
+                        <w:fldChar w:fldCharType="begin"/>
+                      </w:r>
+                      <w:r>
+                        <w:instrText xml:space="preserve"> SEQ Figure \* ARABIC </w:instrText>
+                      </w:r>
+                      <w:r>
+                        <w:fldChar w:fldCharType="separate"/>
+                      </w:r>
+                      <w:r>
+                        <w:rPr>
+                          <w:noProof/>
+                        </w:rPr>
+                        <w:t>6</w:t>
+                      </w:r>
+                      <w:r>
+                        <w:rPr>
+                          <w:noProof/>
+                        </w:rPr>
+                        <w:fldChar w:fldCharType="end"/>
+                      </w:r>
+                      <w:r>
+                        <w:t xml:space="preserve"> - </w:t>
+                      </w:r>
+                      <w:r>
+                        <w:t>Modifier véhicule</w:t>
+                      </w:r>
+                      <w:bookmarkEnd w:id="17"/>
+                    </w:p>
+                  </w:txbxContent>
+                </v:textbox>
+                <w10:anchorlock/>
+              </v:shape>
+            </w:pict>
+          </mc:Fallback>
+        </mc:AlternateContent>
+      </w:r>
+    </w:p>
+    <w:p>
+      <w:r>
         <w:tab/>
-        <w:t xml:space="preserve">Ici il faut remplir les champs de la même manière que lors de l’ajout d’un nouveau véhicule, </w:t>
-      </w:r>
-      <w:proofErr w:type="gramStart"/>
-      <w:r>
-        <w:t>sauf qu’ils</w:t>
-      </w:r>
-      <w:proofErr w:type="gramEnd"/>
-      <w:r>
-        <w:t xml:space="preserve"> sont préremplis avec les valeurs actuelles du véhicule. Voir page X pour l’ajout d’un nouveau véhicule.</w:t>
+        <w:t xml:space="preserve">Ici il faut remplir les champs de la même manière que lors de l’ajout d’un nouveau véhicule, sauf qu’ils sont préremplis avec les valeurs actuelles du véhicule. Voir page </w:t>
+      </w:r>
+      <w:r>
+        <w:t>4</w:t>
+      </w:r>
+      <w:r>
+        <w:t xml:space="preserve"> pour l’ajout d’un nouveau véhicule.</w:t>
       </w:r>
     </w:p>
     <w:p>
       <w:pPr>
         <w:pStyle w:val="Titre3"/>
       </w:pPr>
-      <w:bookmarkStart w:id="17" w:name="_Toc42267621"/>
+      <w:bookmarkStart w:id="18" w:name="_Toc42550290"/>
       <w:r>
         <w:t>Supprimer un véhicule</w:t>
       </w:r>
-      <w:bookmarkEnd w:id="17"/>
+      <w:bookmarkEnd w:id="18"/>
     </w:p>
     <w:p>
       <w:r>
@@ -4151,38 +4190,25 @@
                                 <w:noProof/>
                               </w:rPr>
                             </w:pPr>
-                            <w:bookmarkStart w:id="18" w:name="_Toc42268557"/>
+                            <w:bookmarkStart w:id="19" w:name="_Toc42550314"/>
                             <w:r>
                               <w:t xml:space="preserve">Figure </w:t>
                             </w:r>
-                            <w:r>
-                              <w:fldChar w:fldCharType="begin"/>
-                            </w:r>
-                            <w:r>
-                              <w:instrText xml:space="preserve"> SEQ Figure \* ARABIC </w:instrText>
-                            </w:r>
-                            <w:r>
-                              <w:fldChar w:fldCharType="separate"/>
-                            </w:r>
-                            <w:r>
-                              <w:rPr>
-                                <w:noProof/>
-                              </w:rPr>
-                              <w:t>7</w:t>
-                            </w:r>
-                            <w:r>
-                              <w:rPr>
-                                <w:noProof/>
-                              </w:rPr>
-                              <w:fldChar w:fldCharType="end"/>
-                            </w:r>
+                            <w:fldSimple w:instr=" SEQ Figure \* ARABIC ">
+                              <w:r>
+                                <w:rPr>
+                                  <w:noProof/>
+                                </w:rPr>
+                                <w:t>7</w:t>
+                              </w:r>
+                            </w:fldSimple>
                             <w:r>
                               <w:t xml:space="preserve"> - </w:t>
                             </w:r>
                             <w:r>
                               <w:t>Sélectionner véhicule</w:t>
                             </w:r>
-                            <w:bookmarkEnd w:id="18"/>
+                            <w:bookmarkEnd w:id="19"/>
                           </w:p>
                         </w:txbxContent>
                       </wps:txbx>
@@ -4210,38 +4236,25 @@
                           <w:noProof/>
                         </w:rPr>
                       </w:pPr>
-                      <w:bookmarkStart w:id="19" w:name="_Toc42268557"/>
+                      <w:bookmarkStart w:id="20" w:name="_Toc42550314"/>
                       <w:r>
                         <w:t xml:space="preserve">Figure </w:t>
                       </w:r>
-                      <w:r>
-                        <w:fldChar w:fldCharType="begin"/>
-                      </w:r>
-                      <w:r>
-                        <w:instrText xml:space="preserve"> SEQ Figure \* ARABIC </w:instrText>
-                      </w:r>
-                      <w:r>
-                        <w:fldChar w:fldCharType="separate"/>
-                      </w:r>
-                      <w:r>
-                        <w:rPr>
-                          <w:noProof/>
-                        </w:rPr>
-                        <w:t>7</w:t>
-                      </w:r>
-                      <w:r>
-                        <w:rPr>
-                          <w:noProof/>
-                        </w:rPr>
-                        <w:fldChar w:fldCharType="end"/>
-                      </w:r>
+                      <w:fldSimple w:instr=" SEQ Figure \* ARABIC ">
+                        <w:r>
+                          <w:rPr>
+                            <w:noProof/>
+                          </w:rPr>
+                          <w:t>7</w:t>
+                        </w:r>
+                      </w:fldSimple>
                       <w:r>
                         <w:t xml:space="preserve"> - </w:t>
                       </w:r>
                       <w:r>
                         <w:t>Sélectionner véhicule</w:t>
                       </w:r>
-                      <w:bookmarkEnd w:id="19"/>
+                      <w:bookmarkEnd w:id="20"/>
                     </w:p>
                   </w:txbxContent>
                 </v:textbox>
@@ -4362,38 +4375,25 @@
                                 <w:noProof/>
                               </w:rPr>
                             </w:pPr>
-                            <w:bookmarkStart w:id="20" w:name="_Toc42268558"/>
+                            <w:bookmarkStart w:id="21" w:name="_Toc42550315"/>
                             <w:r>
                               <w:t xml:space="preserve">Figure </w:t>
                             </w:r>
-                            <w:r>
-                              <w:fldChar w:fldCharType="begin"/>
-                            </w:r>
-                            <w:r>
-                              <w:instrText xml:space="preserve"> SEQ Figure \* ARABIC </w:instrText>
-                            </w:r>
-                            <w:r>
-                              <w:fldChar w:fldCharType="separate"/>
-                            </w:r>
-                            <w:r>
-                              <w:rPr>
-                                <w:noProof/>
-                              </w:rPr>
-                              <w:t>8</w:t>
-                            </w:r>
-                            <w:r>
-                              <w:rPr>
-                                <w:noProof/>
-                              </w:rPr>
-                              <w:fldChar w:fldCharType="end"/>
-                            </w:r>
+                            <w:fldSimple w:instr=" SEQ Figure \* ARABIC ">
+                              <w:r>
+                                <w:rPr>
+                                  <w:noProof/>
+                                </w:rPr>
+                                <w:t>8</w:t>
+                              </w:r>
+                            </w:fldSimple>
                             <w:r>
                               <w:t xml:space="preserve"> - </w:t>
                             </w:r>
                             <w:r>
                               <w:t>Message de confirmation de suppression du véhicule</w:t>
                             </w:r>
-                            <w:bookmarkEnd w:id="20"/>
+                            <w:bookmarkEnd w:id="21"/>
                           </w:p>
                         </w:txbxContent>
                       </wps:txbx>
@@ -4421,38 +4421,25 @@
                           <w:noProof/>
                         </w:rPr>
                       </w:pPr>
-                      <w:bookmarkStart w:id="21" w:name="_Toc42268558"/>
+                      <w:bookmarkStart w:id="22" w:name="_Toc42550315"/>
                       <w:r>
                         <w:t xml:space="preserve">Figure </w:t>
                       </w:r>
-                      <w:r>
-                        <w:fldChar w:fldCharType="begin"/>
-                      </w:r>
-                      <w:r>
-                        <w:instrText xml:space="preserve"> SEQ Figure \* ARABIC </w:instrText>
-                      </w:r>
-                      <w:r>
-                        <w:fldChar w:fldCharType="separate"/>
-                      </w:r>
-                      <w:r>
-                        <w:rPr>
-                          <w:noProof/>
-                        </w:rPr>
-                        <w:t>8</w:t>
-                      </w:r>
-                      <w:r>
-                        <w:rPr>
-                          <w:noProof/>
-                        </w:rPr>
-                        <w:fldChar w:fldCharType="end"/>
-                      </w:r>
+                      <w:fldSimple w:instr=" SEQ Figure \* ARABIC ">
+                        <w:r>
+                          <w:rPr>
+                            <w:noProof/>
+                          </w:rPr>
+                          <w:t>8</w:t>
+                        </w:r>
+                      </w:fldSimple>
                       <w:r>
                         <w:t xml:space="preserve"> - </w:t>
                       </w:r>
                       <w:r>
                         <w:t>Message de confirmation de suppression du véhicule</w:t>
                       </w:r>
-                      <w:bookmarkEnd w:id="21"/>
+                      <w:bookmarkEnd w:id="22"/>
                     </w:p>
                   </w:txbxContent>
                 </v:textbox>
@@ -4480,22 +4467,22 @@
       <w:pPr>
         <w:pStyle w:val="Titre2"/>
       </w:pPr>
-      <w:bookmarkStart w:id="22" w:name="_Toc42267622"/>
+      <w:bookmarkStart w:id="23" w:name="_Toc42550291"/>
       <w:r>
         <w:lastRenderedPageBreak/>
         <w:t>Les Trajets</w:t>
       </w:r>
-      <w:bookmarkEnd w:id="22"/>
+      <w:bookmarkEnd w:id="23"/>
     </w:p>
     <w:p>
       <w:pPr>
         <w:pStyle w:val="Titre3"/>
       </w:pPr>
-      <w:bookmarkStart w:id="23" w:name="_Toc42267623"/>
+      <w:bookmarkStart w:id="24" w:name="_Toc42550292"/>
       <w:r>
         <w:t>Onglet Saisie des Trajets</w:t>
       </w:r>
-      <w:bookmarkEnd w:id="23"/>
+      <w:bookmarkEnd w:id="24"/>
     </w:p>
     <w:p>
       <w:pPr>
@@ -4552,38 +4539,25 @@
       <w:pPr>
         <w:pStyle w:val="Lgende"/>
       </w:pPr>
-      <w:bookmarkStart w:id="24" w:name="_Toc42268559"/>
+      <w:bookmarkStart w:id="25" w:name="_Toc42550316"/>
       <w:r>
         <w:t xml:space="preserve">Figure </w:t>
       </w:r>
-      <w:r>
-        <w:fldChar w:fldCharType="begin"/>
-      </w:r>
-      <w:r>
-        <w:instrText xml:space="preserve"> SEQ Figure \* ARABIC </w:instrText>
-      </w:r>
-      <w:r>
-        <w:fldChar w:fldCharType="separate"/>
-      </w:r>
-      <w:r>
-        <w:rPr>
-          <w:noProof/>
-        </w:rPr>
-        <w:t>9</w:t>
-      </w:r>
-      <w:r>
-        <w:rPr>
-          <w:noProof/>
-        </w:rPr>
-        <w:fldChar w:fldCharType="end"/>
-      </w:r>
+      <w:fldSimple w:instr=" SEQ Figure \* ARABIC ">
+        <w:r>
+          <w:rPr>
+            <w:noProof/>
+          </w:rPr>
+          <w:t>9</w:t>
+        </w:r>
+      </w:fldSimple>
       <w:r>
         <w:t xml:space="preserve"> - </w:t>
       </w:r>
       <w:r>
         <w:t>Onglet trajets</w:t>
       </w:r>
-      <w:bookmarkEnd w:id="24"/>
+      <w:bookmarkEnd w:id="25"/>
     </w:p>
     <w:p>
       <w:r>
@@ -4631,17 +4605,17 @@
       <w:pPr>
         <w:pStyle w:val="Titre3"/>
       </w:pPr>
-      <w:bookmarkStart w:id="25" w:name="_Toc42267624"/>
+      <w:bookmarkStart w:id="26" w:name="_Toc42550293"/>
       <w:r>
         <w:t>Ajouter un trajet</w:t>
       </w:r>
-      <w:bookmarkEnd w:id="25"/>
+      <w:bookmarkEnd w:id="26"/>
     </w:p>
     <w:p>
       <w:r>
         <w:tab/>
       </w:r>
-      <w:bookmarkStart w:id="26" w:name="_Hlk42520249"/>
+      <w:bookmarkStart w:id="27" w:name="_Hlk42520249"/>
       <w:r>
         <w:t>Pour ajouter un trajet il faut cliquer sur le bouton « Ajouter un nouveau trajet » se trouvant dans l’onglet « Saisie des trajets ».</w:t>
       </w:r>
@@ -4653,170 +4627,17 @@
       </w:r>
     </w:p>
     <w:p>
-      <w:r>
-        <w:rPr>
-          <w:noProof/>
-        </w:rPr>
-        <mc:AlternateContent>
-          <mc:Choice Requires="wps">
-            <w:drawing>
-              <wp:anchor distT="0" distB="0" distL="114300" distR="114300" simplePos="0" relativeHeight="251720704" behindDoc="0" locked="0" layoutInCell="1" allowOverlap="1" wp14:anchorId="1C106BDA" wp14:editId="0692E54B">
-                <wp:simplePos x="0" y="0"/>
-                <wp:positionH relativeFrom="column">
-                  <wp:posOffset>1322705</wp:posOffset>
-                </wp:positionH>
-                <wp:positionV relativeFrom="paragraph">
-                  <wp:posOffset>2534920</wp:posOffset>
-                </wp:positionV>
-                <wp:extent cx="3077845" cy="635"/>
-                <wp:effectExtent l="0" t="0" r="0" b="0"/>
-                <wp:wrapTopAndBottom/>
-                <wp:docPr id="45" name="Zone de texte 45"/>
-                <wp:cNvGraphicFramePr/>
-                <a:graphic xmlns:a="http://schemas.openxmlformats.org/drawingml/2006/main">
-                  <a:graphicData uri="http://schemas.microsoft.com/office/word/2010/wordprocessingShape">
-                    <wps:wsp>
-                      <wps:cNvSpPr txBox="1"/>
-                      <wps:spPr>
-                        <a:xfrm>
-                          <a:off x="0" y="0"/>
-                          <a:ext cx="3077845" cy="635"/>
-                        </a:xfrm>
-                        <a:prstGeom prst="rect">
-                          <a:avLst/>
-                        </a:prstGeom>
-                        <a:solidFill>
-                          <a:prstClr val="white"/>
-                        </a:solidFill>
-                        <a:ln>
-                          <a:noFill/>
-                        </a:ln>
-                      </wps:spPr>
-                      <wps:txbx>
-                        <w:txbxContent>
-                          <w:p>
-                            <w:pPr>
-                              <w:pStyle w:val="Lgende"/>
-                              <w:rPr>
-                                <w:noProof/>
-                              </w:rPr>
-                            </w:pPr>
-                            <w:bookmarkStart w:id="27" w:name="_Toc42268560"/>
-                            <w:r>
-                              <w:t xml:space="preserve">Figure </w:t>
-                            </w:r>
-                            <w:r>
-                              <w:fldChar w:fldCharType="begin"/>
-                            </w:r>
-                            <w:r>
-                              <w:instrText xml:space="preserve"> SEQ Figure \* ARABIC </w:instrText>
-                            </w:r>
-                            <w:r>
-                              <w:fldChar w:fldCharType="separate"/>
-                            </w:r>
-                            <w:r>
-                              <w:rPr>
-                                <w:noProof/>
-                              </w:rPr>
-                              <w:t>10</w:t>
-                            </w:r>
-                            <w:r>
-                              <w:rPr>
-                                <w:noProof/>
-                              </w:rPr>
-                              <w:fldChar w:fldCharType="end"/>
-                            </w:r>
-                            <w:r>
-                              <w:t xml:space="preserve"> - </w:t>
-                            </w:r>
-                            <w:r>
-                              <w:t>Ajouter trajet</w:t>
-                            </w:r>
-                            <w:bookmarkEnd w:id="27"/>
-                          </w:p>
-                        </w:txbxContent>
-                      </wps:txbx>
-                      <wps:bodyPr rot="0" spcFirstLastPara="0" vertOverflow="overflow" horzOverflow="overflow" vert="horz" wrap="square" lIns="0" tIns="0" rIns="0" bIns="0" numCol="1" spcCol="0" rtlCol="0" fromWordArt="0" anchor="t" anchorCtr="0" forceAA="0" compatLnSpc="1">
-                        <a:prstTxWarp prst="textNoShape">
-                          <a:avLst/>
-                        </a:prstTxWarp>
-                        <a:spAutoFit/>
-                      </wps:bodyPr>
-                    </wps:wsp>
-                  </a:graphicData>
-                </a:graphic>
-              </wp:anchor>
-            </w:drawing>
-          </mc:Choice>
-          <mc:Fallback>
-            <w:pict>
-              <v:shape w14:anchorId="1C106BDA" id="Zone de texte 45" o:spid="_x0000_s1033" type="#_x0000_t202" style="position:absolute;margin-left:104.15pt;margin-top:199.6pt;width:242.35pt;height:.05pt;z-index:251720704;visibility:visible;mso-wrap-style:square;mso-wrap-distance-left:9pt;mso-wrap-distance-top:0;mso-wrap-distance-right:9pt;mso-wrap-distance-bottom:0;mso-position-horizontal:absolute;mso-position-horizontal-relative:text;mso-position-vertical:absolute;mso-position-vertical-relative:text;v-text-anchor:top" o:gfxdata="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" stroked="f">
-                <v:textbox style="mso-fit-shape-to-text:t" inset="0,0,0,0">
-                  <w:txbxContent>
-                    <w:p>
-                      <w:pPr>
-                        <w:pStyle w:val="Lgende"/>
-                        <w:rPr>
-                          <w:noProof/>
-                        </w:rPr>
-                      </w:pPr>
-                      <w:bookmarkStart w:id="28" w:name="_Toc42268560"/>
-                      <w:r>
-                        <w:t xml:space="preserve">Figure </w:t>
-                      </w:r>
-                      <w:r>
-                        <w:fldChar w:fldCharType="begin"/>
-                      </w:r>
-                      <w:r>
-                        <w:instrText xml:space="preserve"> SEQ Figure \* ARABIC </w:instrText>
-                      </w:r>
-                      <w:r>
-                        <w:fldChar w:fldCharType="separate"/>
-                      </w:r>
-                      <w:r>
-                        <w:rPr>
-                          <w:noProof/>
-                        </w:rPr>
-                        <w:t>10</w:t>
-                      </w:r>
-                      <w:r>
-                        <w:rPr>
-                          <w:noProof/>
-                        </w:rPr>
-                        <w:fldChar w:fldCharType="end"/>
-                      </w:r>
-                      <w:r>
-                        <w:t xml:space="preserve"> - </w:t>
-                      </w:r>
-                      <w:r>
-                        <w:t>Ajouter trajet</w:t>
-                      </w:r>
-                      <w:bookmarkEnd w:id="28"/>
-                    </w:p>
-                  </w:txbxContent>
-                </v:textbox>
-                <w10:wrap type="topAndBottom"/>
-              </v:shape>
-            </w:pict>
-          </mc:Fallback>
-        </mc:AlternateContent>
-      </w:r>
+      <w:pPr>
+        <w:jc w:val="center"/>
+      </w:pPr>
       <w:r>
         <w:rPr>
           <w:noProof/>
         </w:rPr>
         <w:drawing>
-          <wp:anchor distT="0" distB="0" distL="114300" distR="114300" simplePos="0" relativeHeight="251684864" behindDoc="1" locked="0" layoutInCell="1" allowOverlap="1" wp14:anchorId="0220BED6" wp14:editId="6A69F4AB">
-            <wp:simplePos x="0" y="0"/>
-            <wp:positionH relativeFrom="page">
-              <wp:align>center</wp:align>
-            </wp:positionH>
-            <wp:positionV relativeFrom="paragraph">
-              <wp:posOffset>0</wp:posOffset>
-            </wp:positionV>
+          <wp:inline distT="0" distB="0" distL="0" distR="0" wp14:anchorId="1DEBF0EB" wp14:editId="7F86276E">
             <wp:extent cx="3078000" cy="2523600"/>
             <wp:effectExtent l="0" t="0" r="8255" b="0"/>
-            <wp:wrapTopAndBottom/>
             <wp:docPr id="22" name="Image 22" descr="Une image contenant capture d’écran&#10;&#10;Description générée automatiquement"/>
             <wp:cNvGraphicFramePr>
               <a:graphicFrameLocks xmlns:a="http://schemas.openxmlformats.org/drawingml/2006/main" noChangeAspect="1"/>
@@ -4852,110 +4673,9 @@
                 </pic:pic>
               </a:graphicData>
             </a:graphic>
-            <wp14:sizeRelH relativeFrom="margin">
-              <wp14:pctWidth>0</wp14:pctWidth>
-            </wp14:sizeRelH>
-            <wp14:sizeRelV relativeFrom="margin">
-              <wp14:pctHeight>0</wp14:pctHeight>
-            </wp14:sizeRelV>
-          </wp:anchor>
+          </wp:inline>
         </w:drawing>
       </w:r>
-    </w:p>
-    <w:p>
-      <w:r>
-        <w:lastRenderedPageBreak/>
-        <w:t>Les champs :</w:t>
-      </w:r>
-    </w:p>
-    <w:p>
-      <w:pPr>
-        <w:pStyle w:val="Paragraphedeliste"/>
-        <w:numPr>
-          <w:ilvl w:val="0"/>
-          <w:numId w:val="1"/>
-        </w:numPr>
-      </w:pPr>
-      <w:r>
-        <w:t>Dans « Départ », l’utilisateur peut entrer n’importe quel nom de lieu d’où il est parti.</w:t>
-      </w:r>
-    </w:p>
-    <w:p>
-      <w:pPr>
-        <w:pStyle w:val="Paragraphedeliste"/>
-        <w:numPr>
-          <w:ilvl w:val="0"/>
-          <w:numId w:val="1"/>
-        </w:numPr>
-      </w:pPr>
-      <w:r>
-        <w:t>Dans « Arrivée », l’utilisateur peut entrer n’importe quel nom de lieu d’où il est arrivé.</w:t>
-      </w:r>
-    </w:p>
-    <w:p>
-      <w:pPr>
-        <w:pStyle w:val="Paragraphedeliste"/>
-        <w:numPr>
-          <w:ilvl w:val="0"/>
-          <w:numId w:val="1"/>
-        </w:numPr>
-      </w:pPr>
-      <w:r>
-        <w:t>Dans « Distance parcourue », l’utilisateur doit entrer le nombre de kilomètre qu’il a parcouru lors de ce trajet.</w:t>
-      </w:r>
-    </w:p>
-    <w:p>
-      <w:pPr>
-        <w:pStyle w:val="Paragraphedeliste"/>
-        <w:numPr>
-          <w:ilvl w:val="0"/>
-          <w:numId w:val="1"/>
-        </w:numPr>
-      </w:pPr>
-      <w:r>
-        <w:t xml:space="preserve">Pour « Date lors du trajet », l’utilisateur doit entrer la date à laquelle le trajet </w:t>
-      </w:r>
-      <w:proofErr w:type="spellStart"/>
-      <w:r>
-        <w:t>à</w:t>
-      </w:r>
-      <w:proofErr w:type="spellEnd"/>
-      <w:r>
-        <w:t xml:space="preserve"> été effectué.</w:t>
-      </w:r>
-    </w:p>
-    <w:p>
-      <w:pPr>
-        <w:ind w:firstLine="708"/>
-      </w:pPr>
-      <w:r>
-        <w:t>Une fois tous les champs remplis seulement, l’utilisateur peut cliquer sur « Valider » pour ajouter son trajet ou sur « Annuler » s’il souhaite annuler l’opération.</w:t>
-      </w:r>
-      <w:r>
-        <w:t xml:space="preserve"> La distance du trajet sera alors ajoutée au kilométrage réel de la moto.</w:t>
-      </w:r>
-    </w:p>
-    <w:p>
-      <w:pPr>
-        <w:pStyle w:val="Titre3"/>
-      </w:pPr>
-      <w:bookmarkStart w:id="29" w:name="_Toc42267625"/>
-      <w:bookmarkEnd w:id="26"/>
-      <w:r>
-        <w:t>Modifier un trajet</w:t>
-      </w:r>
-      <w:bookmarkEnd w:id="29"/>
-    </w:p>
-    <w:p>
-      <w:r>
-        <w:tab/>
-      </w:r>
-      <w:bookmarkStart w:id="30" w:name="_Hlk42520557"/>
-      <w:r>
-        <w:t>Pour modifier un trajet il faut cliquer sur le bouton bleu se trouvant sur la même ligne que le trajet que l’on souhaite modifier. Une fois cliqué sur le bouton cette fenêtre doit apparaître :</w:t>
-      </w:r>
-    </w:p>
-    <w:p>
       <w:r>
         <w:rPr>
           <w:noProof/>
@@ -4963,18 +4683,10 @@
         <mc:AlternateContent>
           <mc:Choice Requires="wps">
             <w:drawing>
-              <wp:anchor distT="0" distB="0" distL="114300" distR="114300" simplePos="0" relativeHeight="251722752" behindDoc="0" locked="0" layoutInCell="1" allowOverlap="1" wp14:anchorId="2EE3DA31" wp14:editId="3A517716">
-                <wp:simplePos x="0" y="0"/>
-                <wp:positionH relativeFrom="column">
-                  <wp:posOffset>1332230</wp:posOffset>
-                </wp:positionH>
-                <wp:positionV relativeFrom="paragraph">
-                  <wp:posOffset>2562225</wp:posOffset>
-                </wp:positionV>
-                <wp:extent cx="3041650" cy="635"/>
-                <wp:effectExtent l="0" t="0" r="0" b="0"/>
-                <wp:wrapTopAndBottom/>
-                <wp:docPr id="46" name="Zone de texte 46"/>
+              <wp:inline distT="0" distB="0" distL="0" distR="0" wp14:anchorId="487249F1" wp14:editId="638B727F">
+                <wp:extent cx="3077845" cy="635"/>
+                <wp:effectExtent l="0" t="0" r="8255" b="0"/>
+                <wp:docPr id="45" name="Zone de texte 45"/>
                 <wp:cNvGraphicFramePr/>
                 <a:graphic xmlns:a="http://schemas.openxmlformats.org/drawingml/2006/main">
                   <a:graphicData uri="http://schemas.microsoft.com/office/word/2010/wordprocessingShape">
@@ -4983,7 +4695,7 @@
                       <wps:spPr>
                         <a:xfrm>
                           <a:off x="0" y="0"/>
-                          <a:ext cx="3041650" cy="635"/>
+                          <a:ext cx="3077845" cy="635"/>
                         </a:xfrm>
                         <a:prstGeom prst="rect">
                           <a:avLst/>
@@ -5000,8 +4712,11 @@
                           <w:p>
                             <w:pPr>
                               <w:pStyle w:val="Lgende"/>
+                              <w:rPr>
+                                <w:noProof/>
+                              </w:rPr>
                             </w:pPr>
-                            <w:bookmarkStart w:id="31" w:name="_Toc42268561"/>
+                            <w:bookmarkStart w:id="28" w:name="_Toc42550317"/>
                             <w:r>
                               <w:t xml:space="preserve">Figure </w:t>
                             </w:r>
@@ -5018,7 +4733,7 @@
                               <w:rPr>
                                 <w:noProof/>
                               </w:rPr>
-                              <w:t>11</w:t>
+                              <w:t>10</w:t>
                             </w:r>
                             <w:r>
                               <w:rPr>
@@ -5030,9 +4745,9 @@
                               <w:t xml:space="preserve"> - </w:t>
                             </w:r>
                             <w:r>
-                              <w:t>Modifier trajet</w:t>
+                              <w:t>Ajouter trajet</w:t>
                             </w:r>
-                            <w:bookmarkEnd w:id="31"/>
+                            <w:bookmarkEnd w:id="28"/>
                           </w:p>
                         </w:txbxContent>
                       </wps:txbx>
@@ -5045,19 +4760,22 @@
                     </wps:wsp>
                   </a:graphicData>
                 </a:graphic>
-              </wp:anchor>
+              </wp:inline>
             </w:drawing>
           </mc:Choice>
           <mc:Fallback>
             <w:pict>
-              <v:shape w14:anchorId="2EE3DA31" id="Zone de texte 46" o:spid="_x0000_s1034" type="#_x0000_t202" style="position:absolute;margin-left:104.9pt;margin-top:201.75pt;width:239.5pt;height:.05pt;z-index:251722752;visibility:visible;mso-wrap-style:square;mso-wrap-distance-left:9pt;mso-wrap-distance-top:0;mso-wrap-distance-right:9pt;mso-wrap-distance-bottom:0;mso-position-horizontal:absolute;mso-position-horizontal-relative:text;mso-position-vertical:absolute;mso-position-vertical-relative:text;v-text-anchor:top" o:gfxdata="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" stroked="f">
+              <v:shape w14:anchorId="487249F1" id="Zone de texte 45" o:spid="_x0000_s1033" type="#_x0000_t202" style="width:242.35pt;height:.05pt;visibility:visible;mso-wrap-style:square;mso-left-percent:-10001;mso-top-percent:-10001;mso-position-horizontal:absolute;mso-position-horizontal-relative:char;mso-position-vertical:absolute;mso-position-vertical-relative:line;mso-left-percent:-10001;mso-top-percent:-10001;v-text-anchor:top" o:gfxdata="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" stroked="f">
                 <v:textbox style="mso-fit-shape-to-text:t" inset="0,0,0,0">
                   <w:txbxContent>
                     <w:p>
                       <w:pPr>
                         <w:pStyle w:val="Lgende"/>
+                        <w:rPr>
+                          <w:noProof/>
+                        </w:rPr>
                       </w:pPr>
-                      <w:bookmarkStart w:id="32" w:name="_Toc42268561"/>
+                      <w:bookmarkStart w:id="29" w:name="_Toc42550317"/>
                       <w:r>
                         <w:t xml:space="preserve">Figure </w:t>
                       </w:r>
@@ -5074,7 +4792,7 @@
                         <w:rPr>
                           <w:noProof/>
                         </w:rPr>
-                        <w:t>11</w:t>
+                        <w:t>10</w:t>
                       </w:r>
                       <w:r>
                         <w:rPr>
@@ -5086,45 +4804,125 @@
                         <w:t xml:space="preserve"> - </w:t>
                       </w:r>
                       <w:r>
-                        <w:t>Modifier trajet</w:t>
+                        <w:t>Ajouter trajet</w:t>
                       </w:r>
-                      <w:bookmarkEnd w:id="32"/>
+                      <w:bookmarkEnd w:id="29"/>
                     </w:p>
                   </w:txbxContent>
                 </v:textbox>
-                <w10:wrap type="topAndBottom"/>
+                <w10:anchorlock/>
               </v:shape>
             </w:pict>
           </mc:Fallback>
         </mc:AlternateContent>
       </w:r>
-      <w:r>
-        <w:t xml:space="preserve">Ici il faut remplir les champs de la même manière que lors de l’ajout d’un nouveau trajet, </w:t>
-      </w:r>
-      <w:proofErr w:type="gramStart"/>
-      <w:r>
-        <w:t>sauf qu’ils</w:t>
-      </w:r>
-      <w:proofErr w:type="gramEnd"/>
-      <w:r>
-        <w:t xml:space="preserve"> sont préremplis avec les valeurs actuelles du trajet. Voir page X pour l’ajout d’un nouveau trajet.</w:t>
-      </w:r>
+    </w:p>
+    <w:p/>
+    <w:p>
+      <w:r>
+        <w:lastRenderedPageBreak/>
+        <w:t>Les champs :</w:t>
+      </w:r>
+    </w:p>
+    <w:p>
+      <w:pPr>
+        <w:pStyle w:val="Paragraphedeliste"/>
+        <w:numPr>
+          <w:ilvl w:val="0"/>
+          <w:numId w:val="1"/>
+        </w:numPr>
+      </w:pPr>
+      <w:r>
+        <w:t>Dans « Départ », l’utilisateur peut entrer n’importe quel nom de lieu d’où il est parti.</w:t>
+      </w:r>
+    </w:p>
+    <w:p>
+      <w:pPr>
+        <w:pStyle w:val="Paragraphedeliste"/>
+        <w:numPr>
+          <w:ilvl w:val="0"/>
+          <w:numId w:val="1"/>
+        </w:numPr>
+      </w:pPr>
+      <w:r>
+        <w:t>Dans « Arrivée », l’utilisateur peut entrer n’importe quel nom de lieu d’où il est arrivé.</w:t>
+      </w:r>
+    </w:p>
+    <w:p>
+      <w:pPr>
+        <w:pStyle w:val="Paragraphedeliste"/>
+        <w:numPr>
+          <w:ilvl w:val="0"/>
+          <w:numId w:val="1"/>
+        </w:numPr>
+      </w:pPr>
+      <w:r>
+        <w:t>Dans « Distance parcourue », l’utilisateur doit entrer le nombre de kilomètre qu’il a parcouru lors de ce trajet.</w:t>
+      </w:r>
+    </w:p>
+    <w:p>
+      <w:pPr>
+        <w:pStyle w:val="Paragraphedeliste"/>
+        <w:numPr>
+          <w:ilvl w:val="0"/>
+          <w:numId w:val="1"/>
+        </w:numPr>
+      </w:pPr>
+      <w:r>
+        <w:t xml:space="preserve">Pour « Date lors du trajet », l’utilisateur doit entrer la date à laquelle le trajet </w:t>
+      </w:r>
+      <w:proofErr w:type="spellStart"/>
+      <w:r>
+        <w:t>à</w:t>
+      </w:r>
+      <w:proofErr w:type="spellEnd"/>
+      <w:r>
+        <w:t xml:space="preserve"> été effectué.</w:t>
+      </w:r>
+    </w:p>
+    <w:p>
+      <w:pPr>
+        <w:ind w:firstLine="708"/>
+      </w:pPr>
+      <w:r>
+        <w:t>Une fois tous les champs remplis seulement, l’utilisateur peut cliquer sur « Valider » pour ajouter son trajet ou sur « Annuler » s’il souhaite annuler l’opération.</w:t>
+      </w:r>
+      <w:r>
+        <w:t xml:space="preserve"> La distance du trajet sera alors ajoutée au kilométrage réel de la moto.</w:t>
+      </w:r>
+    </w:p>
+    <w:p>
+      <w:pPr>
+        <w:pStyle w:val="Titre3"/>
+      </w:pPr>
+      <w:bookmarkStart w:id="30" w:name="_Toc42550294"/>
+      <w:bookmarkEnd w:id="27"/>
+      <w:r>
+        <w:t>Modifier un trajet</w:t>
+      </w:r>
+      <w:bookmarkEnd w:id="30"/>
+    </w:p>
+    <w:p>
+      <w:r>
+        <w:tab/>
+      </w:r>
+      <w:bookmarkStart w:id="31" w:name="_Hlk42520557"/>
+      <w:r>
+        <w:t>Pour modifier un trajet il faut cliquer sur le bouton bleu se trouvant sur la même ligne que le trajet que l’on souhaite modifier. Une fois cliqué sur le bouton cette fenêtre doit apparaître :</w:t>
+      </w:r>
+    </w:p>
+    <w:p>
+      <w:pPr>
+        <w:jc w:val="center"/>
+      </w:pPr>
       <w:r>
         <w:rPr>
           <w:noProof/>
         </w:rPr>
         <w:drawing>
-          <wp:anchor distT="0" distB="0" distL="114300" distR="114300" simplePos="0" relativeHeight="251687936" behindDoc="0" locked="0" layoutInCell="1" allowOverlap="1" wp14:anchorId="6750539F" wp14:editId="20044C42">
-            <wp:simplePos x="0" y="0"/>
-            <wp:positionH relativeFrom="page">
-              <wp:align>center</wp:align>
-            </wp:positionH>
-            <wp:positionV relativeFrom="paragraph">
-              <wp:posOffset>1270</wp:posOffset>
-            </wp:positionV>
+          <wp:inline distT="0" distB="0" distL="0" distR="0" wp14:anchorId="63A29FE3" wp14:editId="70DCA62C">
             <wp:extent cx="3042000" cy="2494800"/>
             <wp:effectExtent l="0" t="0" r="6350" b="1270"/>
-            <wp:wrapTopAndBottom/>
             <wp:docPr id="24" name="Image 24" descr="Une image contenant capture d’écran&#10;&#10;Description générée automatiquement"/>
             <wp:cNvGraphicFramePr>
               <a:graphicFrameLocks xmlns:a="http://schemas.openxmlformats.org/drawingml/2006/main" noChangeAspect="1"/>
@@ -5160,28 +4958,9 @@
                 </pic:pic>
               </a:graphicData>
             </a:graphic>
-            <wp14:sizeRelH relativeFrom="margin">
-              <wp14:pctWidth>0</wp14:pctWidth>
-            </wp14:sizeRelH>
-            <wp14:sizeRelV relativeFrom="margin">
-              <wp14:pctHeight>0</wp14:pctHeight>
-            </wp14:sizeRelV>
-          </wp:anchor>
+          </wp:inline>
         </w:drawing>
       </w:r>
-    </w:p>
-    <w:p>
-      <w:pPr>
-        <w:pStyle w:val="Titre3"/>
-      </w:pPr>
-      <w:bookmarkStart w:id="33" w:name="_Toc42267626"/>
-      <w:bookmarkEnd w:id="30"/>
-      <w:r>
-        <w:t>Supprimer un trajet</w:t>
-      </w:r>
-      <w:bookmarkEnd w:id="33"/>
-    </w:p>
-    <w:p>
       <w:r>
         <w:rPr>
           <w:noProof/>
@@ -5189,18 +4968,10 @@
         <mc:AlternateContent>
           <mc:Choice Requires="wps">
             <w:drawing>
-              <wp:anchor distT="0" distB="0" distL="114300" distR="114300" simplePos="0" relativeHeight="251724800" behindDoc="0" locked="0" layoutInCell="1" allowOverlap="1" wp14:anchorId="5BE2EC56" wp14:editId="6E1385E0">
-                <wp:simplePos x="0" y="0"/>
-                <wp:positionH relativeFrom="column">
-                  <wp:posOffset>1495425</wp:posOffset>
-                </wp:positionH>
-                <wp:positionV relativeFrom="paragraph">
-                  <wp:posOffset>1875155</wp:posOffset>
-                </wp:positionV>
-                <wp:extent cx="2741930" cy="635"/>
-                <wp:effectExtent l="0" t="0" r="0" b="0"/>
-                <wp:wrapTopAndBottom/>
-                <wp:docPr id="47" name="Zone de texte 47"/>
+              <wp:inline distT="0" distB="0" distL="0" distR="0" wp14:anchorId="0E6CFBD1" wp14:editId="06052C03">
+                <wp:extent cx="3041650" cy="635"/>
+                <wp:effectExtent l="0" t="0" r="6350" b="0"/>
+                <wp:docPr id="46" name="Zone de texte 46"/>
                 <wp:cNvGraphicFramePr/>
                 <a:graphic xmlns:a="http://schemas.openxmlformats.org/drawingml/2006/main">
                   <a:graphicData uri="http://schemas.microsoft.com/office/word/2010/wordprocessingShape">
@@ -5209,7 +4980,7 @@
                       <wps:spPr>
                         <a:xfrm>
                           <a:off x="0" y="0"/>
-                          <a:ext cx="2741930" cy="635"/>
+                          <a:ext cx="3041650" cy="635"/>
                         </a:xfrm>
                         <a:prstGeom prst="rect">
                           <a:avLst/>
@@ -5226,11 +4997,8 @@
                           <w:p>
                             <w:pPr>
                               <w:pStyle w:val="Lgende"/>
-                              <w:rPr>
-                                <w:noProof/>
-                              </w:rPr>
                             </w:pPr>
-                            <w:bookmarkStart w:id="34" w:name="_Toc42268562"/>
+                            <w:bookmarkStart w:id="32" w:name="_Toc42550318"/>
                             <w:r>
                               <w:t xml:space="preserve">Figure </w:t>
                             </w:r>
@@ -5247,7 +5015,7 @@
                               <w:rPr>
                                 <w:noProof/>
                               </w:rPr>
-                              <w:t>12</w:t>
+                              <w:t>11</w:t>
                             </w:r>
                             <w:r>
                               <w:rPr>
@@ -5259,9 +5027,9 @@
                               <w:t xml:space="preserve"> - </w:t>
                             </w:r>
                             <w:r>
-                              <w:t>Message de confirmation de suppression du trajet</w:t>
+                              <w:t>Modifier trajet</w:t>
                             </w:r>
-                            <w:bookmarkEnd w:id="34"/>
+                            <w:bookmarkEnd w:id="32"/>
                           </w:p>
                         </w:txbxContent>
                       </wps:txbx>
@@ -5274,22 +5042,19 @@
                     </wps:wsp>
                   </a:graphicData>
                 </a:graphic>
-              </wp:anchor>
+              </wp:inline>
             </w:drawing>
           </mc:Choice>
           <mc:Fallback>
             <w:pict>
-              <v:shape w14:anchorId="5BE2EC56" id="Zone de texte 47" o:spid="_x0000_s1035" type="#_x0000_t202" style="position:absolute;margin-left:117.75pt;margin-top:147.65pt;width:215.9pt;height:.05pt;z-index:251724800;visibility:visible;mso-wrap-style:square;mso-wrap-distance-left:9pt;mso-wrap-distance-top:0;mso-wrap-distance-right:9pt;mso-wrap-distance-bottom:0;mso-position-horizontal:absolute;mso-position-horizontal-relative:text;mso-position-vertical:absolute;mso-position-vertical-relative:text;v-text-anchor:top" o:gfxdata="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" stroked="f">
+              <v:shape w14:anchorId="0E6CFBD1" id="Zone de texte 46" o:spid="_x0000_s1034" type="#_x0000_t202" style="width:239.5pt;height:.05pt;visibility:visible;mso-wrap-style:square;mso-left-percent:-10001;mso-top-percent:-10001;mso-position-horizontal:absolute;mso-position-horizontal-relative:char;mso-position-vertical:absolute;mso-position-vertical-relative:line;mso-left-percent:-10001;mso-top-percent:-10001;v-text-anchor:top" o:gfxdata="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" stroked="f">
                 <v:textbox style="mso-fit-shape-to-text:t" inset="0,0,0,0">
                   <w:txbxContent>
                     <w:p>
                       <w:pPr>
                         <w:pStyle w:val="Lgende"/>
-                        <w:rPr>
-                          <w:noProof/>
-                        </w:rPr>
                       </w:pPr>
-                      <w:bookmarkStart w:id="35" w:name="_Toc42268562"/>
+                      <w:bookmarkStart w:id="33" w:name="_Toc42550318"/>
                       <w:r>
                         <w:t xml:space="preserve">Figure </w:t>
                       </w:r>
@@ -5306,7 +5071,7 @@
                         <w:rPr>
                           <w:noProof/>
                         </w:rPr>
-                        <w:t>12</w:t>
+                        <w:t>11</w:t>
                       </w:r>
                       <w:r>
                         <w:rPr>
@@ -5318,34 +5083,76 @@
                         <w:t xml:space="preserve"> - </w:t>
                       </w:r>
                       <w:r>
-                        <w:t>Message de confirmation de suppression du trajet</w:t>
+                        <w:t>Modifier trajet</w:t>
                       </w:r>
-                      <w:bookmarkEnd w:id="35"/>
+                      <w:bookmarkEnd w:id="33"/>
                     </w:p>
                   </w:txbxContent>
                 </v:textbox>
-                <w10:wrap type="topAndBottom"/>
+                <w10:anchorlock/>
               </v:shape>
             </w:pict>
           </mc:Fallback>
         </mc:AlternateContent>
       </w:r>
+    </w:p>
+    <w:p>
+      <w:r>
+        <w:t xml:space="preserve">Ici il faut remplir les champs de la même manière que lors de l’ajout d’un nouveau trajet, sauf qu’ils sont préremplis avec les valeurs actuelles du trajet. Voir page </w:t>
+      </w:r>
+      <w:r>
+        <w:t>13</w:t>
+      </w:r>
+      <w:r>
+        <w:t xml:space="preserve"> pour l’ajout d’un nouveau trajet.</w:t>
+      </w:r>
+    </w:p>
+    <w:p>
+      <w:pPr>
+        <w:pStyle w:val="Titre3"/>
+      </w:pPr>
+      <w:bookmarkStart w:id="34" w:name="_Toc42550295"/>
+      <w:bookmarkEnd w:id="31"/>
+      <w:r>
+        <w:t>Supprimer un trajet</w:t>
+      </w:r>
+      <w:bookmarkEnd w:id="34"/>
+    </w:p>
+    <w:p>
+      <w:pPr>
+        <w:rPr>
+          <w:noProof/>
+        </w:rPr>
+      </w:pPr>
+      <w:r>
+        <w:tab/>
+        <w:t>Pour supprimer un trajet il faut cliquer sur le bouton rouge se trouvant sur la même ligne que le trajet que l’on souhaite supprimer.</w:t>
+      </w:r>
+      <w:r>
+        <w:t xml:space="preserve"> Ensuite un simple message de confirmation apparait :</w:t>
+      </w:r>
+      <w:r>
+        <w:rPr>
+          <w:noProof/>
+        </w:rPr>
+        <w:t xml:space="preserve"> </w:t>
+      </w:r>
+    </w:p>
+    <w:p>
+      <w:pPr>
+        <w:jc w:val="center"/>
+        <w:rPr>
+          <w:noProof/>
+        </w:rPr>
+      </w:pPr>
       <w:r>
         <w:rPr>
           <w:noProof/>
         </w:rPr>
         <w:drawing>
-          <wp:anchor distT="0" distB="0" distL="114300" distR="114300" simplePos="0" relativeHeight="251691008" behindDoc="0" locked="0" layoutInCell="1" allowOverlap="1" wp14:anchorId="6DE01919" wp14:editId="7C260A56">
-            <wp:simplePos x="0" y="0"/>
-            <wp:positionH relativeFrom="page">
-              <wp:posOffset>2409825</wp:posOffset>
-            </wp:positionH>
-            <wp:positionV relativeFrom="paragraph">
-              <wp:posOffset>468630</wp:posOffset>
-            </wp:positionV>
+          <wp:inline distT="0" distB="0" distL="0" distR="0" wp14:anchorId="42EEA62D" wp14:editId="5869F120">
             <wp:extent cx="2741930" cy="1349375"/>
             <wp:effectExtent l="0" t="0" r="1270" b="3175"/>
-            <wp:wrapTopAndBottom/>
             <wp:docPr id="26" name="Image 26" descr="Une image contenant capture d’écran&#10;&#10;Description générée automatiquement"/>
             <wp:cNvGraphicFramePr>
               <a:graphicFrameLocks xmlns:a="http://schemas.openxmlformats.org/drawingml/2006/main" noChangeAspect="1"/>
@@ -5381,40 +5188,175 @@
                 </pic:pic>
               </a:graphicData>
             </a:graphic>
-            <wp14:sizeRelV relativeFrom="margin">
-              <wp14:pctHeight>0</wp14:pctHeight>
-            </wp14:sizeRelV>
-          </wp:anchor>
+          </wp:inline>
         </w:drawing>
       </w:r>
-      <w:r>
-        <w:tab/>
-        <w:t>Pour supprimer un trajet il faut cliquer sur le bouton rouge se trouvant sur la même ligne que le trajet que l’on souhaite supprimer.</w:t>
-      </w:r>
-      <w:r>
-        <w:t xml:space="preserve"> Ensuite un simple message de confirmation apparait :</w:t>
+    </w:p>
+    <w:p>
+      <w:pPr>
+        <w:jc w:val="center"/>
+      </w:pPr>
+      <w:r>
+        <w:rPr>
+          <w:noProof/>
+        </w:rPr>
+        <mc:AlternateContent>
+          <mc:Choice Requires="wps">
+            <w:drawing>
+              <wp:inline distT="0" distB="0" distL="0" distR="0" wp14:anchorId="6B781926" wp14:editId="7969AD87">
+                <wp:extent cx="2741930" cy="635"/>
+                <wp:effectExtent l="0" t="0" r="1270" b="0"/>
+                <wp:docPr id="47" name="Zone de texte 47"/>
+                <wp:cNvGraphicFramePr/>
+                <a:graphic xmlns:a="http://schemas.openxmlformats.org/drawingml/2006/main">
+                  <a:graphicData uri="http://schemas.microsoft.com/office/word/2010/wordprocessingShape">
+                    <wps:wsp>
+                      <wps:cNvSpPr txBox="1"/>
+                      <wps:spPr>
+                        <a:xfrm>
+                          <a:off x="0" y="0"/>
+                          <a:ext cx="2741930" cy="635"/>
+                        </a:xfrm>
+                        <a:prstGeom prst="rect">
+                          <a:avLst/>
+                        </a:prstGeom>
+                        <a:solidFill>
+                          <a:prstClr val="white"/>
+                        </a:solidFill>
+                        <a:ln>
+                          <a:noFill/>
+                        </a:ln>
+                      </wps:spPr>
+                      <wps:txbx>
+                        <w:txbxContent>
+                          <w:p>
+                            <w:pPr>
+                              <w:pStyle w:val="Lgende"/>
+                              <w:rPr>
+                                <w:noProof/>
+                              </w:rPr>
+                            </w:pPr>
+                            <w:bookmarkStart w:id="35" w:name="_Toc42550319"/>
+                            <w:r>
+                              <w:t xml:space="preserve">Figure </w:t>
+                            </w:r>
+                            <w:r>
+                              <w:fldChar w:fldCharType="begin"/>
+                            </w:r>
+                            <w:r>
+                              <w:instrText xml:space="preserve"> SEQ Figure \* ARABIC </w:instrText>
+                            </w:r>
+                            <w:r>
+                              <w:fldChar w:fldCharType="separate"/>
+                            </w:r>
+                            <w:r>
+                              <w:rPr>
+                                <w:noProof/>
+                              </w:rPr>
+                              <w:t>12</w:t>
+                            </w:r>
+                            <w:r>
+                              <w:rPr>
+                                <w:noProof/>
+                              </w:rPr>
+                              <w:fldChar w:fldCharType="end"/>
+                            </w:r>
+                            <w:r>
+                              <w:t xml:space="preserve"> - </w:t>
+                            </w:r>
+                            <w:r>
+                              <w:t>Message de confirmation de suppression du trajet</w:t>
+                            </w:r>
+                            <w:bookmarkEnd w:id="35"/>
+                          </w:p>
+                        </w:txbxContent>
+                      </wps:txbx>
+                      <wps:bodyPr rot="0" spcFirstLastPara="0" vertOverflow="overflow" horzOverflow="overflow" vert="horz" wrap="square" lIns="0" tIns="0" rIns="0" bIns="0" numCol="1" spcCol="0" rtlCol="0" fromWordArt="0" anchor="t" anchorCtr="0" forceAA="0" compatLnSpc="1">
+                        <a:prstTxWarp prst="textNoShape">
+                          <a:avLst/>
+                        </a:prstTxWarp>
+                        <a:spAutoFit/>
+                      </wps:bodyPr>
+                    </wps:wsp>
+                  </a:graphicData>
+                </a:graphic>
+              </wp:inline>
+            </w:drawing>
+          </mc:Choice>
+          <mc:Fallback>
+            <w:pict>
+              <v:shape w14:anchorId="6B781926" id="Zone de texte 47" o:spid="_x0000_s1035" type="#_x0000_t202" style="width:215.9pt;height:.05pt;visibility:visible;mso-wrap-style:square;mso-left-percent:-10001;mso-top-percent:-10001;mso-position-horizontal:absolute;mso-position-horizontal-relative:char;mso-position-vertical:absolute;mso-position-vertical-relative:line;mso-left-percent:-10001;mso-top-percent:-10001;v-text-anchor:top" o:gfxdata="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" stroked="f">
+                <v:textbox style="mso-fit-shape-to-text:t" inset="0,0,0,0">
+                  <w:txbxContent>
+                    <w:p>
+                      <w:pPr>
+                        <w:pStyle w:val="Lgende"/>
+                        <w:rPr>
+                          <w:noProof/>
+                        </w:rPr>
+                      </w:pPr>
+                      <w:bookmarkStart w:id="36" w:name="_Toc42550319"/>
+                      <w:r>
+                        <w:t xml:space="preserve">Figure </w:t>
+                      </w:r>
+                      <w:r>
+                        <w:fldChar w:fldCharType="begin"/>
+                      </w:r>
+                      <w:r>
+                        <w:instrText xml:space="preserve"> SEQ Figure \* ARABIC </w:instrText>
+                      </w:r>
+                      <w:r>
+                        <w:fldChar w:fldCharType="separate"/>
+                      </w:r>
+                      <w:r>
+                        <w:rPr>
+                          <w:noProof/>
+                        </w:rPr>
+                        <w:t>12</w:t>
+                      </w:r>
+                      <w:r>
+                        <w:rPr>
+                          <w:noProof/>
+                        </w:rPr>
+                        <w:fldChar w:fldCharType="end"/>
+                      </w:r>
+                      <w:r>
+                        <w:t xml:space="preserve"> - </w:t>
+                      </w:r>
+                      <w:r>
+                        <w:t>Message de confirmation de suppression du trajet</w:t>
+                      </w:r>
+                      <w:bookmarkEnd w:id="36"/>
+                    </w:p>
+                  </w:txbxContent>
+                </v:textbox>
+                <w10:anchorlock/>
+              </v:shape>
+            </w:pict>
+          </mc:Fallback>
+        </mc:AlternateContent>
       </w:r>
     </w:p>
     <w:p>
       <w:pPr>
         <w:pStyle w:val="Titre2"/>
       </w:pPr>
-      <w:bookmarkStart w:id="36" w:name="_Toc42267627"/>
+      <w:bookmarkStart w:id="37" w:name="_Toc42550296"/>
       <w:r>
         <w:lastRenderedPageBreak/>
         <w:t>Les Entretiens</w:t>
       </w:r>
-      <w:bookmarkEnd w:id="36"/>
+      <w:bookmarkEnd w:id="37"/>
     </w:p>
     <w:p>
       <w:pPr>
         <w:pStyle w:val="Titre3"/>
       </w:pPr>
-      <w:bookmarkStart w:id="37" w:name="_Toc42267628"/>
+      <w:bookmarkStart w:id="38" w:name="_Toc42550297"/>
       <w:r>
         <w:t>Onglet Gestion des Entretiens</w:t>
       </w:r>
-      <w:bookmarkEnd w:id="37"/>
+      <w:bookmarkEnd w:id="38"/>
     </w:p>
     <w:p>
       <w:pPr>
@@ -5471,38 +5413,25 @@
       <w:pPr>
         <w:pStyle w:val="Lgende"/>
       </w:pPr>
-      <w:bookmarkStart w:id="38" w:name="_Toc42268563"/>
+      <w:bookmarkStart w:id="39" w:name="_Toc42550320"/>
       <w:r>
         <w:t xml:space="preserve">Figure </w:t>
       </w:r>
-      <w:r>
-        <w:fldChar w:fldCharType="begin"/>
-      </w:r>
-      <w:r>
-        <w:instrText xml:space="preserve"> SEQ Figure \* ARABIC </w:instrText>
-      </w:r>
-      <w:r>
-        <w:fldChar w:fldCharType="separate"/>
-      </w:r>
-      <w:r>
-        <w:rPr>
-          <w:noProof/>
-        </w:rPr>
-        <w:t>13</w:t>
-      </w:r>
-      <w:r>
-        <w:rPr>
-          <w:noProof/>
-        </w:rPr>
-        <w:fldChar w:fldCharType="end"/>
-      </w:r>
+      <w:fldSimple w:instr=" SEQ Figure \* ARABIC ">
+        <w:r>
+          <w:rPr>
+            <w:noProof/>
+          </w:rPr>
+          <w:t>13</w:t>
+        </w:r>
+      </w:fldSimple>
       <w:r>
         <w:t xml:space="preserve"> - </w:t>
       </w:r>
       <w:r>
         <w:t>Gestion des Entretiens</w:t>
       </w:r>
-      <w:bookmarkEnd w:id="38"/>
+      <w:bookmarkEnd w:id="39"/>
     </w:p>
     <w:p>
       <w:r>
@@ -5557,11 +5486,11 @@
       <w:pPr>
         <w:pStyle w:val="Titre3"/>
       </w:pPr>
-      <w:bookmarkStart w:id="39" w:name="_Toc42267629"/>
+      <w:bookmarkStart w:id="40" w:name="_Toc42550298"/>
       <w:r>
         <w:t>Ajouter un entretien</w:t>
       </w:r>
-      <w:bookmarkEnd w:id="39"/>
+      <w:bookmarkEnd w:id="40"/>
       <w:r>
         <w:t xml:space="preserve"> </w:t>
       </w:r>
@@ -5570,11 +5499,11 @@
       <w:r>
         <w:tab/>
       </w:r>
-      <w:bookmarkStart w:id="40" w:name="_Hlk42520907"/>
+      <w:bookmarkStart w:id="41" w:name="_Hlk42520907"/>
       <w:r>
         <w:t>Pour ajouter un entretien il faut tout d’abord cliquer sur le bouton « Ajouter un nouvel Entretien », la fenêtre suivante doit s’afficher :</w:t>
       </w:r>
-      <w:bookmarkEnd w:id="40"/>
+      <w:bookmarkEnd w:id="41"/>
     </w:p>
     <w:p>
       <w:pPr>
@@ -5666,38 +5595,25 @@
                                 <w:noProof/>
                               </w:rPr>
                             </w:pPr>
-                            <w:bookmarkStart w:id="41" w:name="_Toc42268564"/>
+                            <w:bookmarkStart w:id="42" w:name="_Toc42550321"/>
                             <w:r>
                               <w:t xml:space="preserve">Figure </w:t>
                             </w:r>
-                            <w:r>
-                              <w:fldChar w:fldCharType="begin"/>
-                            </w:r>
-                            <w:r>
-                              <w:instrText xml:space="preserve"> SEQ Figure \* ARABIC </w:instrText>
-                            </w:r>
-                            <w:r>
-                              <w:fldChar w:fldCharType="separate"/>
-                            </w:r>
-                            <w:r>
-                              <w:rPr>
-                                <w:noProof/>
-                              </w:rPr>
-                              <w:t>14</w:t>
-                            </w:r>
-                            <w:r>
-                              <w:rPr>
-                                <w:noProof/>
-                              </w:rPr>
-                              <w:fldChar w:fldCharType="end"/>
-                            </w:r>
+                            <w:fldSimple w:instr=" SEQ Figure \* ARABIC ">
+                              <w:r>
+                                <w:rPr>
+                                  <w:noProof/>
+                                </w:rPr>
+                                <w:t>14</w:t>
+                              </w:r>
+                            </w:fldSimple>
                             <w:r>
                               <w:t xml:space="preserve"> - </w:t>
                             </w:r>
                             <w:r>
                               <w:t>Ajouter entretien</w:t>
                             </w:r>
-                            <w:bookmarkEnd w:id="41"/>
+                            <w:bookmarkEnd w:id="42"/>
                           </w:p>
                         </w:txbxContent>
                       </wps:txbx>
@@ -5725,38 +5641,25 @@
                           <w:noProof/>
                         </w:rPr>
                       </w:pPr>
-                      <w:bookmarkStart w:id="42" w:name="_Toc42268564"/>
+                      <w:bookmarkStart w:id="43" w:name="_Toc42550321"/>
                       <w:r>
                         <w:t xml:space="preserve">Figure </w:t>
                       </w:r>
-                      <w:r>
-                        <w:fldChar w:fldCharType="begin"/>
-                      </w:r>
-                      <w:r>
-                        <w:instrText xml:space="preserve"> SEQ Figure \* ARABIC </w:instrText>
-                      </w:r>
-                      <w:r>
-                        <w:fldChar w:fldCharType="separate"/>
-                      </w:r>
-                      <w:r>
-                        <w:rPr>
-                          <w:noProof/>
-                        </w:rPr>
-                        <w:t>14</w:t>
-                      </w:r>
-                      <w:r>
-                        <w:rPr>
-                          <w:noProof/>
-                        </w:rPr>
-                        <w:fldChar w:fldCharType="end"/>
-                      </w:r>
+                      <w:fldSimple w:instr=" SEQ Figure \* ARABIC ">
+                        <w:r>
+                          <w:rPr>
+                            <w:noProof/>
+                          </w:rPr>
+                          <w:t>14</w:t>
+                        </w:r>
+                      </w:fldSimple>
                       <w:r>
                         <w:t xml:space="preserve"> - </w:t>
                       </w:r>
                       <w:r>
                         <w:t>Ajouter entretien</w:t>
                       </w:r>
-                      <w:bookmarkEnd w:id="42"/>
+                      <w:bookmarkEnd w:id="43"/>
                     </w:p>
                   </w:txbxContent>
                 </v:textbox>
@@ -5768,7 +5671,7 @@
       </w:r>
     </w:p>
     <w:p>
-      <w:bookmarkStart w:id="43" w:name="_Hlk42520976"/>
+      <w:bookmarkStart w:id="44" w:name="_Hlk42520976"/>
       <w:r>
         <w:lastRenderedPageBreak/>
         <w:t>Les champs :</w:t>
@@ -5837,12 +5740,12 @@
       <w:pPr>
         <w:pStyle w:val="Titre3"/>
       </w:pPr>
-      <w:bookmarkStart w:id="44" w:name="_Toc42267630"/>
-      <w:bookmarkEnd w:id="43"/>
+      <w:bookmarkStart w:id="45" w:name="_Toc42550299"/>
+      <w:bookmarkEnd w:id="44"/>
       <w:r>
         <w:t>Modifier un entretien</w:t>
       </w:r>
-      <w:bookmarkEnd w:id="44"/>
+      <w:bookmarkEnd w:id="45"/>
     </w:p>
     <w:p>
       <w:r>
@@ -5853,168 +5756,26 @@
     <w:p>
       <w:r>
         <w:rPr>
-          <w:noProof/>
+          <w:color w:val="FF0000"/>
         </w:rPr>
-        <mc:AlternateContent>
-          <mc:Choice Requires="wps">
-            <w:drawing>
-              <wp:anchor distT="0" distB="0" distL="114300" distR="114300" simplePos="0" relativeHeight="251728896" behindDoc="0" locked="0" layoutInCell="1" allowOverlap="1" wp14:anchorId="4206FD78" wp14:editId="4D48D930">
-                <wp:simplePos x="0" y="0"/>
-                <wp:positionH relativeFrom="column">
-                  <wp:posOffset>1447800</wp:posOffset>
-                </wp:positionH>
-                <wp:positionV relativeFrom="paragraph">
-                  <wp:posOffset>1715135</wp:posOffset>
-                </wp:positionV>
-                <wp:extent cx="2840355" cy="635"/>
-                <wp:effectExtent l="0" t="0" r="0" b="0"/>
-                <wp:wrapTopAndBottom/>
-                <wp:docPr id="49" name="Zone de texte 49"/>
-                <wp:cNvGraphicFramePr/>
-                <a:graphic xmlns:a="http://schemas.openxmlformats.org/drawingml/2006/main">
-                  <a:graphicData uri="http://schemas.microsoft.com/office/word/2010/wordprocessingShape">
-                    <wps:wsp>
-                      <wps:cNvSpPr txBox="1"/>
-                      <wps:spPr>
-                        <a:xfrm>
-                          <a:off x="0" y="0"/>
-                          <a:ext cx="2840355" cy="635"/>
-                        </a:xfrm>
-                        <a:prstGeom prst="rect">
-                          <a:avLst/>
-                        </a:prstGeom>
-                        <a:solidFill>
-                          <a:prstClr val="white"/>
-                        </a:solidFill>
-                        <a:ln>
-                          <a:noFill/>
-                        </a:ln>
-                      </wps:spPr>
-                      <wps:txbx>
-                        <w:txbxContent>
-                          <w:p>
-                            <w:pPr>
-                              <w:pStyle w:val="Lgende"/>
-                              <w:rPr>
-                                <w:noProof/>
-                              </w:rPr>
-                            </w:pPr>
-                            <w:bookmarkStart w:id="45" w:name="_Toc42268565"/>
-                            <w:r>
-                              <w:t xml:space="preserve">Figure </w:t>
-                            </w:r>
-                            <w:r>
-                              <w:fldChar w:fldCharType="begin"/>
-                            </w:r>
-                            <w:r>
-                              <w:instrText xml:space="preserve"> SEQ Figure \* ARABIC </w:instrText>
-                            </w:r>
-                            <w:r>
-                              <w:fldChar w:fldCharType="separate"/>
-                            </w:r>
-                            <w:r>
-                              <w:rPr>
-                                <w:noProof/>
-                              </w:rPr>
-                              <w:t>15</w:t>
-                            </w:r>
-                            <w:r>
-                              <w:rPr>
-                                <w:noProof/>
-                              </w:rPr>
-                              <w:fldChar w:fldCharType="end"/>
-                            </w:r>
-                            <w:r>
-                              <w:t xml:space="preserve"> - </w:t>
-                            </w:r>
-                            <w:r>
-                              <w:t>Message de modification impossible</w:t>
-                            </w:r>
-                            <w:bookmarkEnd w:id="45"/>
-                          </w:p>
-                        </w:txbxContent>
-                      </wps:txbx>
-                      <wps:bodyPr rot="0" spcFirstLastPara="0" vertOverflow="overflow" horzOverflow="overflow" vert="horz" wrap="square" lIns="0" tIns="0" rIns="0" bIns="0" numCol="1" spcCol="0" rtlCol="0" fromWordArt="0" anchor="t" anchorCtr="0" forceAA="0" compatLnSpc="1">
-                        <a:prstTxWarp prst="textNoShape">
-                          <a:avLst/>
-                        </a:prstTxWarp>
-                        <a:spAutoFit/>
-                      </wps:bodyPr>
-                    </wps:wsp>
-                  </a:graphicData>
-                </a:graphic>
-              </wp:anchor>
-            </w:drawing>
-          </mc:Choice>
-          <mc:Fallback>
-            <w:pict>
-              <v:shape w14:anchorId="4206FD78" id="Zone de texte 49" o:spid="_x0000_s1037" type="#_x0000_t202" style="position:absolute;margin-left:114pt;margin-top:135.05pt;width:223.65pt;height:.05pt;z-index:251728896;visibility:visible;mso-wrap-style:square;mso-wrap-distance-left:9pt;mso-wrap-distance-top:0;mso-wrap-distance-right:9pt;mso-wrap-distance-bottom:0;mso-position-horizontal:absolute;mso-position-horizontal-relative:text;mso-position-vertical:absolute;mso-position-vertical-relative:text;v-text-anchor:top" o:gfxdata="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" stroked="f">
-                <v:textbox style="mso-fit-shape-to-text:t" inset="0,0,0,0">
-                  <w:txbxContent>
-                    <w:p>
-                      <w:pPr>
-                        <w:pStyle w:val="Lgende"/>
-                        <w:rPr>
-                          <w:noProof/>
-                        </w:rPr>
-                      </w:pPr>
-                      <w:bookmarkStart w:id="46" w:name="_Toc42268565"/>
-                      <w:r>
-                        <w:t xml:space="preserve">Figure </w:t>
-                      </w:r>
-                      <w:r>
-                        <w:fldChar w:fldCharType="begin"/>
-                      </w:r>
-                      <w:r>
-                        <w:instrText xml:space="preserve"> SEQ Figure \* ARABIC </w:instrText>
-                      </w:r>
-                      <w:r>
-                        <w:fldChar w:fldCharType="separate"/>
-                      </w:r>
-                      <w:r>
-                        <w:rPr>
-                          <w:noProof/>
-                        </w:rPr>
-                        <w:t>15</w:t>
-                      </w:r>
-                      <w:r>
-                        <w:rPr>
-                          <w:noProof/>
-                        </w:rPr>
-                        <w:fldChar w:fldCharType="end"/>
-                      </w:r>
-                      <w:r>
-                        <w:t xml:space="preserve"> - </w:t>
-                      </w:r>
-                      <w:r>
-                        <w:t>Message de modification impossible</w:t>
-                      </w:r>
-                      <w:bookmarkEnd w:id="46"/>
-                    </w:p>
-                  </w:txbxContent>
-                </v:textbox>
-                <w10:wrap type="topAndBottom"/>
-              </v:shape>
-            </w:pict>
-          </mc:Fallback>
-        </mc:AlternateContent>
-      </w:r>
+        <w:t xml:space="preserve">Attention </w:t>
+      </w:r>
+      <w:r>
+        <w:t>: Il est seulement possible de modifier les entretiens qui n’ont pas encore été effectués. Si l’utilisateur essaie malgré tout, ce message apparaît :</w:t>
+      </w:r>
+    </w:p>
+    <w:p>
+      <w:pPr>
+        <w:jc w:val="center"/>
+      </w:pPr>
       <w:r>
         <w:rPr>
           <w:noProof/>
         </w:rPr>
         <w:drawing>
-          <wp:anchor distT="0" distB="0" distL="114300" distR="114300" simplePos="0" relativeHeight="251697152" behindDoc="0" locked="0" layoutInCell="1" allowOverlap="1" wp14:anchorId="6E577DFB" wp14:editId="466EF206">
-            <wp:simplePos x="0" y="0"/>
-            <wp:positionH relativeFrom="page">
-              <wp:posOffset>2362200</wp:posOffset>
-            </wp:positionH>
-            <wp:positionV relativeFrom="paragraph">
-              <wp:posOffset>524510</wp:posOffset>
-            </wp:positionV>
+          <wp:inline distT="0" distB="0" distL="0" distR="0" wp14:anchorId="0C9F70E7" wp14:editId="5BBB165F">
             <wp:extent cx="2840355" cy="1133475"/>
             <wp:effectExtent l="0" t="0" r="0" b="9525"/>
-            <wp:wrapTopAndBottom/>
             <wp:docPr id="31" name="Image 31" descr="Une image contenant capture d’écran&#10;&#10;Description générée automatiquement"/>
             <wp:cNvGraphicFramePr>
               <a:graphicFrameLocks xmlns:a="http://schemas.openxmlformats.org/drawingml/2006/main" noChangeAspect="1"/>
@@ -6050,23 +5811,153 @@
                 </pic:pic>
               </a:graphicData>
             </a:graphic>
-            <wp14:sizeRelH relativeFrom="margin">
-              <wp14:pctWidth>0</wp14:pctWidth>
-            </wp14:sizeRelH>
-            <wp14:sizeRelV relativeFrom="margin">
-              <wp14:pctHeight>0</wp14:pctHeight>
-            </wp14:sizeRelV>
-          </wp:anchor>
+          </wp:inline>
         </w:drawing>
       </w:r>
+    </w:p>
+    <w:p>
+      <w:pPr>
+        <w:jc w:val="center"/>
+      </w:pPr>
       <w:r>
         <w:rPr>
-          <w:color w:val="FF0000"/>
+          <w:noProof/>
         </w:rPr>
-        <w:t xml:space="preserve">Attention </w:t>
-      </w:r>
-      <w:r>
-        <w:t>: Il est seulement possible de modifier les entretiens qui n’ont pas encore été effectués. Si l’utilisateur essaie malgré tout, ce message apparaît :</w:t>
+        <mc:AlternateContent>
+          <mc:Choice Requires="wps">
+            <w:drawing>
+              <wp:inline distT="0" distB="0" distL="0" distR="0" wp14:anchorId="40A05048" wp14:editId="6134B724">
+                <wp:extent cx="2840355" cy="635"/>
+                <wp:effectExtent l="0" t="0" r="0" b="0"/>
+                <wp:docPr id="49" name="Zone de texte 49"/>
+                <wp:cNvGraphicFramePr/>
+                <a:graphic xmlns:a="http://schemas.openxmlformats.org/drawingml/2006/main">
+                  <a:graphicData uri="http://schemas.microsoft.com/office/word/2010/wordprocessingShape">
+                    <wps:wsp>
+                      <wps:cNvSpPr txBox="1"/>
+                      <wps:spPr>
+                        <a:xfrm>
+                          <a:off x="0" y="0"/>
+                          <a:ext cx="2840355" cy="635"/>
+                        </a:xfrm>
+                        <a:prstGeom prst="rect">
+                          <a:avLst/>
+                        </a:prstGeom>
+                        <a:solidFill>
+                          <a:prstClr val="white"/>
+                        </a:solidFill>
+                        <a:ln>
+                          <a:noFill/>
+                        </a:ln>
+                      </wps:spPr>
+                      <wps:txbx>
+                        <w:txbxContent>
+                          <w:p>
+                            <w:pPr>
+                              <w:pStyle w:val="Lgende"/>
+                              <w:rPr>
+                                <w:noProof/>
+                              </w:rPr>
+                            </w:pPr>
+                            <w:bookmarkStart w:id="46" w:name="_Toc42550322"/>
+                            <w:r>
+                              <w:t xml:space="preserve">Figure </w:t>
+                            </w:r>
+                            <w:r>
+                              <w:fldChar w:fldCharType="begin"/>
+                            </w:r>
+                            <w:r>
+                              <w:instrText xml:space="preserve"> SEQ Figure \* ARABIC </w:instrText>
+                            </w:r>
+                            <w:r>
+                              <w:fldChar w:fldCharType="separate"/>
+                            </w:r>
+                            <w:r>
+                              <w:rPr>
+                                <w:noProof/>
+                              </w:rPr>
+                              <w:t>15</w:t>
+                            </w:r>
+                            <w:r>
+                              <w:rPr>
+                                <w:noProof/>
+                              </w:rPr>
+                              <w:fldChar w:fldCharType="end"/>
+                            </w:r>
+                            <w:r>
+                              <w:t xml:space="preserve"> - </w:t>
+                            </w:r>
+                            <w:r>
+                              <w:t>Message de modification impossible</w:t>
+                            </w:r>
+                            <w:bookmarkEnd w:id="46"/>
+                          </w:p>
+                        </w:txbxContent>
+                      </wps:txbx>
+                      <wps:bodyPr rot="0" spcFirstLastPara="0" vertOverflow="overflow" horzOverflow="overflow" vert="horz" wrap="square" lIns="0" tIns="0" rIns="0" bIns="0" numCol="1" spcCol="0" rtlCol="0" fromWordArt="0" anchor="t" anchorCtr="0" forceAA="0" compatLnSpc="1">
+                        <a:prstTxWarp prst="textNoShape">
+                          <a:avLst/>
+                        </a:prstTxWarp>
+                        <a:spAutoFit/>
+                      </wps:bodyPr>
+                    </wps:wsp>
+                  </a:graphicData>
+                </a:graphic>
+              </wp:inline>
+            </w:drawing>
+          </mc:Choice>
+          <mc:Fallback>
+            <w:pict>
+              <v:shape w14:anchorId="40A05048" id="Zone de texte 49" o:spid="_x0000_s1037" type="#_x0000_t202" style="width:223.65pt;height:.05pt;visibility:visible;mso-wrap-style:square;mso-left-percent:-10001;mso-top-percent:-10001;mso-position-horizontal:absolute;mso-position-horizontal-relative:char;mso-position-vertical:absolute;mso-position-vertical-relative:line;mso-left-percent:-10001;mso-top-percent:-10001;v-text-anchor:top" o:gfxdata="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" stroked="f">
+                <v:textbox style="mso-fit-shape-to-text:t" inset="0,0,0,0">
+                  <w:txbxContent>
+                    <w:p>
+                      <w:pPr>
+                        <w:pStyle w:val="Lgende"/>
+                        <w:rPr>
+                          <w:noProof/>
+                        </w:rPr>
+                      </w:pPr>
+                      <w:bookmarkStart w:id="47" w:name="_Toc42550322"/>
+                      <w:r>
+                        <w:t xml:space="preserve">Figure </w:t>
+                      </w:r>
+                      <w:r>
+                        <w:fldChar w:fldCharType="begin"/>
+                      </w:r>
+                      <w:r>
+                        <w:instrText xml:space="preserve"> SEQ Figure \* ARABIC </w:instrText>
+                      </w:r>
+                      <w:r>
+                        <w:fldChar w:fldCharType="separate"/>
+                      </w:r>
+                      <w:r>
+                        <w:rPr>
+                          <w:noProof/>
+                        </w:rPr>
+                        <w:t>15</w:t>
+                      </w:r>
+                      <w:r>
+                        <w:rPr>
+                          <w:noProof/>
+                        </w:rPr>
+                        <w:fldChar w:fldCharType="end"/>
+                      </w:r>
+                      <w:r>
+                        <w:t xml:space="preserve"> - </w:t>
+                      </w:r>
+                      <w:r>
+                        <w:t>Message de modification impossible</w:t>
+                      </w:r>
+                      <w:bookmarkEnd w:id="47"/>
+                    </w:p>
+                  </w:txbxContent>
+                </v:textbox>
+                <w10:anchorlock/>
+              </v:shape>
+            </w:pict>
+          </mc:Fallback>
+        </mc:AlternateContent>
       </w:r>
     </w:p>
     <w:p>
@@ -6179,38 +6070,25 @@
                                 <w:noProof/>
                               </w:rPr>
                             </w:pPr>
-                            <w:bookmarkStart w:id="47" w:name="_Toc42268566"/>
+                            <w:bookmarkStart w:id="48" w:name="_Toc42550323"/>
                             <w:r>
                               <w:t xml:space="preserve">Figure </w:t>
                             </w:r>
-                            <w:r>
-                              <w:fldChar w:fldCharType="begin"/>
-                            </w:r>
-                            <w:r>
-                              <w:instrText xml:space="preserve"> SEQ Figure \* ARABIC </w:instrText>
-                            </w:r>
-                            <w:r>
-                              <w:fldChar w:fldCharType="separate"/>
-                            </w:r>
-                            <w:r>
-                              <w:rPr>
-                                <w:noProof/>
-                              </w:rPr>
-                              <w:t>16</w:t>
-                            </w:r>
-                            <w:r>
-                              <w:rPr>
-                                <w:noProof/>
-                              </w:rPr>
-                              <w:fldChar w:fldCharType="end"/>
-                            </w:r>
+                            <w:fldSimple w:instr=" SEQ Figure \* ARABIC ">
+                              <w:r>
+                                <w:rPr>
+                                  <w:noProof/>
+                                </w:rPr>
+                                <w:t>16</w:t>
+                              </w:r>
+                            </w:fldSimple>
                             <w:r>
                               <w:t xml:space="preserve"> - </w:t>
                             </w:r>
                             <w:r>
                               <w:t>Modifier entretien</w:t>
                             </w:r>
-                            <w:bookmarkEnd w:id="47"/>
+                            <w:bookmarkEnd w:id="48"/>
                           </w:p>
                         </w:txbxContent>
                       </wps:txbx>
@@ -6238,38 +6116,25 @@
                           <w:noProof/>
                         </w:rPr>
                       </w:pPr>
-                      <w:bookmarkStart w:id="48" w:name="_Toc42268566"/>
+                      <w:bookmarkStart w:id="49" w:name="_Toc42550323"/>
                       <w:r>
                         <w:t xml:space="preserve">Figure </w:t>
                       </w:r>
-                      <w:r>
-                        <w:fldChar w:fldCharType="begin"/>
-                      </w:r>
-                      <w:r>
-                        <w:instrText xml:space="preserve"> SEQ Figure \* ARABIC </w:instrText>
-                      </w:r>
-                      <w:r>
-                        <w:fldChar w:fldCharType="separate"/>
-                      </w:r>
-                      <w:r>
-                        <w:rPr>
-                          <w:noProof/>
-                        </w:rPr>
-                        <w:t>16</w:t>
-                      </w:r>
-                      <w:r>
-                        <w:rPr>
-                          <w:noProof/>
-                        </w:rPr>
-                        <w:fldChar w:fldCharType="end"/>
-                      </w:r>
+                      <w:fldSimple w:instr=" SEQ Figure \* ARABIC ">
+                        <w:r>
+                          <w:rPr>
+                            <w:noProof/>
+                          </w:rPr>
+                          <w:t>16</w:t>
+                        </w:r>
+                      </w:fldSimple>
                       <w:r>
                         <w:t xml:space="preserve"> - </w:t>
                       </w:r>
                       <w:r>
                         <w:t>Modifier entretien</w:t>
                       </w:r>
-                      <w:bookmarkEnd w:id="48"/>
+                      <w:bookmarkEnd w:id="49"/>
                     </w:p>
                   </w:txbxContent>
                 </v:textbox>
@@ -6322,11 +6187,11 @@
       <w:pPr>
         <w:pStyle w:val="Titre3"/>
       </w:pPr>
-      <w:bookmarkStart w:id="49" w:name="_Toc42267631"/>
+      <w:bookmarkStart w:id="50" w:name="_Toc42550300"/>
       <w:r>
         <w:t>Supprimer un entretien</w:t>
       </w:r>
-      <w:bookmarkEnd w:id="49"/>
+      <w:bookmarkEnd w:id="50"/>
     </w:p>
     <w:p>
       <w:pPr>
@@ -6438,38 +6303,25 @@
                                 <w:noProof/>
                               </w:rPr>
                             </w:pPr>
-                            <w:bookmarkStart w:id="50" w:name="_Toc42268567"/>
+                            <w:bookmarkStart w:id="51" w:name="_Toc42550324"/>
                             <w:r>
                               <w:t xml:space="preserve">Figure </w:t>
                             </w:r>
-                            <w:r>
-                              <w:fldChar w:fldCharType="begin"/>
-                            </w:r>
-                            <w:r>
-                              <w:instrText xml:space="preserve"> SEQ Figure \* ARABIC </w:instrText>
-                            </w:r>
-                            <w:r>
-                              <w:fldChar w:fldCharType="separate"/>
-                            </w:r>
-                            <w:r>
-                              <w:rPr>
-                                <w:noProof/>
-                              </w:rPr>
-                              <w:t>17</w:t>
-                            </w:r>
-                            <w:r>
-                              <w:rPr>
-                                <w:noProof/>
-                              </w:rPr>
-                              <w:fldChar w:fldCharType="end"/>
-                            </w:r>
+                            <w:fldSimple w:instr=" SEQ Figure \* ARABIC ">
+                              <w:r>
+                                <w:rPr>
+                                  <w:noProof/>
+                                </w:rPr>
+                                <w:t>17</w:t>
+                              </w:r>
+                            </w:fldSimple>
                             <w:r>
                               <w:t xml:space="preserve"> - </w:t>
                             </w:r>
                             <w:r>
                               <w:t>Message de suppression entretien</w:t>
                             </w:r>
-                            <w:bookmarkEnd w:id="50"/>
+                            <w:bookmarkEnd w:id="51"/>
                           </w:p>
                         </w:txbxContent>
                       </wps:txbx>
@@ -6497,38 +6349,25 @@
                           <w:noProof/>
                         </w:rPr>
                       </w:pPr>
-                      <w:bookmarkStart w:id="51" w:name="_Toc42268567"/>
+                      <w:bookmarkStart w:id="52" w:name="_Toc42550324"/>
                       <w:r>
                         <w:t xml:space="preserve">Figure </w:t>
                       </w:r>
-                      <w:r>
-                        <w:fldChar w:fldCharType="begin"/>
-                      </w:r>
-                      <w:r>
-                        <w:instrText xml:space="preserve"> SEQ Figure \* ARABIC </w:instrText>
-                      </w:r>
-                      <w:r>
-                        <w:fldChar w:fldCharType="separate"/>
-                      </w:r>
-                      <w:r>
-                        <w:rPr>
-                          <w:noProof/>
-                        </w:rPr>
-                        <w:t>17</w:t>
-                      </w:r>
-                      <w:r>
-                        <w:rPr>
-                          <w:noProof/>
-                        </w:rPr>
-                        <w:fldChar w:fldCharType="end"/>
-                      </w:r>
+                      <w:fldSimple w:instr=" SEQ Figure \* ARABIC ">
+                        <w:r>
+                          <w:rPr>
+                            <w:noProof/>
+                          </w:rPr>
+                          <w:t>17</w:t>
+                        </w:r>
+                      </w:fldSimple>
                       <w:r>
                         <w:t xml:space="preserve"> - </w:t>
                       </w:r>
                       <w:r>
                         <w:t>Message de suppression entretien</w:t>
                       </w:r>
-                      <w:bookmarkEnd w:id="51"/>
+                      <w:bookmarkEnd w:id="52"/>
                     </w:p>
                   </w:txbxContent>
                 </v:textbox>
@@ -6543,11 +6382,11 @@
       <w:pPr>
         <w:pStyle w:val="Titre3"/>
       </w:pPr>
-      <w:bookmarkStart w:id="52" w:name="_Toc42267632"/>
+      <w:bookmarkStart w:id="53" w:name="_Toc42550301"/>
       <w:r>
         <w:t>Onglet Carnet d’Entretiens</w:t>
       </w:r>
-      <w:bookmarkEnd w:id="52"/>
+      <w:bookmarkEnd w:id="53"/>
     </w:p>
     <w:p>
       <w:pPr>
@@ -6611,38 +6450,25 @@
       <w:pPr>
         <w:pStyle w:val="Lgende"/>
       </w:pPr>
-      <w:bookmarkStart w:id="53" w:name="_Toc42268568"/>
+      <w:bookmarkStart w:id="54" w:name="_Toc42550325"/>
       <w:r>
         <w:t xml:space="preserve">Figure </w:t>
       </w:r>
-      <w:r>
-        <w:fldChar w:fldCharType="begin"/>
-      </w:r>
-      <w:r>
-        <w:instrText xml:space="preserve"> SEQ Figure \* ARABIC </w:instrText>
-      </w:r>
-      <w:r>
-        <w:fldChar w:fldCharType="separate"/>
-      </w:r>
-      <w:r>
-        <w:rPr>
-          <w:noProof/>
-        </w:rPr>
-        <w:t>18</w:t>
-      </w:r>
-      <w:r>
-        <w:rPr>
-          <w:noProof/>
-        </w:rPr>
-        <w:fldChar w:fldCharType="end"/>
-      </w:r>
+      <w:fldSimple w:instr=" SEQ Figure \* ARABIC ">
+        <w:r>
+          <w:rPr>
+            <w:noProof/>
+          </w:rPr>
+          <w:t>18</w:t>
+        </w:r>
+      </w:fldSimple>
       <w:r>
         <w:t xml:space="preserve"> - </w:t>
       </w:r>
       <w:r>
         <w:t>Carnet entretien (Jaune-Vert)</w:t>
       </w:r>
-      <w:bookmarkEnd w:id="53"/>
+      <w:bookmarkEnd w:id="54"/>
     </w:p>
     <w:p>
       <w:r>
@@ -6715,48 +6541,35 @@
       <w:pPr>
         <w:pStyle w:val="Lgende"/>
       </w:pPr>
-      <w:bookmarkStart w:id="54" w:name="_Toc42268569"/>
+      <w:bookmarkStart w:id="55" w:name="_Toc42550326"/>
       <w:r>
         <w:t xml:space="preserve">Figure </w:t>
       </w:r>
-      <w:r>
-        <w:fldChar w:fldCharType="begin"/>
-      </w:r>
-      <w:r>
-        <w:instrText xml:space="preserve"> SEQ Figure \* ARABIC </w:instrText>
-      </w:r>
-      <w:r>
-        <w:fldChar w:fldCharType="separate"/>
-      </w:r>
-      <w:r>
-        <w:rPr>
-          <w:noProof/>
-        </w:rPr>
-        <w:t>19</w:t>
-      </w:r>
-      <w:r>
-        <w:rPr>
-          <w:noProof/>
-        </w:rPr>
-        <w:fldChar w:fldCharType="end"/>
-      </w:r>
+      <w:fldSimple w:instr=" SEQ Figure \* ARABIC ">
+        <w:r>
+          <w:rPr>
+            <w:noProof/>
+          </w:rPr>
+          <w:t>19</w:t>
+        </w:r>
+      </w:fldSimple>
       <w:r>
         <w:t xml:space="preserve"> - </w:t>
       </w:r>
       <w:r>
         <w:t>Carnet entretien (Rouge-Vert)</w:t>
       </w:r>
-      <w:bookmarkEnd w:id="54"/>
+      <w:bookmarkEnd w:id="55"/>
     </w:p>
     <w:p>
       <w:pPr>
         <w:pStyle w:val="Titre3"/>
       </w:pPr>
-      <w:bookmarkStart w:id="55" w:name="_Toc42267633"/>
+      <w:bookmarkStart w:id="56" w:name="_Toc42550302"/>
       <w:r>
         <w:t>Cocher un entretien</w:t>
       </w:r>
-      <w:bookmarkEnd w:id="55"/>
+      <w:bookmarkEnd w:id="56"/>
     </w:p>
     <w:p>
       <w:r>
@@ -6768,22 +6581,22 @@
       <w:pPr>
         <w:pStyle w:val="Titre2"/>
       </w:pPr>
-      <w:bookmarkStart w:id="56" w:name="_Toc42267634"/>
+      <w:bookmarkStart w:id="57" w:name="_Toc42550303"/>
       <w:r>
         <w:lastRenderedPageBreak/>
         <w:t>Les points d’intérêts</w:t>
       </w:r>
-      <w:bookmarkEnd w:id="56"/>
+      <w:bookmarkEnd w:id="57"/>
     </w:p>
     <w:p>
       <w:pPr>
         <w:pStyle w:val="Titre3"/>
       </w:pPr>
-      <w:bookmarkStart w:id="57" w:name="_Toc42267635"/>
+      <w:bookmarkStart w:id="58" w:name="_Toc42550304"/>
       <w:r>
         <w:t>Onglet Points d’intérêts</w:t>
       </w:r>
-      <w:bookmarkEnd w:id="57"/>
+      <w:bookmarkEnd w:id="58"/>
     </w:p>
     <w:p>
       <w:pPr>
@@ -6840,38 +6653,25 @@
       <w:pPr>
         <w:pStyle w:val="Lgende"/>
       </w:pPr>
-      <w:bookmarkStart w:id="58" w:name="_Toc42268570"/>
+      <w:bookmarkStart w:id="59" w:name="_Toc42550327"/>
       <w:r>
         <w:t xml:space="preserve">Figure </w:t>
       </w:r>
-      <w:r>
-        <w:fldChar w:fldCharType="begin"/>
-      </w:r>
-      <w:r>
-        <w:instrText xml:space="preserve"> SEQ Figure \* ARABIC </w:instrText>
-      </w:r>
-      <w:r>
-        <w:fldChar w:fldCharType="separate"/>
-      </w:r>
-      <w:r>
-        <w:rPr>
-          <w:noProof/>
-        </w:rPr>
-        <w:t>20</w:t>
-      </w:r>
-      <w:r>
-        <w:rPr>
-          <w:noProof/>
-        </w:rPr>
-        <w:fldChar w:fldCharType="end"/>
-      </w:r>
+      <w:fldSimple w:instr=" SEQ Figure \* ARABIC ">
+        <w:r>
+          <w:rPr>
+            <w:noProof/>
+          </w:rPr>
+          <w:t>20</w:t>
+        </w:r>
+      </w:fldSimple>
       <w:r>
         <w:t xml:space="preserve"> - </w:t>
       </w:r>
       <w:r>
         <w:t>Points d'intérêts</w:t>
       </w:r>
-      <w:bookmarkEnd w:id="58"/>
+      <w:bookmarkEnd w:id="59"/>
     </w:p>
     <w:p>
       <w:r>
@@ -6905,13 +6705,8 @@
         </w:numPr>
       </w:pPr>
       <w:r>
-        <w:t xml:space="preserve">Pour se déplacer sur la carte il faut utiliser </w:t>
-      </w:r>
-      <w:proofErr w:type="gramStart"/>
-      <w:r>
-        <w:t>le clique droit</w:t>
-      </w:r>
-      <w:proofErr w:type="gramEnd"/>
+        <w:t>Pour se déplacer sur la carte il faut utiliser le clique droit</w:t>
+      </w:r>
       <w:r>
         <w:t xml:space="preserve"> de la souris.</w:t>
       </w:r>
@@ -6956,11 +6751,11 @@
       <w:pPr>
         <w:pStyle w:val="Titre3"/>
       </w:pPr>
-      <w:bookmarkStart w:id="59" w:name="_Toc42267636"/>
+      <w:bookmarkStart w:id="60" w:name="_Toc42550305"/>
       <w:r>
         <w:t>Ajouter un point d’intérêt</w:t>
       </w:r>
-      <w:bookmarkEnd w:id="59"/>
+      <w:bookmarkEnd w:id="60"/>
     </w:p>
     <w:p>
       <w:r>
@@ -7019,19 +6814,15 @@
       <w:r>
         <w:t xml:space="preserve">Une fois les champs rempli, l’utilisateur doit </w:t>
       </w:r>
-      <w:proofErr w:type="gramStart"/>
-      <w:r>
-        <w:t>cliqué</w:t>
-      </w:r>
-      <w:proofErr w:type="gramEnd"/>
+      <w:r>
+        <w:t>cliquer</w:t>
+      </w:r>
       <w:r>
         <w:t xml:space="preserve"> sur le bouton « Ajouter » pour enregistrer les informations qu’il a entré. Puis il doit ensuite </w:t>
       </w:r>
-      <w:proofErr w:type="gramStart"/>
-      <w:r>
-        <w:t>sélectionné</w:t>
-      </w:r>
-      <w:proofErr w:type="gramEnd"/>
+      <w:r>
+        <w:t>sélectionner</w:t>
+      </w:r>
       <w:r>
         <w:t xml:space="preserve"> à l’aide du clique droit, l’endroit sur la carte où il souhaite ajouter le marqueur.</w:t>
       </w:r>
@@ -7045,10 +6836,12 @@
       <w:pPr>
         <w:pStyle w:val="Titre1"/>
       </w:pPr>
+      <w:bookmarkStart w:id="61" w:name="_Toc42550306"/>
       <w:r>
         <w:lastRenderedPageBreak/>
         <w:t>Table des images</w:t>
       </w:r>
+      <w:bookmarkEnd w:id="61"/>
     </w:p>
     <w:p>
       <w:pPr>
@@ -7071,7 +6864,7 @@
       <w:r>
         <w:fldChar w:fldCharType="separate"/>
       </w:r>
-      <w:hyperlink w:anchor="_Toc42268552" w:history="1">
+      <w:hyperlink w:anchor="_Toc42550308" w:history="1">
         <w:r>
           <w:rPr>
             <w:rStyle w:val="Lienhypertexte"/>
@@ -7098,7 +6891,7 @@
             <w:noProof/>
             <w:webHidden/>
           </w:rPr>
-          <w:instrText xml:space="preserve"> PAGEREF _Toc42268552 \h </w:instrText>
+          <w:instrText xml:space="preserve"> PAGEREF _Toc42550308 \h </w:instrText>
         </w:r>
         <w:r>
           <w:rPr>
@@ -7141,7 +6934,7 @@
           <w:lang w:eastAsia="fr-CH"/>
         </w:rPr>
       </w:pPr>
-      <w:hyperlink w:anchor="_Toc42268553" w:history="1">
+      <w:hyperlink w:anchor="_Toc42550309" w:history="1">
         <w:r>
           <w:rPr>
             <w:rStyle w:val="Lienhypertexte"/>
@@ -7168,7 +6961,7 @@
             <w:noProof/>
             <w:webHidden/>
           </w:rPr>
-          <w:instrText xml:space="preserve"> PAGEREF _Toc42268553 \h </w:instrText>
+          <w:instrText xml:space="preserve"> PAGEREF _Toc42550309 \h </w:instrText>
         </w:r>
         <w:r>
           <w:rPr>
@@ -7211,27 +7004,13 @@
           <w:lang w:eastAsia="fr-CH"/>
         </w:rPr>
       </w:pPr>
-      <w:hyperlink r:id="rId27" w:anchor="_Toc42268554" w:history="1">
+      <w:hyperlink r:id="rId27" w:anchor="_Toc42550310" w:history="1">
         <w:r>
           <w:rPr>
             <w:rStyle w:val="Lienhypertexte"/>
             <w:noProof/>
           </w:rPr>
-          <w:t>Figure 3 - Ajoute</w:t>
-        </w:r>
-        <w:r>
-          <w:rPr>
-            <w:rStyle w:val="Lienhypertexte"/>
-            <w:noProof/>
-          </w:rPr>
-          <w:t>r</w:t>
-        </w:r>
-        <w:r>
-          <w:rPr>
-            <w:rStyle w:val="Lienhypertexte"/>
-            <w:noProof/>
-          </w:rPr>
-          <w:t xml:space="preserve"> véhicule</w:t>
+          <w:t>Figure 3 - Ajouter véhicule</w:t>
         </w:r>
         <w:r>
           <w:rPr>
@@ -7252,7 +7031,7 @@
             <w:noProof/>
             <w:webHidden/>
           </w:rPr>
-          <w:instrText xml:space="preserve"> PAGEREF _Toc42268554 \h </w:instrText>
+          <w:instrText xml:space="preserve"> PAGEREF _Toc42550310 \h </w:instrText>
         </w:r>
         <w:r>
           <w:rPr>
@@ -7295,13 +7074,13 @@
           <w:lang w:eastAsia="fr-CH"/>
         </w:rPr>
       </w:pPr>
-      <w:hyperlink r:id="rId28" w:anchor="_Toc42268555" w:history="1">
+      <w:hyperlink w:anchor="_Toc42550311" w:history="1">
         <w:r>
           <w:rPr>
             <w:rStyle w:val="Lienhypertexte"/>
             <w:noProof/>
           </w:rPr>
-          <w:t>Figure 4 - Sélectionner véhicule</w:t>
+          <w:t>Figure 4 - Mauvais format</w:t>
         </w:r>
         <w:r>
           <w:rPr>
@@ -7322,7 +7101,7 @@
             <w:noProof/>
             <w:webHidden/>
           </w:rPr>
-          <w:instrText xml:space="preserve"> PAGEREF _Toc42268555 \h </w:instrText>
+          <w:instrText xml:space="preserve"> PAGEREF _Toc42550311 \h </w:instrText>
         </w:r>
         <w:r>
           <w:rPr>
@@ -7365,13 +7144,13 @@
           <w:lang w:eastAsia="fr-CH"/>
         </w:rPr>
       </w:pPr>
-      <w:hyperlink r:id="rId29" w:anchor="_Toc42268556" w:history="1">
+      <w:hyperlink r:id="rId28" w:anchor="_Toc42550312" w:history="1">
         <w:r>
           <w:rPr>
             <w:rStyle w:val="Lienhypertexte"/>
             <w:noProof/>
           </w:rPr>
-          <w:t>Figure 5 - Modifier véhicule</w:t>
+          <w:t>Figure 5 - Sélectionner véhicule</w:t>
         </w:r>
         <w:r>
           <w:rPr>
@@ -7392,7 +7171,7 @@
             <w:noProof/>
             <w:webHidden/>
           </w:rPr>
-          <w:instrText xml:space="preserve"> PAGEREF _Toc42268556 \h </w:instrText>
+          <w:instrText xml:space="preserve"> PAGEREF _Toc42550312 \h </w:instrText>
         </w:r>
         <w:r>
           <w:rPr>
@@ -7435,13 +7214,13 @@
           <w:lang w:eastAsia="fr-CH"/>
         </w:rPr>
       </w:pPr>
-      <w:hyperlink r:id="rId30" w:anchor="_Toc42268557" w:history="1">
+      <w:hyperlink r:id="rId29" w:anchor="_Toc42550313" w:history="1">
         <w:r>
           <w:rPr>
             <w:rStyle w:val="Lienhypertexte"/>
             <w:noProof/>
           </w:rPr>
-          <w:t>Figure 6 - Sélectionner véhicule</w:t>
+          <w:t>Figure 6 - Modifier véhicule</w:t>
         </w:r>
         <w:r>
           <w:rPr>
@@ -7462,7 +7241,7 @@
             <w:noProof/>
             <w:webHidden/>
           </w:rPr>
-          <w:instrText xml:space="preserve"> PAGEREF _Toc42268557 \h </w:instrText>
+          <w:instrText xml:space="preserve"> PAGEREF _Toc42550313 \h </w:instrText>
         </w:r>
         <w:r>
           <w:rPr>
@@ -7505,13 +7284,13 @@
           <w:lang w:eastAsia="fr-CH"/>
         </w:rPr>
       </w:pPr>
-      <w:hyperlink r:id="rId31" w:anchor="_Toc42268558" w:history="1">
+      <w:hyperlink r:id="rId30" w:anchor="_Toc42550314" w:history="1">
         <w:r>
           <w:rPr>
             <w:rStyle w:val="Lienhypertexte"/>
             <w:noProof/>
           </w:rPr>
-          <w:t>Figure 7 - Message de confirmation de suppression du véhicule</w:t>
+          <w:t>Figure 7 - Sélectionner véhicule</w:t>
         </w:r>
         <w:r>
           <w:rPr>
@@ -7532,7 +7311,7 @@
             <w:noProof/>
             <w:webHidden/>
           </w:rPr>
-          <w:instrText xml:space="preserve"> PAGEREF _Toc42268558 \h </w:instrText>
+          <w:instrText xml:space="preserve"> PAGEREF _Toc42550314 \h </w:instrText>
         </w:r>
         <w:r>
           <w:rPr>
@@ -7575,13 +7354,13 @@
           <w:lang w:eastAsia="fr-CH"/>
         </w:rPr>
       </w:pPr>
-      <w:hyperlink w:anchor="_Toc42268559" w:history="1">
+      <w:hyperlink r:id="rId31" w:anchor="_Toc42550315" w:history="1">
         <w:r>
           <w:rPr>
             <w:rStyle w:val="Lienhypertexte"/>
             <w:noProof/>
           </w:rPr>
-          <w:t>Figure 8 - Onglet trajets</w:t>
+          <w:t>Figure 8 - Message de confirmation de suppression du véhicule</w:t>
         </w:r>
         <w:r>
           <w:rPr>
@@ -7602,7 +7381,7 @@
             <w:noProof/>
             <w:webHidden/>
           </w:rPr>
-          <w:instrText xml:space="preserve"> PAGEREF _Toc42268559 \h </w:instrText>
+          <w:instrText xml:space="preserve"> PAGEREF _Toc42550315 \h </w:instrText>
         </w:r>
         <w:r>
           <w:rPr>
@@ -7645,13 +7424,13 @@
           <w:lang w:eastAsia="fr-CH"/>
         </w:rPr>
       </w:pPr>
-      <w:hyperlink r:id="rId32" w:anchor="_Toc42268560" w:history="1">
+      <w:hyperlink w:anchor="_Toc42550316" w:history="1">
         <w:r>
           <w:rPr>
             <w:rStyle w:val="Lienhypertexte"/>
             <w:noProof/>
           </w:rPr>
-          <w:t>Figure 9 - Ajouter trajet</w:t>
+          <w:t>Figure 9 - Onglet trajets</w:t>
         </w:r>
         <w:r>
           <w:rPr>
@@ -7672,7 +7451,7 @@
             <w:noProof/>
             <w:webHidden/>
           </w:rPr>
-          <w:instrText xml:space="preserve"> PAGEREF _Toc42268560 \h </w:instrText>
+          <w:instrText xml:space="preserve"> PAGEREF _Toc42550316 \h </w:instrText>
         </w:r>
         <w:r>
           <w:rPr>
@@ -7715,13 +7494,13 @@
           <w:lang w:eastAsia="fr-CH"/>
         </w:rPr>
       </w:pPr>
-      <w:hyperlink r:id="rId33" w:anchor="_Toc42268561" w:history="1">
+      <w:hyperlink r:id="rId32" w:anchor="_Toc42550317" w:history="1">
         <w:r>
           <w:rPr>
             <w:rStyle w:val="Lienhypertexte"/>
             <w:noProof/>
           </w:rPr>
-          <w:t>Figure 10 - Modifier trajet</w:t>
+          <w:t>Figure 10 - Ajouter trajet</w:t>
         </w:r>
         <w:r>
           <w:rPr>
@@ -7742,7 +7521,7 @@
             <w:noProof/>
             <w:webHidden/>
           </w:rPr>
-          <w:instrText xml:space="preserve"> PAGEREF _Toc42268561 \h </w:instrText>
+          <w:instrText xml:space="preserve"> PAGEREF _Toc42550317 \h </w:instrText>
         </w:r>
         <w:r>
           <w:rPr>
@@ -7762,7 +7541,7 @@
             <w:noProof/>
             <w:webHidden/>
           </w:rPr>
-          <w:t>9</w:t>
+          <w:t>8</w:t>
         </w:r>
         <w:r>
           <w:rPr>
@@ -7785,13 +7564,13 @@
           <w:lang w:eastAsia="fr-CH"/>
         </w:rPr>
       </w:pPr>
-      <w:hyperlink r:id="rId34" w:anchor="_Toc42268562" w:history="1">
+      <w:hyperlink r:id="rId33" w:anchor="_Toc42550318" w:history="1">
         <w:r>
           <w:rPr>
             <w:rStyle w:val="Lienhypertexte"/>
             <w:noProof/>
           </w:rPr>
-          <w:t>Figure 11 - Message de confirmation de suppression du trajet</w:t>
+          <w:t>Figure 11 - Modifier trajet</w:t>
         </w:r>
         <w:r>
           <w:rPr>
@@ -7812,7 +7591,7 @@
             <w:noProof/>
             <w:webHidden/>
           </w:rPr>
-          <w:instrText xml:space="preserve"> PAGEREF _Toc42268562 \h </w:instrText>
+          <w:instrText xml:space="preserve"> PAGEREF _Toc42550318 \h </w:instrText>
         </w:r>
         <w:r>
           <w:rPr>
@@ -7855,13 +7634,13 @@
           <w:lang w:eastAsia="fr-CH"/>
         </w:rPr>
       </w:pPr>
-      <w:hyperlink w:anchor="_Toc42268563" w:history="1">
+      <w:hyperlink r:id="rId34" w:anchor="_Toc42550319" w:history="1">
         <w:r>
           <w:rPr>
             <w:rStyle w:val="Lienhypertexte"/>
             <w:noProof/>
           </w:rPr>
-          <w:t>Figure 12 - Gestion des Entretiens</w:t>
+          <w:t>Figure 12 - Message de confirmation de suppression du trajet</w:t>
         </w:r>
         <w:r>
           <w:rPr>
@@ -7882,7 +7661,7 @@
             <w:noProof/>
             <w:webHidden/>
           </w:rPr>
-          <w:instrText xml:space="preserve"> PAGEREF _Toc42268563 \h </w:instrText>
+          <w:instrText xml:space="preserve"> PAGEREF _Toc42550319 \h </w:instrText>
         </w:r>
         <w:r>
           <w:rPr>
@@ -7902,7 +7681,7 @@
             <w:noProof/>
             <w:webHidden/>
           </w:rPr>
-          <w:t>10</w:t>
+          <w:t>9</w:t>
         </w:r>
         <w:r>
           <w:rPr>
@@ -7925,13 +7704,13 @@
           <w:lang w:eastAsia="fr-CH"/>
         </w:rPr>
       </w:pPr>
-      <w:hyperlink r:id="rId35" w:anchor="_Toc42268564" w:history="1">
+      <w:hyperlink w:anchor="_Toc42550320" w:history="1">
         <w:r>
           <w:rPr>
             <w:rStyle w:val="Lienhypertexte"/>
             <w:noProof/>
           </w:rPr>
-          <w:t>Figure 13 - Ajouter entretien</w:t>
+          <w:t>Figure 13 - Gestion des Entretiens</w:t>
         </w:r>
         <w:r>
           <w:rPr>
@@ -7952,7 +7731,7 @@
             <w:noProof/>
             <w:webHidden/>
           </w:rPr>
-          <w:instrText xml:space="preserve"> PAGEREF _Toc42268564 \h </w:instrText>
+          <w:instrText xml:space="preserve"> PAGEREF _Toc42550320 \h </w:instrText>
         </w:r>
         <w:r>
           <w:rPr>
@@ -7995,13 +7774,13 @@
           <w:lang w:eastAsia="fr-CH"/>
         </w:rPr>
       </w:pPr>
-      <w:hyperlink r:id="rId36" w:anchor="_Toc42268565" w:history="1">
+      <w:hyperlink r:id="rId35" w:anchor="_Toc42550321" w:history="1">
         <w:r>
           <w:rPr>
             <w:rStyle w:val="Lienhypertexte"/>
             <w:noProof/>
           </w:rPr>
-          <w:t>Figure 14 - Message de modification impossible</w:t>
+          <w:t>Figure 14 - Ajouter entretien</w:t>
         </w:r>
         <w:r>
           <w:rPr>
@@ -8022,7 +7801,7 @@
             <w:noProof/>
             <w:webHidden/>
           </w:rPr>
-          <w:instrText xml:space="preserve"> PAGEREF _Toc42268565 \h </w:instrText>
+          <w:instrText xml:space="preserve"> PAGEREF _Toc42550321 \h </w:instrText>
         </w:r>
         <w:r>
           <w:rPr>
@@ -8042,7 +7821,7 @@
             <w:noProof/>
             <w:webHidden/>
           </w:rPr>
-          <w:t>11</w:t>
+          <w:t>10</w:t>
         </w:r>
         <w:r>
           <w:rPr>
@@ -8065,13 +7844,13 @@
           <w:lang w:eastAsia="fr-CH"/>
         </w:rPr>
       </w:pPr>
-      <w:hyperlink r:id="rId37" w:anchor="_Toc42268566" w:history="1">
+      <w:hyperlink r:id="rId36" w:anchor="_Toc42550322" w:history="1">
         <w:r>
           <w:rPr>
             <w:rStyle w:val="Lienhypertexte"/>
             <w:noProof/>
           </w:rPr>
-          <w:t>Figure 15 - Modifier entretien</w:t>
+          <w:t>Figure 15 - Message de modification impossible</w:t>
         </w:r>
         <w:r>
           <w:rPr>
@@ -8092,7 +7871,7 @@
             <w:noProof/>
             <w:webHidden/>
           </w:rPr>
-          <w:instrText xml:space="preserve"> PAGEREF _Toc42268566 \h </w:instrText>
+          <w:instrText xml:space="preserve"> PAGEREF _Toc42550322 \h </w:instrText>
         </w:r>
         <w:r>
           <w:rPr>
@@ -8135,13 +7914,13 @@
           <w:lang w:eastAsia="fr-CH"/>
         </w:rPr>
       </w:pPr>
-      <w:hyperlink r:id="rId38" w:anchor="_Toc42268567" w:history="1">
+      <w:hyperlink r:id="rId37" w:anchor="_Toc42550323" w:history="1">
         <w:r>
           <w:rPr>
             <w:rStyle w:val="Lienhypertexte"/>
             <w:noProof/>
           </w:rPr>
-          <w:t>Figure 16 - Message de suppression entretien</w:t>
+          <w:t>Figure 16 - Modifier entretien</w:t>
         </w:r>
         <w:r>
           <w:rPr>
@@ -8162,7 +7941,7 @@
             <w:noProof/>
             <w:webHidden/>
           </w:rPr>
-          <w:instrText xml:space="preserve"> PAGEREF _Toc42268567 \h </w:instrText>
+          <w:instrText xml:space="preserve"> PAGEREF _Toc42550323 \h </w:instrText>
         </w:r>
         <w:r>
           <w:rPr>
@@ -8182,7 +7961,7 @@
             <w:noProof/>
             <w:webHidden/>
           </w:rPr>
-          <w:t>12</w:t>
+          <w:t>11</w:t>
         </w:r>
         <w:r>
           <w:rPr>
@@ -8205,13 +7984,13 @@
           <w:lang w:eastAsia="fr-CH"/>
         </w:rPr>
       </w:pPr>
-      <w:hyperlink w:anchor="_Toc42268568" w:history="1">
+      <w:hyperlink r:id="rId38" w:anchor="_Toc42550324" w:history="1">
         <w:r>
           <w:rPr>
             <w:rStyle w:val="Lienhypertexte"/>
             <w:noProof/>
           </w:rPr>
-          <w:t>Figure 17 - Carnet entretien (Jaune-Vert)</w:t>
+          <w:t>Figure 17 - Message de suppression entretien</w:t>
         </w:r>
         <w:r>
           <w:rPr>
@@ -8232,7 +8011,7 @@
             <w:noProof/>
             <w:webHidden/>
           </w:rPr>
-          <w:instrText xml:space="preserve"> PAGEREF _Toc42268568 \h </w:instrText>
+          <w:instrText xml:space="preserve"> PAGEREF _Toc42550324 \h </w:instrText>
         </w:r>
         <w:r>
           <w:rPr>
@@ -8275,13 +8054,13 @@
           <w:lang w:eastAsia="fr-CH"/>
         </w:rPr>
       </w:pPr>
-      <w:hyperlink w:anchor="_Toc42268569" w:history="1">
+      <w:hyperlink w:anchor="_Toc42550325" w:history="1">
         <w:r>
           <w:rPr>
             <w:rStyle w:val="Lienhypertexte"/>
             <w:noProof/>
           </w:rPr>
-          <w:t>Figure 18 - Carnet entretien (Rouge-Vert)</w:t>
+          <w:t>Figure 18 - Carnet entretien (Jaune-Vert)</w:t>
         </w:r>
         <w:r>
           <w:rPr>
@@ -8302,7 +8081,7 @@
             <w:noProof/>
             <w:webHidden/>
           </w:rPr>
-          <w:instrText xml:space="preserve"> PAGEREF _Toc42268569 \h </w:instrText>
+          <w:instrText xml:space="preserve"> PAGEREF _Toc42550325 \h </w:instrText>
         </w:r>
         <w:r>
           <w:rPr>
@@ -8345,13 +8124,13 @@
           <w:lang w:eastAsia="fr-CH"/>
         </w:rPr>
       </w:pPr>
-      <w:hyperlink w:anchor="_Toc42268570" w:history="1">
+      <w:hyperlink w:anchor="_Toc42550326" w:history="1">
         <w:r>
           <w:rPr>
             <w:rStyle w:val="Lienhypertexte"/>
             <w:noProof/>
           </w:rPr>
-          <w:t>Figure 19 - Points d'intérêts</w:t>
+          <w:t>Figure 19 - Carnet entretien (Rouge-Vert)</w:t>
         </w:r>
         <w:r>
           <w:rPr>
@@ -8372,7 +8151,7 @@
             <w:noProof/>
             <w:webHidden/>
           </w:rPr>
-          <w:instrText xml:space="preserve"> PAGEREF _Toc42268570 \h </w:instrText>
+          <w:instrText xml:space="preserve"> PAGEREF _Toc42550326 \h </w:instrText>
         </w:r>
         <w:r>
           <w:rPr>
@@ -8392,6 +8171,76 @@
             <w:noProof/>
             <w:webHidden/>
           </w:rPr>
+          <w:t>12</w:t>
+        </w:r>
+        <w:r>
+          <w:rPr>
+            <w:noProof/>
+            <w:webHidden/>
+          </w:rPr>
+          <w:fldChar w:fldCharType="end"/>
+        </w:r>
+      </w:hyperlink>
+    </w:p>
+    <w:p>
+      <w:pPr>
+        <w:pStyle w:val="Tabledesillustrations"/>
+        <w:tabs>
+          <w:tab w:val="right" w:leader="dot" w:pos="9016"/>
+        </w:tabs>
+        <w:rPr>
+          <w:rFonts w:eastAsiaTheme="minorEastAsia"/>
+          <w:noProof/>
+          <w:lang w:eastAsia="fr-CH"/>
+        </w:rPr>
+      </w:pPr>
+      <w:hyperlink w:anchor="_Toc42550327" w:history="1">
+        <w:r>
+          <w:rPr>
+            <w:rStyle w:val="Lienhypertexte"/>
+            <w:noProof/>
+          </w:rPr>
+          <w:t>Figure 20 - Points d'intérêts</w:t>
+        </w:r>
+        <w:r>
+          <w:rPr>
+            <w:noProof/>
+            <w:webHidden/>
+          </w:rPr>
+          <w:tab/>
+        </w:r>
+        <w:r>
+          <w:rPr>
+            <w:noProof/>
+            <w:webHidden/>
+          </w:rPr>
+          <w:fldChar w:fldCharType="begin"/>
+        </w:r>
+        <w:r>
+          <w:rPr>
+            <w:noProof/>
+            <w:webHidden/>
+          </w:rPr>
+          <w:instrText xml:space="preserve"> PAGEREF _Toc42550327 \h </w:instrText>
+        </w:r>
+        <w:r>
+          <w:rPr>
+            <w:noProof/>
+            <w:webHidden/>
+          </w:rPr>
+        </w:r>
+        <w:r>
+          <w:rPr>
+            <w:noProof/>
+            <w:webHidden/>
+          </w:rPr>
+          <w:fldChar w:fldCharType="separate"/>
+        </w:r>
+        <w:r>
+          <w:rPr>
+            <w:noProof/>
+            <w:webHidden/>
+          </w:rPr>
           <w:t>13</w:t>
         </w:r>
         <w:r>
@@ -8406,6 +8255,70 @@
     <w:p>
       <w:r>
         <w:fldChar w:fldCharType="end"/>
+      </w:r>
+    </w:p>
+    <w:p>
+      <w:r>
+        <w:br w:type="page"/>
+      </w:r>
+    </w:p>
+    <w:p>
+      <w:pPr>
+        <w:pStyle w:val="Titre1"/>
+      </w:pPr>
+      <w:bookmarkStart w:id="62" w:name="_Toc42550307"/>
+      <w:r>
+        <w:lastRenderedPageBreak/>
+        <w:t>Annexes</w:t>
+      </w:r>
+      <w:bookmarkEnd w:id="62"/>
+    </w:p>
+    <w:p>
+      <w:pPr>
+        <w:pStyle w:val="Paragraphedeliste"/>
+        <w:numPr>
+          <w:ilvl w:val="0"/>
+          <w:numId w:val="10"/>
+        </w:numPr>
+      </w:pPr>
+      <w:r>
+        <w:t>Enoncé</w:t>
+      </w:r>
+    </w:p>
+    <w:p>
+      <w:pPr>
+        <w:pStyle w:val="Paragraphedeliste"/>
+        <w:numPr>
+          <w:ilvl w:val="0"/>
+          <w:numId w:val="10"/>
+        </w:numPr>
+      </w:pPr>
+      <w:r>
+        <w:t>Résumé TPI</w:t>
+      </w:r>
+    </w:p>
+    <w:p>
+      <w:pPr>
+        <w:pStyle w:val="Paragraphedeliste"/>
+        <w:numPr>
+          <w:ilvl w:val="0"/>
+          <w:numId w:val="10"/>
+        </w:numPr>
+      </w:pPr>
+      <w:r>
+        <w:t>Manuel Technique</w:t>
+      </w:r>
+    </w:p>
+    <w:p>
+      <w:pPr>
+        <w:pStyle w:val="Paragraphedeliste"/>
+        <w:numPr>
+          <w:ilvl w:val="0"/>
+          <w:numId w:val="10"/>
+        </w:numPr>
+      </w:pPr>
+      <w:r>
+        <w:t>Code Source</w:t>
       </w:r>
     </w:p>
     <w:sectPr>
@@ -8457,7 +8370,6 @@
         <w:docPartUnique/>
       </w:docPartObj>
     </w:sdtPr>
-    <w:sdtEndPr/>
     <w:sdtContent>
       <w:sdt>
         <w:sdtPr>
@@ -8467,7 +8379,6 @@
             <w:docPartUnique/>
           </w:docPartObj>
         </w:sdtPr>
-        <w:sdtEndPr/>
         <w:sdtContent>
           <w:p>
             <w:pPr>
@@ -9100,6 +9011,92 @@
     </w:lvl>
   </w:abstractNum>
   <w:abstractNum w:abstractNumId="4" w15:restartNumberingAfterBreak="0">
+    <w:nsid w:val="3E587D68"/>
+    <w:multiLevelType w:val="hybridMultilevel"/>
+    <w:tmpl w:val="BA3C40B4"/>
+    <w:lvl w:ilvl="0" w:tplc="100C000F">
+      <w:start w:val="1"/>
+      <w:numFmt w:val="decimal"/>
+      <w:lvlText w:val="%1."/>
+      <w:lvlJc w:val="left"/>
+      <w:pPr>
+        <w:ind w:left="720" w:hanging="360"/>
+      </w:pPr>
+    </w:lvl>
+    <w:lvl w:ilvl="1" w:tplc="100C0019" w:tentative="1">
+      <w:start w:val="1"/>
+      <w:numFmt w:val="lowerLetter"/>
+      <w:lvlText w:val="%2."/>
+      <w:lvlJc w:val="left"/>
+      <w:pPr>
+        <w:ind w:left="1440" w:hanging="360"/>
+      </w:pPr>
+    </w:lvl>
+    <w:lvl w:ilvl="2" w:tplc="100C001B" w:tentative="1">
+      <w:start w:val="1"/>
+      <w:numFmt w:val="lowerRoman"/>
+      <w:lvlText w:val="%3."/>
+      <w:lvlJc w:val="right"/>
+      <w:pPr>
+        <w:ind w:left="2160" w:hanging="180"/>
+      </w:pPr>
+    </w:lvl>
+    <w:lvl w:ilvl="3" w:tplc="100C000F" w:tentative="1">
+      <w:start w:val="1"/>
+      <w:numFmt w:val="decimal"/>
+      <w:lvlText w:val="%4."/>
+      <w:lvlJc w:val="left"/>
+      <w:pPr>
+        <w:ind w:left="2880" w:hanging="360"/>
+      </w:pPr>
+    </w:lvl>
+    <w:lvl w:ilvl="4" w:tplc="100C0019" w:tentative="1">
+      <w:start w:val="1"/>
+      <w:numFmt w:val="lowerLetter"/>
+      <w:lvlText w:val="%5."/>
+      <w:lvlJc w:val="left"/>
+      <w:pPr>
+        <w:ind w:left="3600" w:hanging="360"/>
+      </w:pPr>
+    </w:lvl>
+    <w:lvl w:ilvl="5" w:tplc="100C001B" w:tentative="1">
+      <w:start w:val="1"/>
+      <w:numFmt w:val="lowerRoman"/>
+      <w:lvlText w:val="%6."/>
+      <w:lvlJc w:val="right"/>
+      <w:pPr>
+        <w:ind w:left="4320" w:hanging="180"/>
+      </w:pPr>
+    </w:lvl>
+    <w:lvl w:ilvl="6" w:tplc="100C000F" w:tentative="1">
+      <w:start w:val="1"/>
+      <w:numFmt w:val="decimal"/>
+      <w:lvlText w:val="%7."/>
+      <w:lvlJc w:val="left"/>
+      <w:pPr>
+        <w:ind w:left="5040" w:hanging="360"/>
+      </w:pPr>
+    </w:lvl>
+    <w:lvl w:ilvl="7" w:tplc="100C0019" w:tentative="1">
+      <w:start w:val="1"/>
+      <w:numFmt w:val="lowerLetter"/>
+      <w:lvlText w:val="%8."/>
+      <w:lvlJc w:val="left"/>
+      <w:pPr>
+        <w:ind w:left="5760" w:hanging="360"/>
+      </w:pPr>
+    </w:lvl>
+    <w:lvl w:ilvl="8" w:tplc="100C001B" w:tentative="1">
+      <w:start w:val="1"/>
+      <w:numFmt w:val="lowerRoman"/>
+      <w:lvlText w:val="%9."/>
+      <w:lvlJc w:val="right"/>
+      <w:pPr>
+        <w:ind w:left="6480" w:hanging="180"/>
+      </w:pPr>
+    </w:lvl>
+  </w:abstractNum>
+  <w:abstractNum w:abstractNumId="5" w15:restartNumberingAfterBreak="0">
     <w:nsid w:val="44D15250"/>
     <w:multiLevelType w:val="hybridMultilevel"/>
     <w:tmpl w:val="22C65BE0"/>
@@ -9212,7 +9209,7 @@
       </w:rPr>
     </w:lvl>
   </w:abstractNum>
-  <w:abstractNum w:abstractNumId="5" w15:restartNumberingAfterBreak="0">
+  <w:abstractNum w:abstractNumId="6" w15:restartNumberingAfterBreak="0">
     <w:nsid w:val="4C53533A"/>
     <w:multiLevelType w:val="hybridMultilevel"/>
     <w:tmpl w:val="414674CE"/>
@@ -9325,7 +9322,7 @@
       </w:rPr>
     </w:lvl>
   </w:abstractNum>
-  <w:abstractNum w:abstractNumId="6" w15:restartNumberingAfterBreak="0">
+  <w:abstractNum w:abstractNumId="7" w15:restartNumberingAfterBreak="0">
     <w:nsid w:val="7473205B"/>
     <w:multiLevelType w:val="hybridMultilevel"/>
     <w:tmpl w:val="09344F20"/>
@@ -9438,7 +9435,7 @@
       </w:rPr>
     </w:lvl>
   </w:abstractNum>
-  <w:abstractNum w:abstractNumId="7" w15:restartNumberingAfterBreak="0">
+  <w:abstractNum w:abstractNumId="8" w15:restartNumberingAfterBreak="0">
     <w:nsid w:val="79697E9D"/>
     <w:multiLevelType w:val="hybridMultilevel"/>
     <w:tmpl w:val="23F4B206"/>
@@ -9551,7 +9548,7 @@
       </w:rPr>
     </w:lvl>
   </w:abstractNum>
-  <w:abstractNum w:abstractNumId="8" w15:restartNumberingAfterBreak="0">
+  <w:abstractNum w:abstractNumId="9" w15:restartNumberingAfterBreak="0">
     <w:nsid w:val="7FDF6930"/>
     <w:multiLevelType w:val="hybridMultilevel"/>
     <w:tmpl w:val="57663B20"/>
@@ -9665,7 +9662,7 @@
     </w:lvl>
   </w:abstractNum>
   <w:num w:numId="1">
-    <w:abstractNumId w:val="8"/>
+    <w:abstractNumId w:val="9"/>
   </w:num>
   <w:num w:numId="2">
     <w:abstractNumId w:val="2"/>
@@ -9674,7 +9671,7 @@
     <w:abstractNumId w:val="1"/>
   </w:num>
   <w:num w:numId="4">
-    <w:abstractNumId w:val="6"/>
+    <w:abstractNumId w:val="7"/>
   </w:num>
   <w:num w:numId="5">
     <w:abstractNumId w:val="3"/>
@@ -9683,12 +9680,15 @@
     <w:abstractNumId w:val="0"/>
   </w:num>
   <w:num w:numId="7">
-    <w:abstractNumId w:val="7"/>
+    <w:abstractNumId w:val="8"/>
   </w:num>
   <w:num w:numId="8">
+    <w:abstractNumId w:val="6"/>
+  </w:num>
+  <w:num w:numId="9">
     <w:abstractNumId w:val="5"/>
   </w:num>
-  <w:num w:numId="9">
+  <w:num w:numId="10">
     <w:abstractNumId w:val="4"/>
   </w:num>
 </w:numbering>
@@ -10703,7 +10703,7 @@
 </file>
 
 <file path=customXml/itemProps1.xml><?xml version="1.0" encoding="utf-8"?>
-<ds:datastoreItem xmlns:ds="http://schemas.openxmlformats.org/officeDocument/2006/customXml" ds:itemID="{34C14B01-0DE3-40A9-8B63-E5708125290B}">
+<ds:datastoreItem xmlns:ds="http://schemas.openxmlformats.org/officeDocument/2006/customXml" ds:itemID="{EDC38EF6-17BF-497D-B4EA-3E2E6D8A75CE}">
   <ds:schemaRefs>
     <ds:schemaRef ds:uri="http://schemas.openxmlformats.org/officeDocument/2006/bibliography"/>
   </ds:schemaRefs>

</xml_diff>